<commit_message>
Completed till Hypothesis Testing
Worked through Notebook problems
</commit_message>
<xml_diff>
--- a/Practical Stats/Pratical Stats.docx
+++ b/Practical Stats/Pratical Stats.docx
@@ -1270,6 +1270,7 @@
           <w:szCs w:val="24"/>
         </w:rPr>
       </w:pPr>
+      <w:proofErr w:type="gramStart"/>
       <w:r>
         <w:rPr>
           <w:rFonts w:ascii="KaTeX_Main" w:eastAsia="Times New Roman" w:hAnsi="KaTeX_Main" w:cs="Times New Roman"/>
@@ -1308,7 +1309,17 @@
           <w:sz w:val="24"/>
           <w:szCs w:val="24"/>
         </w:rPr>
-        <w:t>: The value such that 25% of the data fall below.</w:t>
+        <w:t>:</w:t>
+      </w:r>
+      <w:proofErr w:type="gramEnd"/>
+      <w:r>
+        <w:rPr>
+          <w:rFonts w:ascii="Segoe UI" w:eastAsia="Times New Roman" w:hAnsi="Segoe UI" w:cs="Segoe UI"/>
+          <w:color w:val="212529"/>
+          <w:sz w:val="24"/>
+          <w:szCs w:val="24"/>
+        </w:rPr>
+        <w:t xml:space="preserve"> The value such that 25% of the data fall below.</w:t>
       </w:r>
     </w:p>
     <w:p>
@@ -1326,6 +1337,7 @@
           <w:szCs w:val="24"/>
         </w:rPr>
       </w:pPr>
+      <w:proofErr w:type="gramStart"/>
       <w:r>
         <w:rPr>
           <w:rFonts w:ascii="KaTeX_Main" w:eastAsia="Times New Roman" w:hAnsi="KaTeX_Main" w:cs="Segoe UI"/>
@@ -1364,7 +1376,17 @@
           <w:sz w:val="24"/>
           <w:szCs w:val="24"/>
         </w:rPr>
-        <w:t>: The value such that 50% of the data fall below.</w:t>
+        <w:t>:</w:t>
+      </w:r>
+      <w:proofErr w:type="gramEnd"/>
+      <w:r>
+        <w:rPr>
+          <w:rFonts w:ascii="Segoe UI" w:eastAsia="Times New Roman" w:hAnsi="Segoe UI" w:cs="Segoe UI"/>
+          <w:color w:val="212529"/>
+          <w:sz w:val="24"/>
+          <w:szCs w:val="24"/>
+        </w:rPr>
+        <w:t xml:space="preserve"> The value such that 50% of the data fall below.</w:t>
       </w:r>
     </w:p>
     <w:p>
@@ -1382,6 +1404,7 @@
           <w:szCs w:val="24"/>
         </w:rPr>
       </w:pPr>
+      <w:proofErr w:type="gramStart"/>
       <w:r>
         <w:rPr>
           <w:rFonts w:ascii="KaTeX_Main" w:eastAsia="Times New Roman" w:hAnsi="KaTeX_Main" w:cs="Segoe UI"/>
@@ -1420,7 +1443,17 @@
           <w:sz w:val="24"/>
           <w:szCs w:val="24"/>
         </w:rPr>
-        <w:t>: The value such that 75% of the data fall below.</w:t>
+        <w:t>:</w:t>
+      </w:r>
+      <w:proofErr w:type="gramEnd"/>
+      <w:r>
+        <w:rPr>
+          <w:rFonts w:ascii="Segoe UI" w:eastAsia="Times New Roman" w:hAnsi="Segoe UI" w:cs="Segoe UI"/>
+          <w:color w:val="212529"/>
+          <w:sz w:val="24"/>
+          <w:szCs w:val="24"/>
+        </w:rPr>
+        <w:t xml:space="preserve"> The value such that 75% of the data fall below.</w:t>
       </w:r>
     </w:p>
     <w:p>
@@ -1619,6 +1652,7 @@
         </w:rPr>
         <w:t>3</w:t>
       </w:r>
+      <w:proofErr w:type="gramStart"/>
       <w:r>
         <w:rPr>
           <w:rStyle w:val="vlist-s"/>
@@ -1636,7 +1670,16 @@
           <w:color w:val="212529"/>
           <w:shd w:val="clear" w:color="auto" w:fill="FFFFFF"/>
         </w:rPr>
-        <w:t> and </w:t>
+        <w:t> and</w:t>
+      </w:r>
+      <w:proofErr w:type="gramEnd"/>
+      <w:r>
+        <w:rPr>
+          <w:rFonts w:ascii="Segoe UI" w:hAnsi="Segoe UI" w:cs="Segoe UI"/>
+          <w:color w:val="212529"/>
+          <w:shd w:val="clear" w:color="auto" w:fill="FFFFFF"/>
+        </w:rPr>
+        <w:t> </w:t>
       </w:r>
       <w:r>
         <w:rPr>
@@ -1706,7 +1749,23 @@
         <w:t xml:space="preserve">e distributions of two datasets </w:t>
       </w:r>
       <w:r>
-        <w:t xml:space="preserve">(5 Num Summ) </w:t>
+        <w:t xml:space="preserve">(5 </w:t>
+      </w:r>
+      <w:proofErr w:type="spellStart"/>
+      <w:r>
+        <w:t>Num</w:t>
+      </w:r>
+      <w:proofErr w:type="spellEnd"/>
+      <w:r>
+        <w:t xml:space="preserve"> </w:t>
+      </w:r>
+      <w:proofErr w:type="spellStart"/>
+      <w:r>
+        <w:t>Summ</w:t>
+      </w:r>
+      <w:proofErr w:type="spellEnd"/>
+      <w:r>
+        <w:t xml:space="preserve">) </w:t>
       </w:r>
     </w:p>
     <w:p>
@@ -1985,7 +2044,15 @@
         <w:sym w:font="Wingdings" w:char="F0E0"/>
       </w:r>
       <w:r>
-        <w:t xml:space="preserve"> Height, Weight, Errors, Precipitation </w:t>
+        <w:t xml:space="preserve"> Height, Weight, Errors, </w:t>
+      </w:r>
+      <w:proofErr w:type="gramStart"/>
+      <w:r>
+        <w:t>Precipitation</w:t>
+      </w:r>
+      <w:proofErr w:type="gramEnd"/>
+      <w:r>
+        <w:t xml:space="preserve"> </w:t>
       </w:r>
     </w:p>
     <w:p>
@@ -1996,7 +2063,15 @@
         <w:sym w:font="Wingdings" w:char="F0E0"/>
       </w:r>
       <w:r>
-        <w:t xml:space="preserve"> Mean greater than Median </w:t>
+        <w:t xml:space="preserve"> </w:t>
+      </w:r>
+      <w:proofErr w:type="gramStart"/>
+      <w:r>
+        <w:t>Mean</w:t>
+      </w:r>
+      <w:proofErr w:type="gramEnd"/>
+      <w:r>
+        <w:t xml:space="preserve"> greater than Median </w:t>
       </w:r>
       <w:r>
         <w:sym w:font="Wingdings" w:char="F0E0"/>
@@ -2016,7 +2091,15 @@
         <w:sym w:font="Wingdings" w:char="F0E0"/>
       </w:r>
       <w:r>
-        <w:t xml:space="preserve"> Mean l</w:t>
+        <w:t xml:space="preserve"> </w:t>
+      </w:r>
+      <w:proofErr w:type="gramStart"/>
+      <w:r>
+        <w:t>Mean</w:t>
+      </w:r>
+      <w:proofErr w:type="gramEnd"/>
+      <w:r>
+        <w:t xml:space="preserve"> l</w:t>
       </w:r>
       <w:r>
         <w:t xml:space="preserve">ess than Median </w:t>
@@ -2127,7 +2210,27 @@
           <w:sz w:val="24"/>
           <w:szCs w:val="24"/>
         </w:rPr>
-        <w:t> Noting they exist and the impact on summary statistics.</w:t>
+        <w:t> </w:t>
+      </w:r>
+      <w:proofErr w:type="gramStart"/>
+      <w:r>
+        <w:rPr>
+          <w:rFonts w:ascii="Segoe UI" w:eastAsia="Times New Roman" w:hAnsi="Segoe UI" w:cs="Segoe UI"/>
+          <w:color w:val="212529"/>
+          <w:sz w:val="24"/>
+          <w:szCs w:val="24"/>
+        </w:rPr>
+        <w:t>Noting</w:t>
+      </w:r>
+      <w:proofErr w:type="gramEnd"/>
+      <w:r>
+        <w:rPr>
+          <w:rFonts w:ascii="Segoe UI" w:eastAsia="Times New Roman" w:hAnsi="Segoe UI" w:cs="Segoe UI"/>
+          <w:color w:val="212529"/>
+          <w:sz w:val="24"/>
+          <w:szCs w:val="24"/>
+        </w:rPr>
+        <w:t xml:space="preserve"> they exist and the impact on summary statistics.</w:t>
       </w:r>
     </w:p>
     <w:p>
@@ -2255,7 +2358,27 @@
           <w:sz w:val="24"/>
           <w:szCs w:val="24"/>
         </w:rPr>
-        <w:t> Be careful in reporting. Know how to ask the right questions.</w:t>
+        <w:t> </w:t>
+      </w:r>
+      <w:proofErr w:type="gramStart"/>
+      <w:r>
+        <w:rPr>
+          <w:rFonts w:ascii="Segoe UI" w:eastAsia="Times New Roman" w:hAnsi="Segoe UI" w:cs="Segoe UI"/>
+          <w:color w:val="212529"/>
+          <w:sz w:val="24"/>
+          <w:szCs w:val="24"/>
+        </w:rPr>
+        <w:t>Be</w:t>
+      </w:r>
+      <w:proofErr w:type="gramEnd"/>
+      <w:r>
+        <w:rPr>
+          <w:rFonts w:ascii="Segoe UI" w:eastAsia="Times New Roman" w:hAnsi="Segoe UI" w:cs="Segoe UI"/>
+          <w:color w:val="212529"/>
+          <w:sz w:val="24"/>
+          <w:szCs w:val="24"/>
+        </w:rPr>
+        <w:t xml:space="preserve"> careful in reporting. Know how to ask the right questions.</w:t>
       </w:r>
     </w:p>
     <w:p>
@@ -2562,7 +2685,23 @@
         <w:spacing w:after="200"/>
       </w:pPr>
       <w:r>
-        <w:t xml:space="preserve">In probability we make prediction about future events based on models or causes that we assume, In statistics we analysis the data from the past events to infer what those models or causes could be. In one(probability) you are predicting data and in other(statistics) you are using data to predict </w:t>
+        <w:t xml:space="preserve">In probability we make prediction about future events based on models or causes that we assume, </w:t>
+      </w:r>
+      <w:proofErr w:type="gramStart"/>
+      <w:r>
+        <w:t>In</w:t>
+      </w:r>
+      <w:proofErr w:type="gramEnd"/>
+      <w:r>
+        <w:t xml:space="preserve"> statistics we analysis the data from the past events to infer what those models or causes could be. In </w:t>
+      </w:r>
+      <w:proofErr w:type="gramStart"/>
+      <w:r>
+        <w:t>one(</w:t>
+      </w:r>
+      <w:proofErr w:type="gramEnd"/>
+      <w:r>
+        <w:t xml:space="preserve">probability) you are predicting data and in other(statistics) you are using data to predict </w:t>
       </w:r>
     </w:p>
     <w:p>
@@ -2571,11 +2710,957 @@
       </w:pPr>
       <w:r>
         <w:t xml:space="preserve">Python probability practice </w:t>
+      </w:r>
+    </w:p>
+    <w:p/>
+    <w:p/>
+    <w:p/>
+    <w:p>
+      <w:pPr>
+        <w:pStyle w:val="Heading1"/>
+      </w:pPr>
+      <w:r>
+        <w:t>Sampling distributions and the Central Limit Theorem</w:t>
+      </w:r>
+    </w:p>
+    <w:p>
+      <w:pPr>
+        <w:spacing w:after="120"/>
+      </w:pPr>
+      <w:r>
+        <w:t xml:space="preserve">We will be learning from data to draw conclusions rather than using probabilities to draw our conclusions </w:t>
+      </w:r>
+    </w:p>
+    <w:p>
+      <w:pPr>
+        <w:pStyle w:val="Subtitle"/>
+      </w:pPr>
+      <w:r>
+        <w:t xml:space="preserve">Inferential Statistics </w:t>
+      </w:r>
+    </w:p>
+    <w:p>
+      <w:pPr>
+        <w:spacing w:after="120"/>
+      </w:pPr>
+      <w:r>
+        <w:t xml:space="preserve">Drawing conclusions regarding </w:t>
+      </w:r>
+      <w:r>
+        <w:t>a</w:t>
+      </w:r>
+      <w:r>
+        <w:t xml:space="preserve"> parameter using</w:t>
+      </w:r>
+      <w:r>
+        <w:t xml:space="preserve"> on our</w:t>
+      </w:r>
+      <w:r>
+        <w:t xml:space="preserve"> statistics is known as </w:t>
+      </w:r>
+      <w:r>
+        <w:rPr>
+          <w:b/>
+        </w:rPr>
+        <w:t>inference</w:t>
+      </w:r>
+      <w:r>
+        <w:t xml:space="preserve"> </w:t>
+      </w:r>
+    </w:p>
+    <w:p>
+      <w:pPr>
+        <w:spacing w:after="120"/>
+      </w:pPr>
+      <w:r>
+        <w:rPr>
+          <w:highlight w:val="lightGray"/>
+        </w:rPr>
+        <w:t>Sampling distribution is the distribution of statistics</w:t>
+      </w:r>
+      <w:r>
+        <w:t xml:space="preserve"> </w:t>
+      </w:r>
+    </w:p>
+    <w:p>
+      <w:pPr>
+        <w:spacing w:after="120"/>
+      </w:pPr>
+      <w:r>
+        <w:t xml:space="preserve">Check out the </w:t>
+      </w:r>
+      <w:proofErr w:type="spellStart"/>
+      <w:r>
+        <w:t>Jupyter</w:t>
+      </w:r>
+      <w:proofErr w:type="spellEnd"/>
+      <w:r>
+        <w:t xml:space="preserve"> notebook for sampling distributions </w:t>
+      </w:r>
+    </w:p>
+    <w:p>
+      <w:r>
+        <w:t>We found that for proportions (and also means, as proportions are just the mean of 1 and 0 values), the following characteristics hold.</w:t>
+      </w:r>
+    </w:p>
+    <w:p>
+      <w:pPr>
+        <w:pStyle w:val="ListParagraph"/>
+        <w:numPr>
+          <w:ilvl w:val="0"/>
+          <w:numId w:val="8"/>
+        </w:numPr>
+      </w:pPr>
+      <w:r>
+        <w:t>The sampling distribution is centered on the original parameter value.</w:t>
+      </w:r>
+    </w:p>
+    <w:p>
+      <w:pPr>
+        <w:pStyle w:val="ListParagraph"/>
+        <w:numPr>
+          <w:ilvl w:val="0"/>
+          <w:numId w:val="8"/>
+        </w:numPr>
+        <w:spacing w:after="120"/>
+      </w:pPr>
+      <w:r>
+        <w:t>The sampling distribution decreases its variance depending on the sample size used. Specifically, the variance of the sampling distribution is equal to the variance of the original data divided by the sample size used. This is always true for the variance of a sample mean!</w:t>
+      </w:r>
+    </w:p>
+    <w:p>
+      <w:r>
+        <w:t xml:space="preserve">In notation, we say if we </w:t>
+      </w:r>
+      <w:r>
+        <w:t xml:space="preserve">have a random variable </w:t>
+      </w:r>
+      <w:r>
+        <w:rPr>
+          <w:b/>
+        </w:rPr>
+        <w:t xml:space="preserve">X, </w:t>
+      </w:r>
+      <w:r>
+        <w:t>wi</w:t>
+      </w:r>
+      <w:r>
+        <w:t xml:space="preserve">th variance of </w:t>
+      </w:r>
+      <w:r>
+        <w:rPr>
+          <w:b/>
+        </w:rPr>
+        <w:t>σ</w:t>
+      </w:r>
+      <w:r>
+        <w:rPr>
+          <w:b/>
+        </w:rPr>
+        <w:t>^</w:t>
+      </w:r>
+      <w:proofErr w:type="gramStart"/>
+      <w:r>
+        <w:rPr>
+          <w:b/>
+        </w:rPr>
+        <w:t>2 ,</w:t>
+      </w:r>
+      <w:proofErr w:type="gramEnd"/>
+      <w:r>
+        <w:t xml:space="preserve"> then th</w:t>
+      </w:r>
+      <w:r>
+        <w:t xml:space="preserve">e distribution  X(bar) </w:t>
+      </w:r>
+      <w:r>
+        <w:t>(the sampling distribution of the sample mean) has a varia</w:t>
+      </w:r>
+      <w:r>
+        <w:t xml:space="preserve">nce of  </w:t>
+      </w:r>
+    </w:p>
+    <w:p>
+      <w:pPr>
+        <w:rPr>
+          <w:b/>
+        </w:rPr>
+      </w:pPr>
+      <w:proofErr w:type="gramStart"/>
+      <w:r>
+        <w:rPr>
+          <w:b/>
+        </w:rPr>
+        <w:t>σ^</w:t>
+      </w:r>
+      <w:proofErr w:type="gramEnd"/>
+      <w:r>
+        <w:rPr>
+          <w:b/>
+        </w:rPr>
+        <w:t xml:space="preserve">2 / n </w:t>
+      </w:r>
+    </w:p>
+    <w:p>
+      <w:pPr>
+        <w:rPr>
+          <w:b/>
+        </w:rPr>
+      </w:pPr>
+      <w:r>
+        <w:rPr>
+          <w:b/>
+          <w:noProof/>
+        </w:rPr>
+        <w:drawing>
+          <wp:inline distT="0" distB="0" distL="0" distR="0">
+            <wp:extent cx="5603861" cy="2317897"/>
+            <wp:effectExtent l="0" t="0" r="0" b="0"/>
+            <wp:docPr id="2" name="Picture 2"/>
+            <wp:cNvGraphicFramePr>
+              <a:graphicFrameLocks xmlns:a="http://schemas.openxmlformats.org/drawingml/2006/main" noChangeAspect="1"/>
+            </wp:cNvGraphicFramePr>
+            <a:graphic xmlns:a="http://schemas.openxmlformats.org/drawingml/2006/main">
+              <a:graphicData uri="http://schemas.openxmlformats.org/drawingml/2006/picture">
+                <pic:pic xmlns:pic="http://schemas.openxmlformats.org/drawingml/2006/picture">
+                  <pic:nvPicPr>
+                    <pic:cNvPr id="2" name="Screenshot (648).png"/>
+                    <pic:cNvPicPr/>
+                  </pic:nvPicPr>
+                  <pic:blipFill>
+                    <a:blip r:embed="rId6">
+                      <a:extLst>
+                        <a:ext uri="{28A0092B-C50C-407E-A947-70E740481C1C}">
+                          <a14:useLocalDpi xmlns:a14="http://schemas.microsoft.com/office/drawing/2010/main" val="0"/>
+                        </a:ext>
+                      </a:extLst>
+                    </a:blip>
+                    <a:stretch>
+                      <a:fillRect/>
+                    </a:stretch>
+                  </pic:blipFill>
+                  <pic:spPr>
+                    <a:xfrm>
+                      <a:off x="0" y="0"/>
+                      <a:ext cx="5666261" cy="2343707"/>
+                    </a:xfrm>
+                    <a:prstGeom prst="rect">
+                      <a:avLst/>
+                    </a:prstGeom>
+                  </pic:spPr>
+                </pic:pic>
+              </a:graphicData>
+            </a:graphic>
+          </wp:inline>
+        </w:drawing>
+      </w:r>
+    </w:p>
+    <w:p>
+      <w:pPr>
+        <w:pStyle w:val="Subtitle"/>
+      </w:pPr>
+      <w:r>
+        <w:lastRenderedPageBreak/>
+        <w:t>Two Useful Theorems</w:t>
+      </w:r>
+    </w:p>
+    <w:p>
+      <w:pPr>
+        <w:shd w:val="clear" w:color="auto" w:fill="FFFFFF"/>
+        <w:spacing w:after="100" w:afterAutospacing="1" w:line="240" w:lineRule="auto"/>
+        <w:rPr>
+          <w:rFonts w:ascii="Segoe UI" w:eastAsia="Times New Roman" w:hAnsi="Segoe UI" w:cs="Segoe UI"/>
+          <w:color w:val="212529"/>
+          <w:sz w:val="24"/>
+          <w:szCs w:val="24"/>
+        </w:rPr>
+      </w:pPr>
+      <w:r>
+        <w:rPr>
+          <w:rFonts w:ascii="Segoe UI" w:eastAsia="Times New Roman" w:hAnsi="Segoe UI" w:cs="Segoe UI"/>
+          <w:color w:val="212529"/>
+          <w:sz w:val="24"/>
+          <w:szCs w:val="24"/>
+        </w:rPr>
+        <w:t>Two important mathematical theorems for working with sampling distributions include:</w:t>
+      </w:r>
+    </w:p>
+    <w:p>
+      <w:pPr>
+        <w:numPr>
+          <w:ilvl w:val="0"/>
+          <w:numId w:val="9"/>
+        </w:numPr>
+        <w:shd w:val="clear" w:color="auto" w:fill="FFFFFF"/>
+        <w:spacing w:before="100" w:beforeAutospacing="1" w:after="100" w:afterAutospacing="1" w:line="240" w:lineRule="auto"/>
+        <w:rPr>
+          <w:rFonts w:ascii="Segoe UI" w:eastAsia="Times New Roman" w:hAnsi="Segoe UI" w:cs="Segoe UI"/>
+          <w:color w:val="212529"/>
+          <w:sz w:val="24"/>
+          <w:szCs w:val="24"/>
+        </w:rPr>
+      </w:pPr>
+      <w:r>
+        <w:rPr>
+          <w:rFonts w:ascii="Segoe UI" w:eastAsia="Times New Roman" w:hAnsi="Segoe UI" w:cs="Segoe UI"/>
+          <w:b/>
+          <w:bCs/>
+          <w:color w:val="212529"/>
+          <w:sz w:val="24"/>
+          <w:szCs w:val="24"/>
+        </w:rPr>
+        <w:t>Law of Large Numbers</w:t>
+      </w:r>
+    </w:p>
+    <w:p>
+      <w:pPr>
+        <w:numPr>
+          <w:ilvl w:val="0"/>
+          <w:numId w:val="9"/>
+        </w:numPr>
+        <w:shd w:val="clear" w:color="auto" w:fill="FFFFFF"/>
+        <w:spacing w:before="100" w:beforeAutospacing="1" w:after="100" w:afterAutospacing="1" w:line="240" w:lineRule="auto"/>
+        <w:rPr>
+          <w:rFonts w:ascii="Segoe UI" w:eastAsia="Times New Roman" w:hAnsi="Segoe UI" w:cs="Segoe UI"/>
+          <w:color w:val="212529"/>
+          <w:sz w:val="24"/>
+          <w:szCs w:val="24"/>
+        </w:rPr>
+      </w:pPr>
+      <w:r>
+        <w:rPr>
+          <w:rFonts w:ascii="Segoe UI" w:eastAsia="Times New Roman" w:hAnsi="Segoe UI" w:cs="Segoe UI"/>
+          <w:b/>
+          <w:bCs/>
+          <w:color w:val="212529"/>
+          <w:sz w:val="24"/>
+          <w:szCs w:val="24"/>
+        </w:rPr>
+        <w:t>Central Limit Theorem</w:t>
+      </w:r>
+    </w:p>
+    <w:p>
+      <w:pPr>
+        <w:shd w:val="clear" w:color="auto" w:fill="FFFFFF"/>
+        <w:spacing w:after="100" w:afterAutospacing="1" w:line="240" w:lineRule="auto"/>
+        <w:rPr>
+          <w:rFonts w:ascii="Segoe UI" w:eastAsia="Times New Roman" w:hAnsi="Segoe UI" w:cs="Segoe UI"/>
+          <w:color w:val="212529"/>
+          <w:sz w:val="24"/>
+          <w:szCs w:val="24"/>
+        </w:rPr>
+      </w:pPr>
+      <w:r>
+        <w:rPr>
+          <w:rFonts w:ascii="Segoe UI" w:eastAsia="Times New Roman" w:hAnsi="Segoe UI" w:cs="Segoe UI"/>
+          <w:color w:val="212529"/>
+          <w:sz w:val="24"/>
+          <w:szCs w:val="24"/>
+        </w:rPr>
+        <w:t>The </w:t>
+      </w:r>
+      <w:r>
+        <w:rPr>
+          <w:rFonts w:ascii="Segoe UI" w:eastAsia="Times New Roman" w:hAnsi="Segoe UI" w:cs="Segoe UI"/>
+          <w:b/>
+          <w:bCs/>
+          <w:color w:val="212529"/>
+          <w:sz w:val="24"/>
+          <w:szCs w:val="24"/>
+        </w:rPr>
+        <w:t>Law of Large Numbers</w:t>
+      </w:r>
+      <w:r>
+        <w:rPr>
+          <w:rFonts w:ascii="Segoe UI" w:eastAsia="Times New Roman" w:hAnsi="Segoe UI" w:cs="Segoe UI"/>
+          <w:color w:val="212529"/>
+          <w:sz w:val="24"/>
+          <w:szCs w:val="24"/>
+        </w:rPr>
+        <w:t> says that </w:t>
+      </w:r>
+      <w:r>
+        <w:rPr>
+          <w:rFonts w:ascii="Segoe UI" w:eastAsia="Times New Roman" w:hAnsi="Segoe UI" w:cs="Segoe UI"/>
+          <w:b/>
+          <w:bCs/>
+          <w:color w:val="212529"/>
+          <w:sz w:val="24"/>
+          <w:szCs w:val="24"/>
+        </w:rPr>
+        <w:t>as our sample size increases, the sample mean gets closer to the population mean</w:t>
+      </w:r>
+    </w:p>
+    <w:p>
+      <w:pPr>
+        <w:shd w:val="clear" w:color="auto" w:fill="FFFFFF"/>
+        <w:spacing w:after="100" w:afterAutospacing="1" w:line="240" w:lineRule="auto"/>
+        <w:rPr>
+          <w:rFonts w:ascii="Segoe UI" w:eastAsia="Times New Roman" w:hAnsi="Segoe UI" w:cs="Segoe UI"/>
+          <w:color w:val="212529"/>
+          <w:sz w:val="24"/>
+          <w:szCs w:val="24"/>
+        </w:rPr>
+      </w:pPr>
+      <w:r>
+        <w:rPr>
+          <w:rFonts w:ascii="Segoe UI" w:eastAsia="Times New Roman" w:hAnsi="Segoe UI" w:cs="Segoe UI"/>
+          <w:color w:val="212529"/>
+          <w:sz w:val="24"/>
+          <w:szCs w:val="24"/>
+        </w:rPr>
+        <w:t>T</w:t>
+      </w:r>
+      <w:r>
+        <w:rPr>
+          <w:rFonts w:ascii="Segoe UI" w:eastAsia="Times New Roman" w:hAnsi="Segoe UI" w:cs="Segoe UI"/>
+          <w:color w:val="212529"/>
+          <w:sz w:val="24"/>
+          <w:szCs w:val="24"/>
+        </w:rPr>
+        <w:t>he </w:t>
+      </w:r>
+      <w:r>
+        <w:rPr>
+          <w:rFonts w:ascii="Segoe UI" w:eastAsia="Times New Roman" w:hAnsi="Segoe UI" w:cs="Segoe UI"/>
+          <w:b/>
+          <w:bCs/>
+          <w:color w:val="212529"/>
+          <w:sz w:val="24"/>
+          <w:szCs w:val="24"/>
+        </w:rPr>
+        <w:t>Central Limit Theorem</w:t>
+      </w:r>
+      <w:r>
+        <w:rPr>
+          <w:rFonts w:ascii="Segoe UI" w:eastAsia="Times New Roman" w:hAnsi="Segoe UI" w:cs="Segoe UI"/>
+          <w:color w:val="212529"/>
+          <w:sz w:val="24"/>
+          <w:szCs w:val="24"/>
+        </w:rPr>
+        <w:t> states that </w:t>
+      </w:r>
+      <w:r>
+        <w:rPr>
+          <w:rFonts w:ascii="Segoe UI" w:eastAsia="Times New Roman" w:hAnsi="Segoe UI" w:cs="Segoe UI"/>
+          <w:b/>
+          <w:bCs/>
+          <w:color w:val="212529"/>
+          <w:sz w:val="24"/>
+          <w:szCs w:val="24"/>
+        </w:rPr>
+        <w:t>with a large enough sample size the sampling distribution of the mean will be normally distributed</w:t>
+      </w:r>
+      <w:r>
+        <w:rPr>
+          <w:rFonts w:ascii="Segoe UI" w:eastAsia="Times New Roman" w:hAnsi="Segoe UI" w:cs="Segoe UI"/>
+          <w:color w:val="212529"/>
+          <w:sz w:val="24"/>
+          <w:szCs w:val="24"/>
+        </w:rPr>
+        <w:t>.</w:t>
+      </w:r>
+    </w:p>
+    <w:p>
+      <w:pPr>
+        <w:shd w:val="clear" w:color="auto" w:fill="FFFFFF"/>
+        <w:spacing w:after="100" w:afterAutospacing="1" w:line="240" w:lineRule="auto"/>
+        <w:rPr>
+          <w:rFonts w:ascii="Segoe UI" w:eastAsia="Times New Roman" w:hAnsi="Segoe UI" w:cs="Segoe UI"/>
+          <w:color w:val="212529"/>
+          <w:sz w:val="24"/>
+          <w:szCs w:val="24"/>
+        </w:rPr>
+      </w:pPr>
+      <w:r>
+        <w:rPr>
+          <w:rFonts w:ascii="Segoe UI" w:eastAsia="Times New Roman" w:hAnsi="Segoe UI" w:cs="Segoe UI"/>
+          <w:color w:val="212529"/>
+          <w:sz w:val="24"/>
+          <w:szCs w:val="24"/>
+        </w:rPr>
+        <w:t>The </w:t>
+      </w:r>
+      <w:r>
+        <w:rPr>
+          <w:rFonts w:ascii="Segoe UI" w:eastAsia="Times New Roman" w:hAnsi="Segoe UI" w:cs="Segoe UI"/>
+          <w:b/>
+          <w:bCs/>
+          <w:color w:val="212529"/>
+          <w:sz w:val="24"/>
+          <w:szCs w:val="24"/>
+        </w:rPr>
+        <w:t>Central Limit Theorem</w:t>
+      </w:r>
+      <w:r>
+        <w:rPr>
+          <w:rFonts w:ascii="Segoe UI" w:eastAsia="Times New Roman" w:hAnsi="Segoe UI" w:cs="Segoe UI"/>
+          <w:color w:val="212529"/>
+          <w:sz w:val="24"/>
+          <w:szCs w:val="24"/>
+        </w:rPr>
+        <w:t xml:space="preserve"> actually applies for these </w:t>
+      </w:r>
+      <w:proofErr w:type="spellStart"/>
+      <w:r>
+        <w:rPr>
+          <w:rFonts w:ascii="Segoe UI" w:eastAsia="Times New Roman" w:hAnsi="Segoe UI" w:cs="Segoe UI"/>
+          <w:color w:val="212529"/>
+          <w:sz w:val="24"/>
+          <w:szCs w:val="24"/>
+        </w:rPr>
+        <w:t>well known</w:t>
+      </w:r>
+      <w:proofErr w:type="spellEnd"/>
+      <w:r>
+        <w:rPr>
+          <w:rFonts w:ascii="Segoe UI" w:eastAsia="Times New Roman" w:hAnsi="Segoe UI" w:cs="Segoe UI"/>
+          <w:color w:val="212529"/>
+          <w:sz w:val="24"/>
+          <w:szCs w:val="24"/>
+        </w:rPr>
+        <w:t xml:space="preserve"> statistics:</w:t>
+      </w:r>
+    </w:p>
+    <w:p>
+      <w:pPr>
+        <w:numPr>
+          <w:ilvl w:val="0"/>
+          <w:numId w:val="10"/>
+        </w:numPr>
+        <w:shd w:val="clear" w:color="auto" w:fill="FFFFFF"/>
+        <w:spacing w:beforeAutospacing="1" w:afterAutospacing="1" w:line="240" w:lineRule="auto"/>
+        <w:rPr>
+          <w:rFonts w:ascii="Segoe UI" w:eastAsia="Times New Roman" w:hAnsi="Segoe UI" w:cs="Segoe UI"/>
+          <w:color w:val="212529"/>
+          <w:sz w:val="24"/>
+          <w:szCs w:val="24"/>
+        </w:rPr>
+      </w:pPr>
+      <w:r>
+        <w:rPr>
+          <w:rFonts w:ascii="Segoe UI" w:eastAsia="Times New Roman" w:hAnsi="Segoe UI" w:cs="Segoe UI"/>
+          <w:color w:val="212529"/>
+          <w:sz w:val="24"/>
+          <w:szCs w:val="24"/>
+        </w:rPr>
+        <w:t>Sample means (</w:t>
+      </w:r>
+      <w:r>
+        <w:rPr>
+          <w:rFonts w:ascii="Segoe UI" w:eastAsia="Times New Roman" w:hAnsi="Segoe UI" w:cs="Segoe UI"/>
+          <w:color w:val="212529"/>
+          <w:sz w:val="24"/>
+          <w:szCs w:val="24"/>
+        </w:rPr>
+        <w:t xml:space="preserve"> </w:t>
+      </w:r>
+      <w:r>
+        <w:rPr>
+          <w:rFonts w:ascii="KaTeX_Math" w:eastAsia="Times New Roman" w:hAnsi="KaTeX_Math" w:cs="Segoe UI"/>
+          <w:i/>
+          <w:iCs/>
+          <w:color w:val="212529"/>
+          <w:sz w:val="29"/>
+          <w:szCs w:val="29"/>
+        </w:rPr>
+        <w:t>x</w:t>
+      </w:r>
+      <w:r>
+        <w:rPr>
+          <w:rFonts w:ascii="KaTeX_Main" w:eastAsia="Times New Roman" w:hAnsi="KaTeX_Main" w:cs="Segoe UI"/>
+          <w:color w:val="212529"/>
+          <w:sz w:val="29"/>
+          <w:szCs w:val="29"/>
+        </w:rPr>
+        <w:t>ˉ</w:t>
+      </w:r>
+      <w:r>
+        <w:rPr>
+          <w:rFonts w:ascii="KaTeX_Main" w:eastAsia="Times New Roman" w:hAnsi="KaTeX_Main" w:cs="Segoe UI"/>
+          <w:color w:val="212529"/>
+          <w:sz w:val="29"/>
+          <w:szCs w:val="29"/>
+        </w:rPr>
+        <w:t xml:space="preserve"> </w:t>
+      </w:r>
+      <w:r>
+        <w:rPr>
+          <w:rFonts w:ascii="Segoe UI" w:eastAsia="Times New Roman" w:hAnsi="Segoe UI" w:cs="Segoe UI"/>
+          <w:color w:val="212529"/>
+          <w:sz w:val="24"/>
+          <w:szCs w:val="24"/>
+        </w:rPr>
+        <w:t>)</w:t>
+      </w:r>
+    </w:p>
+    <w:p>
+      <w:pPr>
+        <w:numPr>
+          <w:ilvl w:val="0"/>
+          <w:numId w:val="10"/>
+        </w:numPr>
+        <w:shd w:val="clear" w:color="auto" w:fill="FFFFFF"/>
+        <w:spacing w:beforeAutospacing="1" w:afterAutospacing="1" w:line="240" w:lineRule="auto"/>
+        <w:rPr>
+          <w:rFonts w:ascii="Segoe UI" w:eastAsia="Times New Roman" w:hAnsi="Segoe UI" w:cs="Segoe UI"/>
+          <w:color w:val="212529"/>
+          <w:sz w:val="24"/>
+          <w:szCs w:val="24"/>
+        </w:rPr>
+      </w:pPr>
+      <w:r>
+        <w:rPr>
+          <w:rFonts w:ascii="Segoe UI" w:eastAsia="Times New Roman" w:hAnsi="Segoe UI" w:cs="Segoe UI"/>
+          <w:color w:val="212529"/>
+          <w:sz w:val="24"/>
+          <w:szCs w:val="24"/>
+        </w:rPr>
+        <w:t>Sample proportions (</w:t>
+      </w:r>
+      <w:r>
+        <w:rPr>
+          <w:rFonts w:ascii="KaTeX_Math" w:eastAsia="Times New Roman" w:hAnsi="KaTeX_Math" w:cs="Segoe UI"/>
+          <w:i/>
+          <w:iCs/>
+          <w:color w:val="212529"/>
+          <w:sz w:val="29"/>
+          <w:szCs w:val="29"/>
+        </w:rPr>
+        <w:t>p</w:t>
+      </w:r>
+      <w:r>
+        <w:rPr>
+          <w:rFonts w:ascii="Segoe UI" w:eastAsia="Times New Roman" w:hAnsi="Segoe UI" w:cs="Segoe UI"/>
+          <w:color w:val="212529"/>
+          <w:sz w:val="24"/>
+          <w:szCs w:val="24"/>
+        </w:rPr>
+        <w:t>)</w:t>
+      </w:r>
+    </w:p>
+    <w:p>
+      <w:pPr>
+        <w:numPr>
+          <w:ilvl w:val="0"/>
+          <w:numId w:val="10"/>
+        </w:numPr>
+        <w:shd w:val="clear" w:color="auto" w:fill="FFFFFF"/>
+        <w:spacing w:beforeAutospacing="1" w:afterAutospacing="1" w:line="240" w:lineRule="auto"/>
+        <w:rPr>
+          <w:rFonts w:ascii="Segoe UI" w:eastAsia="Times New Roman" w:hAnsi="Segoe UI" w:cs="Segoe UI"/>
+          <w:color w:val="212529"/>
+          <w:sz w:val="24"/>
+          <w:szCs w:val="24"/>
+        </w:rPr>
+      </w:pPr>
+      <w:r>
+        <w:rPr>
+          <w:rFonts w:ascii="Segoe UI" w:eastAsia="Times New Roman" w:hAnsi="Segoe UI" w:cs="Segoe UI"/>
+          <w:color w:val="212529"/>
+          <w:sz w:val="24"/>
+          <w:szCs w:val="24"/>
+        </w:rPr>
+        <w:t>Difference in sample means (</w:t>
+      </w:r>
+      <w:r>
+        <w:rPr>
+          <w:rFonts w:ascii="Segoe UI" w:eastAsia="Times New Roman" w:hAnsi="Segoe UI" w:cs="Segoe UI"/>
+          <w:color w:val="212529"/>
+          <w:sz w:val="24"/>
+          <w:szCs w:val="24"/>
+        </w:rPr>
+        <w:t xml:space="preserve"> </w:t>
+      </w:r>
+      <w:r>
+        <w:rPr>
+          <w:rFonts w:ascii="KaTeX_Math" w:eastAsia="Times New Roman" w:hAnsi="KaTeX_Math" w:cs="Segoe UI"/>
+          <w:i/>
+          <w:iCs/>
+          <w:color w:val="212529"/>
+          <w:sz w:val="29"/>
+          <w:szCs w:val="29"/>
+        </w:rPr>
+        <w:t>x</w:t>
+      </w:r>
+      <w:r>
+        <w:rPr>
+          <w:rFonts w:ascii="KaTeX_Main" w:eastAsia="Times New Roman" w:hAnsi="KaTeX_Main" w:cs="Segoe UI"/>
+          <w:color w:val="212529"/>
+          <w:sz w:val="29"/>
+          <w:szCs w:val="29"/>
+        </w:rPr>
+        <w:t>ˉ</w:t>
+      </w:r>
+      <w:r>
+        <w:rPr>
+          <w:rFonts w:ascii="KaTeX_Main" w:eastAsia="Times New Roman" w:hAnsi="KaTeX_Main" w:cs="Segoe UI"/>
+          <w:color w:val="212529"/>
+          <w:sz w:val="20"/>
+          <w:szCs w:val="20"/>
+        </w:rPr>
+        <w:t>1</w:t>
+      </w:r>
+      <w:r>
+        <w:rPr>
+          <w:rFonts w:ascii="KaTeX_Main" w:eastAsia="Times New Roman" w:hAnsi="KaTeX_Main" w:cs="Segoe UI"/>
+          <w:color w:val="212529"/>
+          <w:sz w:val="20"/>
+          <w:szCs w:val="20"/>
+        </w:rPr>
+        <w:t xml:space="preserve"> </w:t>
+      </w:r>
+      <w:r>
+        <w:rPr>
+          <w:rFonts w:ascii="KaTeX_Main" w:eastAsia="Times New Roman" w:hAnsi="KaTeX_Main" w:cs="Segoe UI"/>
+          <w:color w:val="212529"/>
+          <w:sz w:val="2"/>
+          <w:szCs w:val="2"/>
+        </w:rPr>
+        <w:t>​</w:t>
+      </w:r>
+      <w:r>
+        <w:rPr>
+          <w:rFonts w:ascii="KaTeX_Main" w:eastAsia="Times New Roman" w:hAnsi="KaTeX_Main" w:cs="Segoe UI"/>
+          <w:color w:val="212529"/>
+          <w:sz w:val="29"/>
+          <w:szCs w:val="29"/>
+        </w:rPr>
+        <w:t>−</w:t>
+      </w:r>
+      <w:r>
+        <w:rPr>
+          <w:rFonts w:ascii="KaTeX_Main" w:eastAsia="Times New Roman" w:hAnsi="KaTeX_Main" w:cs="Segoe UI"/>
+          <w:color w:val="212529"/>
+          <w:sz w:val="29"/>
+          <w:szCs w:val="29"/>
+        </w:rPr>
+        <w:t xml:space="preserve"> </w:t>
+      </w:r>
+      <w:r>
+        <w:rPr>
+          <w:rFonts w:ascii="KaTeX_Math" w:eastAsia="Times New Roman" w:hAnsi="KaTeX_Math" w:cs="Segoe UI"/>
+          <w:i/>
+          <w:iCs/>
+          <w:color w:val="212529"/>
+          <w:sz w:val="29"/>
+          <w:szCs w:val="29"/>
+        </w:rPr>
+        <w:t>x</w:t>
+      </w:r>
+      <w:r>
+        <w:rPr>
+          <w:rFonts w:ascii="KaTeX_Main" w:eastAsia="Times New Roman" w:hAnsi="KaTeX_Main" w:cs="Segoe UI"/>
+          <w:color w:val="212529"/>
+          <w:sz w:val="29"/>
+          <w:szCs w:val="29"/>
+        </w:rPr>
+        <w:t>ˉ</w:t>
+      </w:r>
+      <w:r>
+        <w:rPr>
+          <w:rFonts w:ascii="KaTeX_Main" w:eastAsia="Times New Roman" w:hAnsi="KaTeX_Main" w:cs="Segoe UI"/>
+          <w:color w:val="212529"/>
+          <w:sz w:val="20"/>
+          <w:szCs w:val="20"/>
+        </w:rPr>
+        <w:t>2</w:t>
+      </w:r>
+      <w:r>
+        <w:rPr>
+          <w:rFonts w:ascii="KaTeX_Main" w:eastAsia="Times New Roman" w:hAnsi="KaTeX_Main" w:cs="Segoe UI"/>
+          <w:color w:val="212529"/>
+          <w:sz w:val="20"/>
+          <w:szCs w:val="20"/>
+        </w:rPr>
+        <w:t xml:space="preserve"> </w:t>
+      </w:r>
+      <w:r>
+        <w:rPr>
+          <w:rFonts w:ascii="KaTeX_Main" w:eastAsia="Times New Roman" w:hAnsi="KaTeX_Main" w:cs="Segoe UI"/>
+          <w:color w:val="212529"/>
+          <w:sz w:val="2"/>
+          <w:szCs w:val="2"/>
+        </w:rPr>
+        <w:t>​</w:t>
+      </w:r>
+      <w:r>
+        <w:rPr>
+          <w:rFonts w:ascii="Segoe UI" w:eastAsia="Times New Roman" w:hAnsi="Segoe UI" w:cs="Segoe UI"/>
+          <w:color w:val="212529"/>
+          <w:sz w:val="24"/>
+          <w:szCs w:val="24"/>
+        </w:rPr>
+        <w:t>)</w:t>
+      </w:r>
+    </w:p>
+    <w:p>
+      <w:pPr>
+        <w:numPr>
+          <w:ilvl w:val="0"/>
+          <w:numId w:val="10"/>
+        </w:numPr>
+        <w:shd w:val="clear" w:color="auto" w:fill="FFFFFF"/>
+        <w:spacing w:beforeAutospacing="1" w:afterAutospacing="1" w:line="240" w:lineRule="auto"/>
+        <w:rPr>
+          <w:rFonts w:ascii="Segoe UI" w:eastAsia="Times New Roman" w:hAnsi="Segoe UI" w:cs="Segoe UI"/>
+          <w:color w:val="212529"/>
+          <w:sz w:val="24"/>
+          <w:szCs w:val="24"/>
+        </w:rPr>
+      </w:pPr>
+      <w:r>
+        <w:rPr>
+          <w:rFonts w:ascii="Segoe UI" w:eastAsia="Times New Roman" w:hAnsi="Segoe UI" w:cs="Segoe UI"/>
+          <w:color w:val="212529"/>
+          <w:sz w:val="24"/>
+          <w:szCs w:val="24"/>
+        </w:rPr>
+        <w:t>Difference in sample proportions (</w:t>
+      </w:r>
+      <w:r>
+        <w:rPr>
+          <w:rFonts w:ascii="KaTeX_Math" w:eastAsia="Times New Roman" w:hAnsi="KaTeX_Math" w:cs="Segoe UI"/>
+          <w:i/>
+          <w:iCs/>
+          <w:color w:val="212529"/>
+          <w:sz w:val="29"/>
+          <w:szCs w:val="29"/>
+        </w:rPr>
+        <w:t>p</w:t>
+      </w:r>
+      <w:r>
+        <w:rPr>
+          <w:rFonts w:ascii="KaTeX_Main" w:eastAsia="Times New Roman" w:hAnsi="KaTeX_Main" w:cs="Segoe UI"/>
+          <w:color w:val="212529"/>
+          <w:sz w:val="20"/>
+          <w:szCs w:val="20"/>
+        </w:rPr>
+        <w:t>1</w:t>
+      </w:r>
+      <w:r>
+        <w:rPr>
+          <w:rFonts w:ascii="KaTeX_Main" w:eastAsia="Times New Roman" w:hAnsi="KaTeX_Main" w:cs="Segoe UI"/>
+          <w:color w:val="212529"/>
+          <w:sz w:val="2"/>
+          <w:szCs w:val="2"/>
+        </w:rPr>
+        <w:t>​</w:t>
+      </w:r>
+      <w:r>
+        <w:rPr>
+          <w:rFonts w:ascii="KaTeX_Main" w:eastAsia="Times New Roman" w:hAnsi="KaTeX_Main" w:cs="Segoe UI"/>
+          <w:color w:val="212529"/>
+          <w:sz w:val="29"/>
+          <w:szCs w:val="29"/>
+        </w:rPr>
+        <w:t>−</w:t>
+      </w:r>
+      <w:r>
+        <w:rPr>
+          <w:rFonts w:ascii="KaTeX_Math" w:eastAsia="Times New Roman" w:hAnsi="KaTeX_Math" w:cs="Segoe UI"/>
+          <w:i/>
+          <w:iCs/>
+          <w:color w:val="212529"/>
+          <w:sz w:val="29"/>
+          <w:szCs w:val="29"/>
+        </w:rPr>
+        <w:t>p</w:t>
+      </w:r>
+      <w:r>
+        <w:rPr>
+          <w:rFonts w:ascii="KaTeX_Main" w:eastAsia="Times New Roman" w:hAnsi="KaTeX_Main" w:cs="Segoe UI"/>
+          <w:color w:val="212529"/>
+          <w:sz w:val="20"/>
+          <w:szCs w:val="20"/>
+        </w:rPr>
+        <w:t>2</w:t>
+      </w:r>
+      <w:r>
+        <w:rPr>
+          <w:rFonts w:ascii="KaTeX_Main" w:eastAsia="Times New Roman" w:hAnsi="KaTeX_Main" w:cs="Segoe UI"/>
+          <w:color w:val="212529"/>
+          <w:sz w:val="2"/>
+          <w:szCs w:val="2"/>
+        </w:rPr>
+        <w:t>​</w:t>
+      </w:r>
+      <w:r>
+        <w:rPr>
+          <w:rFonts w:ascii="Segoe UI" w:eastAsia="Times New Roman" w:hAnsi="Segoe UI" w:cs="Segoe UI"/>
+          <w:color w:val="212529"/>
+          <w:sz w:val="24"/>
+          <w:szCs w:val="24"/>
+        </w:rPr>
+        <w:t>)</w:t>
+      </w:r>
+      <w:r>
+        <w:rPr>
+          <w:rFonts w:ascii="Segoe UI" w:eastAsia="Times New Roman" w:hAnsi="Segoe UI" w:cs="Segoe UI"/>
+          <w:color w:val="212529"/>
+          <w:sz w:val="24"/>
+          <w:szCs w:val="24"/>
+        </w:rPr>
+        <w:t xml:space="preserve"> </w:t>
+      </w:r>
+    </w:p>
+    <w:p>
+      <w:pPr>
+        <w:shd w:val="clear" w:color="auto" w:fill="FFFFFF"/>
+        <w:spacing w:after="100" w:afterAutospacing="1" w:line="240" w:lineRule="auto"/>
+        <w:rPr>
+          <w:rFonts w:ascii="Segoe UI" w:eastAsia="Times New Roman" w:hAnsi="Segoe UI" w:cs="Segoe UI"/>
+          <w:color w:val="212529"/>
+          <w:sz w:val="24"/>
+          <w:szCs w:val="24"/>
+        </w:rPr>
+      </w:pPr>
+      <w:r>
+        <w:rPr>
+          <w:rFonts w:ascii="Segoe UI" w:eastAsia="Times New Roman" w:hAnsi="Segoe UI" w:cs="Segoe UI"/>
+          <w:color w:val="212529"/>
+          <w:sz w:val="24"/>
+          <w:szCs w:val="24"/>
+        </w:rPr>
+        <w:t>And it applies for additional statistics, </w:t>
+      </w:r>
+      <w:r>
+        <w:rPr>
+          <w:rFonts w:ascii="Segoe UI" w:eastAsia="Times New Roman" w:hAnsi="Segoe UI" w:cs="Segoe UI"/>
+          <w:b/>
+          <w:bCs/>
+          <w:color w:val="212529"/>
+          <w:sz w:val="24"/>
+          <w:szCs w:val="24"/>
+        </w:rPr>
+        <w:t>but it doesn't apply for all statistics!</w:t>
+      </w:r>
+      <w:r>
+        <w:rPr>
+          <w:rFonts w:ascii="Segoe UI" w:eastAsia="Times New Roman" w:hAnsi="Segoe UI" w:cs="Segoe UI"/>
+          <w:color w:val="212529"/>
+          <w:sz w:val="24"/>
+          <w:szCs w:val="24"/>
+        </w:rPr>
+        <w:t> </w:t>
       </w:r>
     </w:p>
     <w:p>
       <w:bookmarkStart w:id="0" w:name="_GoBack"/>
       <w:bookmarkEnd w:id="0"/>
+    </w:p>
+    <w:p>
+      <w:r>
+        <w:t xml:space="preserve"> </w:t>
+      </w:r>
+    </w:p>
+    <w:p>
+      <w:r>
+        <w:t>​</w:t>
+      </w:r>
+      <w:r>
+        <w:tab/>
+      </w:r>
     </w:p>
     <w:p>
       <w:pPr>
@@ -2601,6 +3686,119 @@
 <file path=word/numbering.xml><?xml version="1.0" encoding="utf-8"?>
 <w:numbering xmlns:wpc="http://schemas.microsoft.com/office/word/2010/wordprocessingCanvas" xmlns:cx="http://schemas.microsoft.com/office/drawing/2014/chartex" xmlns:cx1="http://schemas.microsoft.com/office/drawing/2015/9/8/chartex" xmlns:mc="http://schemas.openxmlformats.org/markup-compatibility/2006" xmlns:o="urn:schemas-microsoft-com:office:office" xmlns:r="http://schemas.openxmlformats.org/officeDocument/2006/relationships" xmlns:m="http://schemas.openxmlformats.org/officeDocument/2006/math" xmlns:v="urn:schemas-microsoft-com:vml" xmlns:wp14="http://schemas.microsoft.com/office/word/2010/wordprocessingDrawing" xmlns:wp="http://schemas.openxmlformats.org/drawingml/2006/wordprocessingDrawing" xmlns:w10="urn:schemas-microsoft-com:office:word" xmlns:w="http://schemas.openxmlformats.org/wordprocessingml/2006/main" xmlns:w14="http://schemas.microsoft.com/office/word/2010/wordml" xmlns:w15="http://schemas.microsoft.com/office/word/2012/wordml" xmlns:w16se="http://schemas.microsoft.com/office/word/2015/wordml/symex" xmlns:wpg="http://schemas.microsoft.com/office/word/2010/wordprocessingGroup" xmlns:wpi="http://schemas.microsoft.com/office/word/2010/wordprocessingInk" xmlns:wne="http://schemas.microsoft.com/office/word/2006/wordml" xmlns:wps="http://schemas.microsoft.com/office/word/2010/wordprocessingShape" mc:Ignorable="w14 w15 w16se wp14">
   <w:abstractNum w:abstractNumId="0" w15:restartNumberingAfterBreak="0">
+    <w:nsid w:val="01793BF1"/>
+    <w:multiLevelType w:val="multilevel"/>
+    <w:tmpl w:val="8C16AC7C"/>
+    <w:lvl w:ilvl="0">
+      <w:start w:val="1"/>
+      <w:numFmt w:val="decimal"/>
+      <w:lvlText w:val="%1."/>
+      <w:lvlJc w:val="left"/>
+      <w:pPr>
+        <w:tabs>
+          <w:tab w:val="num" w:pos="720"/>
+        </w:tabs>
+        <w:ind w:left="720" w:hanging="360"/>
+      </w:pPr>
+    </w:lvl>
+    <w:lvl w:ilvl="1" w:tentative="1">
+      <w:start w:val="1"/>
+      <w:numFmt w:val="decimal"/>
+      <w:lvlText w:val="%2."/>
+      <w:lvlJc w:val="left"/>
+      <w:pPr>
+        <w:tabs>
+          <w:tab w:val="num" w:pos="1440"/>
+        </w:tabs>
+        <w:ind w:left="1440" w:hanging="360"/>
+      </w:pPr>
+    </w:lvl>
+    <w:lvl w:ilvl="2" w:tentative="1">
+      <w:start w:val="1"/>
+      <w:numFmt w:val="decimal"/>
+      <w:lvlText w:val="%3."/>
+      <w:lvlJc w:val="left"/>
+      <w:pPr>
+        <w:tabs>
+          <w:tab w:val="num" w:pos="2160"/>
+        </w:tabs>
+        <w:ind w:left="2160" w:hanging="360"/>
+      </w:pPr>
+    </w:lvl>
+    <w:lvl w:ilvl="3" w:tentative="1">
+      <w:start w:val="1"/>
+      <w:numFmt w:val="decimal"/>
+      <w:lvlText w:val="%4."/>
+      <w:lvlJc w:val="left"/>
+      <w:pPr>
+        <w:tabs>
+          <w:tab w:val="num" w:pos="2880"/>
+        </w:tabs>
+        <w:ind w:left="2880" w:hanging="360"/>
+      </w:pPr>
+    </w:lvl>
+    <w:lvl w:ilvl="4" w:tentative="1">
+      <w:start w:val="1"/>
+      <w:numFmt w:val="decimal"/>
+      <w:lvlText w:val="%5."/>
+      <w:lvlJc w:val="left"/>
+      <w:pPr>
+        <w:tabs>
+          <w:tab w:val="num" w:pos="3600"/>
+        </w:tabs>
+        <w:ind w:left="3600" w:hanging="360"/>
+      </w:pPr>
+    </w:lvl>
+    <w:lvl w:ilvl="5" w:tentative="1">
+      <w:start w:val="1"/>
+      <w:numFmt w:val="decimal"/>
+      <w:lvlText w:val="%6."/>
+      <w:lvlJc w:val="left"/>
+      <w:pPr>
+        <w:tabs>
+          <w:tab w:val="num" w:pos="4320"/>
+        </w:tabs>
+        <w:ind w:left="4320" w:hanging="360"/>
+      </w:pPr>
+    </w:lvl>
+    <w:lvl w:ilvl="6" w:tentative="1">
+      <w:start w:val="1"/>
+      <w:numFmt w:val="decimal"/>
+      <w:lvlText w:val="%7."/>
+      <w:lvlJc w:val="left"/>
+      <w:pPr>
+        <w:tabs>
+          <w:tab w:val="num" w:pos="5040"/>
+        </w:tabs>
+        <w:ind w:left="5040" w:hanging="360"/>
+      </w:pPr>
+    </w:lvl>
+    <w:lvl w:ilvl="7" w:tentative="1">
+      <w:start w:val="1"/>
+      <w:numFmt w:val="decimal"/>
+      <w:lvlText w:val="%8."/>
+      <w:lvlJc w:val="left"/>
+      <w:pPr>
+        <w:tabs>
+          <w:tab w:val="num" w:pos="5760"/>
+        </w:tabs>
+        <w:ind w:left="5760" w:hanging="360"/>
+      </w:pPr>
+    </w:lvl>
+    <w:lvl w:ilvl="8" w:tentative="1">
+      <w:start w:val="1"/>
+      <w:numFmt w:val="decimal"/>
+      <w:lvlText w:val="%9."/>
+      <w:lvlJc w:val="left"/>
+      <w:pPr>
+        <w:tabs>
+          <w:tab w:val="num" w:pos="6480"/>
+        </w:tabs>
+        <w:ind w:left="6480" w:hanging="360"/>
+      </w:pPr>
+    </w:lvl>
+  </w:abstractNum>
+  <w:abstractNum w:abstractNumId="1" w15:restartNumberingAfterBreak="0">
     <w:nsid w:val="06E41889"/>
     <w:multiLevelType w:val="hybridMultilevel"/>
     <w:tmpl w:val="E6CA6AB0"/>
@@ -2686,7 +3884,120 @@
       </w:pPr>
     </w:lvl>
   </w:abstractNum>
-  <w:abstractNum w:abstractNumId="1" w15:restartNumberingAfterBreak="0">
+  <w:abstractNum w:abstractNumId="2" w15:restartNumberingAfterBreak="0">
+    <w:nsid w:val="25806084"/>
+    <w:multiLevelType w:val="multilevel"/>
+    <w:tmpl w:val="C5FA9254"/>
+    <w:lvl w:ilvl="0">
+      <w:start w:val="1"/>
+      <w:numFmt w:val="decimal"/>
+      <w:lvlText w:val="%1."/>
+      <w:lvlJc w:val="left"/>
+      <w:pPr>
+        <w:tabs>
+          <w:tab w:val="num" w:pos="720"/>
+        </w:tabs>
+        <w:ind w:left="720" w:hanging="360"/>
+      </w:pPr>
+    </w:lvl>
+    <w:lvl w:ilvl="1" w:tentative="1">
+      <w:start w:val="1"/>
+      <w:numFmt w:val="decimal"/>
+      <w:lvlText w:val="%2."/>
+      <w:lvlJc w:val="left"/>
+      <w:pPr>
+        <w:tabs>
+          <w:tab w:val="num" w:pos="1440"/>
+        </w:tabs>
+        <w:ind w:left="1440" w:hanging="360"/>
+      </w:pPr>
+    </w:lvl>
+    <w:lvl w:ilvl="2" w:tentative="1">
+      <w:start w:val="1"/>
+      <w:numFmt w:val="decimal"/>
+      <w:lvlText w:val="%3."/>
+      <w:lvlJc w:val="left"/>
+      <w:pPr>
+        <w:tabs>
+          <w:tab w:val="num" w:pos="2160"/>
+        </w:tabs>
+        <w:ind w:left="2160" w:hanging="360"/>
+      </w:pPr>
+    </w:lvl>
+    <w:lvl w:ilvl="3" w:tentative="1">
+      <w:start w:val="1"/>
+      <w:numFmt w:val="decimal"/>
+      <w:lvlText w:val="%4."/>
+      <w:lvlJc w:val="left"/>
+      <w:pPr>
+        <w:tabs>
+          <w:tab w:val="num" w:pos="2880"/>
+        </w:tabs>
+        <w:ind w:left="2880" w:hanging="360"/>
+      </w:pPr>
+    </w:lvl>
+    <w:lvl w:ilvl="4" w:tentative="1">
+      <w:start w:val="1"/>
+      <w:numFmt w:val="decimal"/>
+      <w:lvlText w:val="%5."/>
+      <w:lvlJc w:val="left"/>
+      <w:pPr>
+        <w:tabs>
+          <w:tab w:val="num" w:pos="3600"/>
+        </w:tabs>
+        <w:ind w:left="3600" w:hanging="360"/>
+      </w:pPr>
+    </w:lvl>
+    <w:lvl w:ilvl="5" w:tentative="1">
+      <w:start w:val="1"/>
+      <w:numFmt w:val="decimal"/>
+      <w:lvlText w:val="%6."/>
+      <w:lvlJc w:val="left"/>
+      <w:pPr>
+        <w:tabs>
+          <w:tab w:val="num" w:pos="4320"/>
+        </w:tabs>
+        <w:ind w:left="4320" w:hanging="360"/>
+      </w:pPr>
+    </w:lvl>
+    <w:lvl w:ilvl="6" w:tentative="1">
+      <w:start w:val="1"/>
+      <w:numFmt w:val="decimal"/>
+      <w:lvlText w:val="%7."/>
+      <w:lvlJc w:val="left"/>
+      <w:pPr>
+        <w:tabs>
+          <w:tab w:val="num" w:pos="5040"/>
+        </w:tabs>
+        <w:ind w:left="5040" w:hanging="360"/>
+      </w:pPr>
+    </w:lvl>
+    <w:lvl w:ilvl="7" w:tentative="1">
+      <w:start w:val="1"/>
+      <w:numFmt w:val="decimal"/>
+      <w:lvlText w:val="%8."/>
+      <w:lvlJc w:val="left"/>
+      <w:pPr>
+        <w:tabs>
+          <w:tab w:val="num" w:pos="5760"/>
+        </w:tabs>
+        <w:ind w:left="5760" w:hanging="360"/>
+      </w:pPr>
+    </w:lvl>
+    <w:lvl w:ilvl="8" w:tentative="1">
+      <w:start w:val="1"/>
+      <w:numFmt w:val="decimal"/>
+      <w:lvlText w:val="%9."/>
+      <w:lvlJc w:val="left"/>
+      <w:pPr>
+        <w:tabs>
+          <w:tab w:val="num" w:pos="6480"/>
+        </w:tabs>
+        <w:ind w:left="6480" w:hanging="360"/>
+      </w:pPr>
+    </w:lvl>
+  </w:abstractNum>
+  <w:abstractNum w:abstractNumId="3" w15:restartNumberingAfterBreak="0">
     <w:nsid w:val="25E80134"/>
     <w:multiLevelType w:val="multilevel"/>
     <w:tmpl w:val="8738D7B8"/>
@@ -2799,7 +4110,120 @@
       </w:pPr>
     </w:lvl>
   </w:abstractNum>
-  <w:abstractNum w:abstractNumId="2" w15:restartNumberingAfterBreak="0">
+  <w:abstractNum w:abstractNumId="4" w15:restartNumberingAfterBreak="0">
+    <w:nsid w:val="2E885AD0"/>
+    <w:multiLevelType w:val="hybridMultilevel"/>
+    <w:tmpl w:val="6FF47062"/>
+    <w:lvl w:ilvl="0" w:tplc="04090001">
+      <w:start w:val="1"/>
+      <w:numFmt w:val="bullet"/>
+      <w:lvlText w:val=""/>
+      <w:lvlJc w:val="left"/>
+      <w:pPr>
+        <w:ind w:left="720" w:hanging="360"/>
+      </w:pPr>
+      <w:rPr>
+        <w:rFonts w:ascii="Symbol" w:hAnsi="Symbol" w:hint="default"/>
+      </w:rPr>
+    </w:lvl>
+    <w:lvl w:ilvl="1" w:tplc="04090003" w:tentative="1">
+      <w:start w:val="1"/>
+      <w:numFmt w:val="bullet"/>
+      <w:lvlText w:val="o"/>
+      <w:lvlJc w:val="left"/>
+      <w:pPr>
+        <w:ind w:left="1440" w:hanging="360"/>
+      </w:pPr>
+      <w:rPr>
+        <w:rFonts w:ascii="Courier New" w:hAnsi="Courier New" w:cs="Courier New" w:hint="default"/>
+      </w:rPr>
+    </w:lvl>
+    <w:lvl w:ilvl="2" w:tplc="04090005" w:tentative="1">
+      <w:start w:val="1"/>
+      <w:numFmt w:val="bullet"/>
+      <w:lvlText w:val=""/>
+      <w:lvlJc w:val="left"/>
+      <w:pPr>
+        <w:ind w:left="2160" w:hanging="360"/>
+      </w:pPr>
+      <w:rPr>
+        <w:rFonts w:ascii="Wingdings" w:hAnsi="Wingdings" w:hint="default"/>
+      </w:rPr>
+    </w:lvl>
+    <w:lvl w:ilvl="3" w:tplc="04090001" w:tentative="1">
+      <w:start w:val="1"/>
+      <w:numFmt w:val="bullet"/>
+      <w:lvlText w:val=""/>
+      <w:lvlJc w:val="left"/>
+      <w:pPr>
+        <w:ind w:left="2880" w:hanging="360"/>
+      </w:pPr>
+      <w:rPr>
+        <w:rFonts w:ascii="Symbol" w:hAnsi="Symbol" w:hint="default"/>
+      </w:rPr>
+    </w:lvl>
+    <w:lvl w:ilvl="4" w:tplc="04090003" w:tentative="1">
+      <w:start w:val="1"/>
+      <w:numFmt w:val="bullet"/>
+      <w:lvlText w:val="o"/>
+      <w:lvlJc w:val="left"/>
+      <w:pPr>
+        <w:ind w:left="3600" w:hanging="360"/>
+      </w:pPr>
+      <w:rPr>
+        <w:rFonts w:ascii="Courier New" w:hAnsi="Courier New" w:cs="Courier New" w:hint="default"/>
+      </w:rPr>
+    </w:lvl>
+    <w:lvl w:ilvl="5" w:tplc="04090005" w:tentative="1">
+      <w:start w:val="1"/>
+      <w:numFmt w:val="bullet"/>
+      <w:lvlText w:val=""/>
+      <w:lvlJc w:val="left"/>
+      <w:pPr>
+        <w:ind w:left="4320" w:hanging="360"/>
+      </w:pPr>
+      <w:rPr>
+        <w:rFonts w:ascii="Wingdings" w:hAnsi="Wingdings" w:hint="default"/>
+      </w:rPr>
+    </w:lvl>
+    <w:lvl w:ilvl="6" w:tplc="04090001" w:tentative="1">
+      <w:start w:val="1"/>
+      <w:numFmt w:val="bullet"/>
+      <w:lvlText w:val=""/>
+      <w:lvlJc w:val="left"/>
+      <w:pPr>
+        <w:ind w:left="5040" w:hanging="360"/>
+      </w:pPr>
+      <w:rPr>
+        <w:rFonts w:ascii="Symbol" w:hAnsi="Symbol" w:hint="default"/>
+      </w:rPr>
+    </w:lvl>
+    <w:lvl w:ilvl="7" w:tplc="04090003" w:tentative="1">
+      <w:start w:val="1"/>
+      <w:numFmt w:val="bullet"/>
+      <w:lvlText w:val="o"/>
+      <w:lvlJc w:val="left"/>
+      <w:pPr>
+        <w:ind w:left="5760" w:hanging="360"/>
+      </w:pPr>
+      <w:rPr>
+        <w:rFonts w:ascii="Courier New" w:hAnsi="Courier New" w:cs="Courier New" w:hint="default"/>
+      </w:rPr>
+    </w:lvl>
+    <w:lvl w:ilvl="8" w:tplc="04090005" w:tentative="1">
+      <w:start w:val="1"/>
+      <w:numFmt w:val="bullet"/>
+      <w:lvlText w:val=""/>
+      <w:lvlJc w:val="left"/>
+      <w:pPr>
+        <w:ind w:left="6480" w:hanging="360"/>
+      </w:pPr>
+      <w:rPr>
+        <w:rFonts w:ascii="Wingdings" w:hAnsi="Wingdings" w:hint="default"/>
+      </w:rPr>
+    </w:lvl>
+  </w:abstractNum>
+  <w:abstractNum w:abstractNumId="5" w15:restartNumberingAfterBreak="0">
     <w:nsid w:val="32536011"/>
     <w:multiLevelType w:val="multilevel"/>
     <w:tmpl w:val="5DBEC380"/>
@@ -2948,7 +4372,7 @@
       </w:rPr>
     </w:lvl>
   </w:abstractNum>
-  <w:abstractNum w:abstractNumId="3" w15:restartNumberingAfterBreak="0">
+  <w:abstractNum w:abstractNumId="6" w15:restartNumberingAfterBreak="0">
     <w:nsid w:val="49772BE2"/>
     <w:multiLevelType w:val="hybridMultilevel"/>
     <w:tmpl w:val="7AA2FD3A"/>
@@ -3034,7 +4458,7 @@
       </w:pPr>
     </w:lvl>
   </w:abstractNum>
-  <w:abstractNum w:abstractNumId="4" w15:restartNumberingAfterBreak="0">
+  <w:abstractNum w:abstractNumId="7" w15:restartNumberingAfterBreak="0">
     <w:nsid w:val="62873236"/>
     <w:multiLevelType w:val="multilevel"/>
     <w:tmpl w:val="175CAB26"/>
@@ -3147,7 +4571,7 @@
       </w:pPr>
     </w:lvl>
   </w:abstractNum>
-  <w:abstractNum w:abstractNumId="5" w15:restartNumberingAfterBreak="0">
+  <w:abstractNum w:abstractNumId="8" w15:restartNumberingAfterBreak="0">
     <w:nsid w:val="682F226D"/>
     <w:multiLevelType w:val="multilevel"/>
     <w:tmpl w:val="F1608148"/>
@@ -3260,23 +4684,148 @@
       </w:pPr>
     </w:lvl>
   </w:abstractNum>
+  <w:abstractNum w:abstractNumId="9" w15:restartNumberingAfterBreak="0">
+    <w:nsid w:val="723D6653"/>
+    <w:multiLevelType w:val="multilevel"/>
+    <w:tmpl w:val="85EC2AD4"/>
+    <w:lvl w:ilvl="0">
+      <w:start w:val="1"/>
+      <w:numFmt w:val="decimal"/>
+      <w:lvlText w:val="%1."/>
+      <w:lvlJc w:val="left"/>
+      <w:pPr>
+        <w:tabs>
+          <w:tab w:val="num" w:pos="720"/>
+        </w:tabs>
+        <w:ind w:left="720" w:hanging="360"/>
+      </w:pPr>
+    </w:lvl>
+    <w:lvl w:ilvl="1" w:tentative="1">
+      <w:start w:val="1"/>
+      <w:numFmt w:val="decimal"/>
+      <w:lvlText w:val="%2."/>
+      <w:lvlJc w:val="left"/>
+      <w:pPr>
+        <w:tabs>
+          <w:tab w:val="num" w:pos="1440"/>
+        </w:tabs>
+        <w:ind w:left="1440" w:hanging="360"/>
+      </w:pPr>
+    </w:lvl>
+    <w:lvl w:ilvl="2" w:tentative="1">
+      <w:start w:val="1"/>
+      <w:numFmt w:val="decimal"/>
+      <w:lvlText w:val="%3."/>
+      <w:lvlJc w:val="left"/>
+      <w:pPr>
+        <w:tabs>
+          <w:tab w:val="num" w:pos="2160"/>
+        </w:tabs>
+        <w:ind w:left="2160" w:hanging="360"/>
+      </w:pPr>
+    </w:lvl>
+    <w:lvl w:ilvl="3" w:tentative="1">
+      <w:start w:val="1"/>
+      <w:numFmt w:val="decimal"/>
+      <w:lvlText w:val="%4."/>
+      <w:lvlJc w:val="left"/>
+      <w:pPr>
+        <w:tabs>
+          <w:tab w:val="num" w:pos="2880"/>
+        </w:tabs>
+        <w:ind w:left="2880" w:hanging="360"/>
+      </w:pPr>
+    </w:lvl>
+    <w:lvl w:ilvl="4" w:tentative="1">
+      <w:start w:val="1"/>
+      <w:numFmt w:val="decimal"/>
+      <w:lvlText w:val="%5."/>
+      <w:lvlJc w:val="left"/>
+      <w:pPr>
+        <w:tabs>
+          <w:tab w:val="num" w:pos="3600"/>
+        </w:tabs>
+        <w:ind w:left="3600" w:hanging="360"/>
+      </w:pPr>
+    </w:lvl>
+    <w:lvl w:ilvl="5" w:tentative="1">
+      <w:start w:val="1"/>
+      <w:numFmt w:val="decimal"/>
+      <w:lvlText w:val="%6."/>
+      <w:lvlJc w:val="left"/>
+      <w:pPr>
+        <w:tabs>
+          <w:tab w:val="num" w:pos="4320"/>
+        </w:tabs>
+        <w:ind w:left="4320" w:hanging="360"/>
+      </w:pPr>
+    </w:lvl>
+    <w:lvl w:ilvl="6" w:tentative="1">
+      <w:start w:val="1"/>
+      <w:numFmt w:val="decimal"/>
+      <w:lvlText w:val="%7."/>
+      <w:lvlJc w:val="left"/>
+      <w:pPr>
+        <w:tabs>
+          <w:tab w:val="num" w:pos="5040"/>
+        </w:tabs>
+        <w:ind w:left="5040" w:hanging="360"/>
+      </w:pPr>
+    </w:lvl>
+    <w:lvl w:ilvl="7" w:tentative="1">
+      <w:start w:val="1"/>
+      <w:numFmt w:val="decimal"/>
+      <w:lvlText w:val="%8."/>
+      <w:lvlJc w:val="left"/>
+      <w:pPr>
+        <w:tabs>
+          <w:tab w:val="num" w:pos="5760"/>
+        </w:tabs>
+        <w:ind w:left="5760" w:hanging="360"/>
+      </w:pPr>
+    </w:lvl>
+    <w:lvl w:ilvl="8" w:tentative="1">
+      <w:start w:val="1"/>
+      <w:numFmt w:val="decimal"/>
+      <w:lvlText w:val="%9."/>
+      <w:lvlJc w:val="left"/>
+      <w:pPr>
+        <w:tabs>
+          <w:tab w:val="num" w:pos="6480"/>
+        </w:tabs>
+        <w:ind w:left="6480" w:hanging="360"/>
+      </w:pPr>
+    </w:lvl>
+  </w:abstractNum>
   <w:num w:numId="1">
+    <w:abstractNumId w:val="6"/>
+  </w:num>
+  <w:num w:numId="2">
+    <w:abstractNumId w:val="1"/>
+  </w:num>
+  <w:num w:numId="3">
+    <w:abstractNumId w:val="7"/>
+  </w:num>
+  <w:num w:numId="4">
+    <w:abstractNumId w:val="5"/>
+  </w:num>
+  <w:num w:numId="5">
     <w:abstractNumId w:val="3"/>
   </w:num>
-  <w:num w:numId="2">
+  <w:num w:numId="6">
+    <w:abstractNumId w:val="8"/>
+  </w:num>
+  <w:num w:numId="7">
+    <w:abstractNumId w:val="9"/>
+  </w:num>
+  <w:num w:numId="8">
+    <w:abstractNumId w:val="4"/>
+  </w:num>
+  <w:num w:numId="9">
     <w:abstractNumId w:val="0"/>
   </w:num>
-  <w:num w:numId="3">
-    <w:abstractNumId w:val="4"/>
-  </w:num>
-  <w:num w:numId="4">
+  <w:num w:numId="10">
     <w:abstractNumId w:val="2"/>
-  </w:num>
-  <w:num w:numId="5">
-    <w:abstractNumId w:val="1"/>
-  </w:num>
-  <w:num w:numId="6">
-    <w:abstractNumId w:val="5"/>
   </w:num>
 </w:numbering>
 </file>
@@ -3726,6 +5275,29 @@
       <w:szCs w:val="26"/>
     </w:rPr>
   </w:style>
+  <w:style w:type="paragraph" w:styleId="Heading3">
+    <w:name w:val="heading 3"/>
+    <w:basedOn w:val="Normal"/>
+    <w:next w:val="Normal"/>
+    <w:link w:val="Heading3Char"/>
+    <w:uiPriority w:val="9"/>
+    <w:semiHidden/>
+    <w:unhideWhenUsed/>
+    <w:qFormat/>
+    <w:rsid w:val="00070425"/>
+    <w:pPr>
+      <w:keepNext/>
+      <w:keepLines/>
+      <w:spacing w:before="40"/>
+      <w:outlineLvl w:val="2"/>
+    </w:pPr>
+    <w:rPr>
+      <w:rFonts w:asciiTheme="majorHAnsi" w:eastAsiaTheme="majorEastAsia" w:hAnsiTheme="majorHAnsi" w:cstheme="majorBidi"/>
+      <w:color w:val="243F60" w:themeColor="accent1" w:themeShade="7F"/>
+      <w:sz w:val="24"/>
+      <w:szCs w:val="24"/>
+    </w:rPr>
+  </w:style>
   <w:style w:type="character" w:default="1" w:styleId="DefaultParagraphFont">
     <w:name w:val="Default Paragraph Font"/>
     <w:uiPriority w:val="1"/>
@@ -3912,6 +5484,30 @@
     <w:name w:val="vlist-s"/>
     <w:basedOn w:val="DefaultParagraphFont"/>
     <w:rsid w:val="00B548C2"/>
+  </w:style>
+  <w:style w:type="character" w:customStyle="1" w:styleId="Heading3Char">
+    <w:name w:val="Heading 3 Char"/>
+    <w:basedOn w:val="DefaultParagraphFont"/>
+    <w:link w:val="Heading3"/>
+    <w:uiPriority w:val="9"/>
+    <w:semiHidden/>
+    <w:rsid w:val="00070425"/>
+    <w:rPr>
+      <w:rFonts w:asciiTheme="majorHAnsi" w:eastAsiaTheme="majorEastAsia" w:hAnsiTheme="majorHAnsi" w:cstheme="majorBidi"/>
+      <w:color w:val="243F60" w:themeColor="accent1" w:themeShade="7F"/>
+      <w:sz w:val="24"/>
+      <w:szCs w:val="24"/>
+    </w:rPr>
+  </w:style>
+  <w:style w:type="character" w:customStyle="1" w:styleId="accent-body">
+    <w:name w:val="accent-body"/>
+    <w:basedOn w:val="DefaultParagraphFont"/>
+    <w:rsid w:val="0010405B"/>
+  </w:style>
+  <w:style w:type="character" w:customStyle="1" w:styleId="mbin">
+    <w:name w:val="mbin"/>
+    <w:basedOn w:val="DefaultParagraphFont"/>
+    <w:rsid w:val="0010405B"/>
   </w:style>
 </w:styles>
 </file>

</xml_diff>

<commit_message>
Practical Stats - Completed Regression
</commit_message>
<xml_diff>
--- a/Practical Stats/Pratical Stats.docx
+++ b/Practical Stats/Pratical Stats.docx
@@ -3011,17 +3011,7 @@
           <w:highlight w:val="lightGray"/>
           <w:shd w:val="clear" w:color="auto" w:fill="FFFFFF"/>
         </w:rPr>
-        <w:t>H</w:t>
-      </w:r>
-      <w:r>
-        <w:rPr>
-          <w:rFonts w:ascii="Segoe UI" w:hAnsi="Segoe UI" w:cs="Segoe UI"/>
-          <w:color w:val="212529"/>
-          <w:sz w:val="24"/>
-          <w:highlight w:val="lightGray"/>
-          <w:shd w:val="clear" w:color="auto" w:fill="FFFFFF"/>
-        </w:rPr>
-        <w:t>ow did we determine that the sample mean would estimate a population mean</w:t>
+        <w:t>How did we determine that the sample mean would estimate a population mean</w:t>
       </w:r>
     </w:p>
     <w:p>
@@ -3661,15 +3651,7 @@
           <w:color w:val="212529"/>
           <w:shd w:val="clear" w:color="auto" w:fill="FFFFFF"/>
         </w:rPr>
-        <w:t>T</w:t>
-      </w:r>
-      <w:r>
-        <w:rPr>
-          <w:rFonts w:ascii="Segoe UI" w:hAnsi="Segoe UI" w:cs="Segoe UI"/>
-          <w:color w:val="212529"/>
-          <w:shd w:val="clear" w:color="auto" w:fill="FFFFFF"/>
-        </w:rPr>
-        <w:t>he </w:t>
+        <w:t>The </w:t>
       </w:r>
       <w:r>
         <w:rPr>
@@ -3686,15 +3668,7 @@
           <w:color w:val="212529"/>
           <w:shd w:val="clear" w:color="auto" w:fill="FFFFFF"/>
         </w:rPr>
-        <w:t> applies to the sample mean of 100 draws from a right-skewed distribution. However, it did not apply to a sample size of 3 draws from this same distribution.</w:t>
-      </w:r>
-      <w:r>
-        <w:rPr>
-          <w:rFonts w:ascii="Segoe UI" w:hAnsi="Segoe UI" w:cs="Segoe UI"/>
-          <w:color w:val="212529"/>
-          <w:shd w:val="clear" w:color="auto" w:fill="FFFFFF"/>
-        </w:rPr>
-        <w:t xml:space="preserve"> </w:t>
+        <w:t xml:space="preserve"> applies to the sample mean of 100 draws from a right-skewed distribution. However, it did not apply to a sample size of 3 draws from this same distribution. </w:t>
       </w:r>
       <w:r>
         <w:rPr>
@@ -3937,15 +3911,7 @@
           <w:color w:val="212529"/>
           <w:shd w:val="clear" w:color="auto" w:fill="FFFFFF"/>
         </w:rPr>
-        <w:t>We can use bootstrapping and sampling distributions to build confidence intervals for our parameters of interest.</w:t>
-      </w:r>
-      <w:r>
-        <w:rPr>
-          <w:rFonts w:ascii="Segoe UI" w:hAnsi="Segoe UI" w:cs="Segoe UI"/>
-          <w:color w:val="212529"/>
-          <w:shd w:val="clear" w:color="auto" w:fill="FFFFFF"/>
-        </w:rPr>
-        <w:t xml:space="preserve"> </w:t>
+        <w:t xml:space="preserve">We can use bootstrapping and sampling distributions to build confidence intervals for our parameters of interest. </w:t>
       </w:r>
     </w:p>
     <w:p>
@@ -3963,39 +3929,15 @@
           <w:color w:val="212529"/>
           <w:shd w:val="clear" w:color="auto" w:fill="FFFFFF"/>
         </w:rPr>
-        <w:t xml:space="preserve">In the Jupyter notebook we worked to through </w:t>
-      </w:r>
-      <w:r>
-        <w:rPr>
-          <w:rFonts w:ascii="Segoe UI" w:hAnsi="Segoe UI" w:cs="Segoe UI"/>
-          <w:color w:val="212529"/>
-          <w:shd w:val="clear" w:color="auto" w:fill="FFFFFF"/>
-        </w:rPr>
-        <w:t>an example of how to build a confidence interval using the sampling distribution of the statistic that best estimates your parameter of interest.</w:t>
-      </w:r>
-      <w:r>
-        <w:rPr>
-          <w:rFonts w:ascii="Segoe UI" w:hAnsi="Segoe UI" w:cs="Segoe UI"/>
-          <w:color w:val="212529"/>
-          <w:shd w:val="clear" w:color="auto" w:fill="FFFFFF"/>
-        </w:rPr>
-        <w:t xml:space="preserve"> </w:t>
-      </w:r>
-      <w:r>
-        <w:rPr>
-          <w:rFonts w:ascii="Segoe UI" w:hAnsi="Segoe UI" w:cs="Segoe UI"/>
-          <w:color w:val="212529"/>
-          <w:shd w:val="clear" w:color="auto" w:fill="FFFFFF"/>
-        </w:rPr>
-        <w:t>In this case, we used a sample mean height to estimate the population mean height.</w:t>
-      </w:r>
-      <w:r>
-        <w:rPr>
-          <w:rFonts w:ascii="Segoe UI" w:hAnsi="Segoe UI" w:cs="Segoe UI"/>
-          <w:color w:val="212529"/>
-          <w:shd w:val="clear" w:color="auto" w:fill="FFFFFF"/>
-        </w:rPr>
-        <w:t xml:space="preserve"> </w:t>
+        <w:t xml:space="preserve">In the Jupyter notebook we worked to through an example of how to build a confidence interval using the sampling distribution of the statistic that best estimates your parameter of interest. </w:t>
+      </w:r>
+      <w:r>
+        <w:rPr>
+          <w:rFonts w:ascii="Segoe UI" w:hAnsi="Segoe UI" w:cs="Segoe UI"/>
+          <w:color w:val="212529"/>
+          <w:shd w:val="clear" w:color="auto" w:fill="FFFFFF"/>
+        </w:rPr>
+        <w:t xml:space="preserve">In this case, we used a sample mean height to estimate the population mean height. </w:t>
       </w:r>
     </w:p>
     <w:p>
@@ -4094,15 +4036,7 @@
           <w:color w:val="212529"/>
           <w:shd w:val="clear" w:color="auto" w:fill="FFFFFF"/>
         </w:rPr>
-        <w:t xml:space="preserve">In Jupyter notebooks </w:t>
-      </w:r>
-      <w:r>
-        <w:rPr>
-          <w:rFonts w:ascii="Segoe UI" w:hAnsi="Segoe UI" w:cs="Segoe UI"/>
-          <w:color w:val="212529"/>
-          <w:shd w:val="clear" w:color="auto" w:fill="FFFFFF"/>
-        </w:rPr>
-        <w:t xml:space="preserve">you built a confidence interval for the difference of the average heights for coffee drinkers and non-coffee drinkers. The interval was built at a 95% confidence level, and since the difference did not contain zero, this suggested there </w:t>
+        <w:t xml:space="preserve">In Jupyter notebooks you built a confidence interval for the difference of the average heights for coffee drinkers and non-coffee drinkers. The interval was built at a 95% confidence level, and since the difference did not contain zero, this suggested there </w:t>
       </w:r>
       <w:r>
         <w:rPr>
@@ -4111,15 +4045,7 @@
           <w:shd w:val="clear" w:color="auto" w:fill="FFFFFF"/>
         </w:rPr>
         <w:lastRenderedPageBreak/>
-        <w:t>was truly a difference in the average heights in the population of coffee drinkers as compared to non-coffee drinkers.</w:t>
-      </w:r>
-      <w:r>
-        <w:rPr>
-          <w:rFonts w:ascii="Segoe UI" w:hAnsi="Segoe UI" w:cs="Segoe UI"/>
-          <w:color w:val="212529"/>
-          <w:shd w:val="clear" w:color="auto" w:fill="FFFFFF"/>
-        </w:rPr>
-        <w:t xml:space="preserve"> </w:t>
+        <w:t xml:space="preserve">was truly a difference in the average heights in the population of coffee drinkers as compared to non-coffee drinkers. </w:t>
       </w:r>
     </w:p>
     <w:p>
@@ -4890,17 +4816,7 @@
           <w:sz w:val="28"/>
           <w:szCs w:val="28"/>
         </w:rPr>
-        <w:t>predict an outcome for each specific data point.</w:t>
-      </w:r>
-      <w:r>
-        <w:rPr>
-          <w:rFonts w:ascii="Segoe UI" w:hAnsi="Segoe UI" w:cs="Segoe UI"/>
-          <w:b/>
-          <w:color w:val="212529"/>
-          <w:sz w:val="28"/>
-          <w:szCs w:val="28"/>
-        </w:rPr>
-        <w:t xml:space="preserve"> </w:t>
+        <w:t xml:space="preserve">predict an outcome for each specific data point. </w:t>
       </w:r>
     </w:p>
     <w:p>
@@ -6138,14 +6054,7 @@
           <w:rFonts w:ascii="Segoe UI" w:hAnsi="Segoe UI" w:cs="Segoe UI"/>
           <w:color w:val="212529"/>
         </w:rPr>
-        <w:t>.</w:t>
-      </w:r>
-      <w:r>
-        <w:rPr>
-          <w:rFonts w:ascii="Segoe UI" w:hAnsi="Segoe UI" w:cs="Segoe UI"/>
-          <w:color w:val="212529"/>
-        </w:rPr>
-        <w:t xml:space="preserve"> </w:t>
+        <w:t xml:space="preserve">. </w:t>
       </w:r>
     </w:p>
     <w:p>
@@ -6540,15 +6449,7 @@
           <w:color w:val="212529"/>
           <w:shd w:val="clear" w:color="auto" w:fill="FFFFFF"/>
         </w:rPr>
-        <w:t>Using your confidence interval, you can simply look at if the interval falls in the null hypothesis space or in the alternative hypothesis space to choose which hypothesis you believe to be true.</w:t>
-      </w:r>
-      <w:r>
-        <w:rPr>
-          <w:rFonts w:ascii="Segoe UI" w:hAnsi="Segoe UI" w:cs="Segoe UI"/>
-          <w:color w:val="212529"/>
-          <w:shd w:val="clear" w:color="auto" w:fill="FFFFFF"/>
-        </w:rPr>
-        <w:t xml:space="preserve"> </w:t>
+        <w:t xml:space="preserve">Using your confidence interval, you can simply look at if the interval falls in the null hypothesis space or in the alternative hypothesis space to choose which hypothesis you believe to be true. </w:t>
       </w:r>
     </w:p>
     <w:p>
@@ -6633,15 +6534,7 @@
           <w:color w:val="212529"/>
           <w:shd w:val="clear" w:color="auto" w:fill="FFFFFF"/>
         </w:rPr>
-        <w:t>P v</w:t>
-      </w:r>
-      <w:r>
-        <w:rPr>
-          <w:rFonts w:ascii="Segoe UI" w:hAnsi="Segoe UI" w:cs="Segoe UI"/>
-          <w:color w:val="212529"/>
-          <w:shd w:val="clear" w:color="auto" w:fill="FFFFFF"/>
-        </w:rPr>
-        <w:t>alue is </w:t>
+        <w:t>P value is </w:t>
       </w:r>
       <w:r>
         <w:rPr>
@@ -6658,15 +6551,7 @@
           <w:color w:val="212529"/>
           <w:shd w:val="clear" w:color="auto" w:fill="FFFFFF"/>
         </w:rPr>
-        <w:t>.</w:t>
-      </w:r>
-      <w:r>
-        <w:rPr>
-          <w:rFonts w:ascii="Segoe UI" w:hAnsi="Segoe UI" w:cs="Segoe UI"/>
-          <w:color w:val="212529"/>
-          <w:shd w:val="clear" w:color="auto" w:fill="FFFFFF"/>
-        </w:rPr>
-        <w:t xml:space="preserve"> </w:t>
+        <w:t xml:space="preserve">. </w:t>
       </w:r>
     </w:p>
     <w:p>
@@ -7086,41 +6971,63 @@
           <w:sz w:val="31"/>
           <w:szCs w:val="29"/>
         </w:rPr>
-        <w:t>&gt;= 5</w:t>
+        <w:t xml:space="preserve">&gt;= 5       </w:t>
       </w:r>
       <w:r>
         <w:rPr>
           <w:rFonts w:ascii="KaTeX_Main" w:eastAsia="Times New Roman" w:hAnsi="KaTeX_Main" w:cs="Segoe UI"/>
-          <w:b/>
           <w:color w:val="212529"/>
           <w:sz w:val="31"/>
           <w:szCs w:val="29"/>
         </w:rPr>
-        <w:t xml:space="preserve">       </w:t>
-      </w:r>
-      <w:r>
+        <w:t>p = (null_vals &lt; sample_mean).mean()</w:t>
+      </w:r>
+    </w:p>
+    <w:p>
+      <w:pPr>
+        <w:shd w:val="clear" w:color="auto" w:fill="FFFFFF"/>
+        <w:spacing w:after="120" w:line="240" w:lineRule="auto"/>
         <w:rPr>
           <w:rFonts w:ascii="KaTeX_Main" w:eastAsia="Times New Roman" w:hAnsi="KaTeX_Main" w:cs="Segoe UI"/>
+          <w:b/>
           <w:color w:val="212529"/>
           <w:sz w:val="31"/>
           <w:szCs w:val="29"/>
         </w:rPr>
-        <w:t>p = (null_vals &lt;</w:t>
-      </w:r>
-      <w:r>
-        <w:rPr>
-          <w:rFonts w:ascii="KaTeX_Main" w:eastAsia="Times New Roman" w:hAnsi="KaTeX_Main" w:cs="Segoe UI"/>
+      </w:pPr>
+      <w:r>
+        <w:rPr>
+          <w:rFonts w:ascii="KaTeX_Math" w:eastAsia="Times New Roman" w:hAnsi="KaTeX_Math" w:cs="Segoe UI"/>
+          <w:b/>
+          <w:i/>
+          <w:iCs/>
           <w:color w:val="212529"/>
           <w:sz w:val="31"/>
           <w:szCs w:val="29"/>
         </w:rPr>
-        <w:t xml:space="preserve"> sample_mean).mean()</w:t>
-      </w:r>
-    </w:p>
-    <w:p>
-      <w:pPr>
-        <w:shd w:val="clear" w:color="auto" w:fill="FFFFFF"/>
-        <w:spacing w:after="120" w:line="240" w:lineRule="auto"/>
+        <w:t>H</w:t>
+      </w:r>
+      <w:r>
+        <w:rPr>
+          <w:rFonts w:ascii="KaTeX_Main" w:eastAsia="Times New Roman" w:hAnsi="KaTeX_Main" w:cs="Segoe UI"/>
+          <w:b/>
+          <w:color w:val="212529"/>
+          <w:sz w:val="22"/>
+          <w:szCs w:val="20"/>
+        </w:rPr>
+        <w:t>1</w:t>
+      </w:r>
+      <w:r>
+        <w:rPr>
+          <w:rFonts w:ascii="KaTeX_Main" w:eastAsia="Times New Roman" w:hAnsi="KaTeX_Main" w:cs="Segoe UI"/>
+          <w:b/>
+          <w:color w:val="212529"/>
+          <w:sz w:val="4"/>
+          <w:szCs w:val="2"/>
+        </w:rPr>
+        <w:t>​</w:t>
+      </w:r>
+      <w:r>
         <w:rPr>
           <w:rFonts w:ascii="KaTeX_Main" w:eastAsia="Times New Roman" w:hAnsi="KaTeX_Main" w:cs="Segoe UI"/>
           <w:b/>
@@ -7128,7 +7035,8 @@
           <w:sz w:val="31"/>
           <w:szCs w:val="29"/>
         </w:rPr>
-      </w:pPr>
+        <w:t>:</w:t>
+      </w:r>
       <w:r>
         <w:rPr>
           <w:rFonts w:ascii="KaTeX_Math" w:eastAsia="Times New Roman" w:hAnsi="KaTeX_Math" w:cs="Segoe UI"/>
@@ -7139,6 +7047,59 @@
           <w:sz w:val="31"/>
           <w:szCs w:val="29"/>
         </w:rPr>
+        <w:t>μ</w:t>
+      </w:r>
+      <w:r>
+        <w:rPr>
+          <w:rFonts w:ascii="KaTeX_Main" w:eastAsia="Times New Roman" w:hAnsi="KaTeX_Main" w:cs="Segoe UI"/>
+          <w:b/>
+          <w:color w:val="212529"/>
+          <w:sz w:val="31"/>
+          <w:szCs w:val="29"/>
+        </w:rPr>
+        <w:t xml:space="preserve">  &lt; </w:t>
+      </w:r>
+      <w:r>
+        <w:rPr>
+          <w:rFonts w:ascii="KaTeX_Main" w:eastAsia="Times New Roman" w:hAnsi="KaTeX_Main" w:cs="Segoe UI"/>
+          <w:b/>
+          <w:color w:val="212529"/>
+          <w:sz w:val="31"/>
+          <w:szCs w:val="29"/>
+        </w:rPr>
+        <w:t>5</w:t>
+      </w:r>
+      <w:r>
+        <w:rPr>
+          <w:rFonts w:ascii="KaTeX_Main" w:eastAsia="Times New Roman" w:hAnsi="KaTeX_Main" w:cs="Segoe UI"/>
+          <w:b/>
+          <w:color w:val="212529"/>
+          <w:sz w:val="31"/>
+          <w:szCs w:val="29"/>
+        </w:rPr>
+        <w:t xml:space="preserve"> </w:t>
+      </w:r>
+    </w:p>
+    <w:p>
+      <w:pPr>
+        <w:shd w:val="clear" w:color="auto" w:fill="FFFFFF"/>
+        <w:spacing w:line="240" w:lineRule="auto"/>
+        <w:rPr>
+          <w:rFonts w:ascii="Segoe UI" w:eastAsia="Times New Roman" w:hAnsi="Segoe UI" w:cs="Segoe UI"/>
+          <w:color w:val="212529"/>
+          <w:szCs w:val="24"/>
+        </w:rPr>
+      </w:pPr>
+      <w:r>
+        <w:rPr>
+          <w:rFonts w:ascii="KaTeX_Math" w:eastAsia="Times New Roman" w:hAnsi="KaTeX_Math" w:cs="Segoe UI"/>
+          <w:b/>
+          <w:i/>
+          <w:iCs/>
+          <w:color w:val="212529"/>
+          <w:sz w:val="31"/>
+          <w:szCs w:val="29"/>
+        </w:rPr>
         <w:t>H</w:t>
       </w:r>
       <w:r>
@@ -7149,7 +7110,7 @@
           <w:sz w:val="22"/>
           <w:szCs w:val="20"/>
         </w:rPr>
-        <w:t>1</w:t>
+        <w:t>0</w:t>
       </w:r>
       <w:r>
         <w:rPr>
@@ -7185,13 +7146,15 @@
       </w:r>
       <w:r>
         <w:rPr>
-          <w:rFonts w:ascii="KaTeX_Main" w:eastAsia="Times New Roman" w:hAnsi="KaTeX_Main" w:cs="Segoe UI"/>
-          <w:b/>
+          <w:rFonts w:ascii="KaTeX_Math" w:eastAsia="Times New Roman" w:hAnsi="KaTeX_Math" w:cs="Segoe UI"/>
+          <w:b/>
+          <w:i/>
+          <w:iCs/>
           <w:color w:val="212529"/>
           <w:sz w:val="31"/>
           <w:szCs w:val="29"/>
         </w:rPr>
-        <w:t xml:space="preserve">  </w:t>
+        <w:t xml:space="preserve"> </w:t>
       </w:r>
       <w:r>
         <w:rPr>
@@ -7201,144 +7164,7 @@
           <w:sz w:val="31"/>
           <w:szCs w:val="29"/>
         </w:rPr>
-        <w:t>&lt;</w:t>
-      </w:r>
-      <w:r>
-        <w:rPr>
-          <w:rFonts w:ascii="KaTeX_Main" w:eastAsia="Times New Roman" w:hAnsi="KaTeX_Main" w:cs="Segoe UI"/>
-          <w:b/>
-          <w:color w:val="212529"/>
-          <w:sz w:val="31"/>
-          <w:szCs w:val="29"/>
-        </w:rPr>
-        <w:t xml:space="preserve"> </w:t>
-      </w:r>
-      <w:r>
-        <w:rPr>
-          <w:rFonts w:ascii="KaTeX_Main" w:eastAsia="Times New Roman" w:hAnsi="KaTeX_Main" w:cs="Segoe UI"/>
-          <w:b/>
-          <w:color w:val="212529"/>
-          <w:sz w:val="31"/>
-          <w:szCs w:val="29"/>
-        </w:rPr>
-        <w:t>5</w:t>
-      </w:r>
-      <w:r>
-        <w:rPr>
-          <w:rFonts w:ascii="KaTeX_Main" w:eastAsia="Times New Roman" w:hAnsi="KaTeX_Main" w:cs="Segoe UI"/>
-          <w:b/>
-          <w:color w:val="212529"/>
-          <w:sz w:val="31"/>
-          <w:szCs w:val="29"/>
-        </w:rPr>
-        <w:t xml:space="preserve"> </w:t>
-      </w:r>
-    </w:p>
-    <w:p>
-      <w:pPr>
-        <w:shd w:val="clear" w:color="auto" w:fill="FFFFFF"/>
-        <w:spacing w:line="240" w:lineRule="auto"/>
-        <w:rPr>
-          <w:rFonts w:ascii="Segoe UI" w:eastAsia="Times New Roman" w:hAnsi="Segoe UI" w:cs="Segoe UI"/>
-          <w:color w:val="212529"/>
-          <w:szCs w:val="24"/>
-        </w:rPr>
-      </w:pPr>
-      <w:r>
-        <w:rPr>
-          <w:rFonts w:ascii="KaTeX_Math" w:eastAsia="Times New Roman" w:hAnsi="KaTeX_Math" w:cs="Segoe UI"/>
-          <w:b/>
-          <w:i/>
-          <w:iCs/>
-          <w:color w:val="212529"/>
-          <w:sz w:val="31"/>
-          <w:szCs w:val="29"/>
-        </w:rPr>
-        <w:t>H</w:t>
-      </w:r>
-      <w:r>
-        <w:rPr>
-          <w:rFonts w:ascii="KaTeX_Main" w:eastAsia="Times New Roman" w:hAnsi="KaTeX_Main" w:cs="Segoe UI"/>
-          <w:b/>
-          <w:color w:val="212529"/>
-          <w:sz w:val="22"/>
-          <w:szCs w:val="20"/>
-        </w:rPr>
-        <w:t>0</w:t>
-      </w:r>
-      <w:r>
-        <w:rPr>
-          <w:rFonts w:ascii="KaTeX_Main" w:eastAsia="Times New Roman" w:hAnsi="KaTeX_Main" w:cs="Segoe UI"/>
-          <w:b/>
-          <w:color w:val="212529"/>
-          <w:sz w:val="4"/>
-          <w:szCs w:val="2"/>
-        </w:rPr>
-        <w:t>​</w:t>
-      </w:r>
-      <w:r>
-        <w:rPr>
-          <w:rFonts w:ascii="KaTeX_Main" w:eastAsia="Times New Roman" w:hAnsi="KaTeX_Main" w:cs="Segoe UI"/>
-          <w:b/>
-          <w:color w:val="212529"/>
-          <w:sz w:val="31"/>
-          <w:szCs w:val="29"/>
-        </w:rPr>
-        <w:t>:</w:t>
-      </w:r>
-      <w:r>
-        <w:rPr>
-          <w:rFonts w:ascii="KaTeX_Math" w:eastAsia="Times New Roman" w:hAnsi="KaTeX_Math" w:cs="Segoe UI"/>
-          <w:b/>
-          <w:i/>
-          <w:iCs/>
-          <w:color w:val="212529"/>
-          <w:sz w:val="31"/>
-          <w:szCs w:val="29"/>
-        </w:rPr>
-        <w:t>μ</w:t>
-      </w:r>
-      <w:r>
-        <w:rPr>
-          <w:rFonts w:ascii="KaTeX_Math" w:eastAsia="Times New Roman" w:hAnsi="KaTeX_Math" w:cs="Segoe UI"/>
-          <w:b/>
-          <w:i/>
-          <w:iCs/>
-          <w:color w:val="212529"/>
-          <w:sz w:val="31"/>
-          <w:szCs w:val="29"/>
-        </w:rPr>
-        <w:t xml:space="preserve"> </w:t>
-      </w:r>
-      <w:r>
-        <w:rPr>
-          <w:rFonts w:ascii="KaTeX_Main" w:eastAsia="Times New Roman" w:hAnsi="KaTeX_Main" w:cs="Segoe UI"/>
-          <w:b/>
-          <w:color w:val="212529"/>
-          <w:sz w:val="31"/>
-          <w:szCs w:val="29"/>
-        </w:rPr>
-        <w:t>= 5</w:t>
-      </w:r>
-      <w:r>
-        <w:rPr>
-          <w:rFonts w:ascii="KaTeX_Main" w:eastAsia="Times New Roman" w:hAnsi="KaTeX_Main" w:cs="Segoe UI"/>
-          <w:b/>
-          <w:color w:val="212529"/>
-          <w:sz w:val="31"/>
-          <w:szCs w:val="29"/>
-        </w:rPr>
-        <w:t xml:space="preserve">    </w:t>
-      </w:r>
-      <w:r>
-        <w:rPr>
-          <w:rFonts w:ascii="KaTeX_Main" w:eastAsia="Times New Roman" w:hAnsi="KaTeX_Main" w:cs="Segoe UI"/>
-          <w:b/>
-          <w:color w:val="212529"/>
-          <w:sz w:val="31"/>
-          <w:szCs w:val="29"/>
-        </w:rPr>
-        <w:t xml:space="preserve">  </w:t>
+        <w:t xml:space="preserve">= 5      </w:t>
       </w:r>
     </w:p>
     <w:p>
@@ -7379,10 +7205,7 @@
         <w:t>μ</w:t>
       </w:r>
       <w:r>
-        <w:t xml:space="preserve">  </w:t>
-      </w:r>
-      <w:r>
-        <w:t xml:space="preserve">!= 5 </w:t>
+        <w:t xml:space="preserve">  != 5 </w:t>
       </w:r>
     </w:p>
     <w:p>
@@ -8047,7 +7870,70 @@
           <w:color w:val="212529"/>
           <w:shd w:val="clear" w:color="auto" w:fill="FFFFFF"/>
         </w:rPr>
-        <w:t> is so important to keep in mind.</w:t>
+        <w:t xml:space="preserve"> is so important to keep in mind. </w:t>
+      </w:r>
+    </w:p>
+    <w:p>
+      <w:pPr>
+        <w:spacing w:after="120"/>
+        <w:rPr>
+          <w:rFonts w:ascii="Segoe UI" w:hAnsi="Segoe UI" w:cs="Segoe UI"/>
+          <w:color w:val="212529"/>
+          <w:shd w:val="clear" w:color="auto" w:fill="FFFFFF"/>
+        </w:rPr>
+      </w:pPr>
+      <w:r>
+        <w:rPr>
+          <w:rFonts w:ascii="Segoe UI" w:hAnsi="Segoe UI" w:cs="Segoe UI"/>
+          <w:b/>
+          <w:color w:val="212529"/>
+          <w:shd w:val="clear" w:color="auto" w:fill="FFFFFF"/>
+        </w:rPr>
+        <w:t>With large sample sizes,</w:t>
+      </w:r>
+      <w:r>
+        <w:rPr>
+          <w:rFonts w:ascii="Segoe UI" w:hAnsi="Segoe UI" w:cs="Segoe UI"/>
+          <w:color w:val="212529"/>
+          <w:shd w:val="clear" w:color="auto" w:fill="FFFFFF"/>
+        </w:rPr>
+        <w:t xml:space="preserve"> hypothesis testing leads to even the smallest of findings as </w:t>
+      </w:r>
+      <w:r>
+        <w:rPr>
+          <w:rStyle w:val="Strong"/>
+          <w:rFonts w:ascii="Segoe UI" w:hAnsi="Segoe UI" w:cs="Segoe UI"/>
+          <w:color w:val="212529"/>
+          <w:shd w:val="clear" w:color="auto" w:fill="FFFFFF"/>
+        </w:rPr>
+        <w:t>statistically significant</w:t>
+      </w:r>
+      <w:r>
+        <w:rPr>
+          <w:rFonts w:ascii="Segoe UI" w:hAnsi="Segoe UI" w:cs="Segoe UI"/>
+          <w:color w:val="212529"/>
+          <w:shd w:val="clear" w:color="auto" w:fill="FFFFFF"/>
+        </w:rPr>
+        <w:t xml:space="preserve">. However, these findings might not be practically significant at all. </w:t>
+      </w:r>
+    </w:p>
+    <w:p>
+      <w:pPr>
+        <w:spacing w:after="120"/>
+        <w:rPr>
+          <w:rFonts w:ascii="Segoe UI" w:hAnsi="Segoe UI" w:cs="Segoe UI"/>
+          <w:color w:val="212529"/>
+          <w:shd w:val="clear" w:color="auto" w:fill="FFFFFF"/>
+        </w:rPr>
+      </w:pPr>
+      <w:r>
+        <w:rPr>
+          <w:rFonts w:ascii="Segoe UI" w:hAnsi="Segoe UI" w:cs="Segoe UI"/>
+          <w:color w:val="212529"/>
+          <w:highlight w:val="lightGray"/>
+          <w:shd w:val="clear" w:color="auto" w:fill="FFFFFF"/>
+        </w:rPr>
+        <w:t>With larger sample sizes we can do better than estimating the parameter of the population</w:t>
       </w:r>
       <w:r>
         <w:rPr>
@@ -8074,15 +7960,212 @@
           <w:color w:val="212529"/>
           <w:shd w:val="clear" w:color="auto" w:fill="FFFFFF"/>
         </w:rPr>
-        <w:t>With large sample sizes,</w:t>
-      </w:r>
-      <w:r>
-        <w:rPr>
-          <w:rFonts w:ascii="Segoe UI" w:hAnsi="Segoe UI" w:cs="Segoe UI"/>
-          <w:color w:val="212529"/>
-          <w:shd w:val="clear" w:color="auto" w:fill="FFFFFF"/>
-        </w:rPr>
-        <w:t xml:space="preserve"> hypothesis testing leads to even the smallest of findings as </w:t>
+        <w:t>Hypothesis testing</w:t>
+      </w:r>
+      <w:r>
+        <w:rPr>
+          <w:rFonts w:ascii="Segoe UI" w:hAnsi="Segoe UI" w:cs="Segoe UI"/>
+          <w:color w:val="212529"/>
+          <w:shd w:val="clear" w:color="auto" w:fill="FFFFFF"/>
+        </w:rPr>
+        <w:t xml:space="preserve"> takes an </w:t>
+      </w:r>
+      <w:r>
+        <w:rPr>
+          <w:rFonts w:ascii="Segoe UI" w:hAnsi="Segoe UI" w:cs="Segoe UI"/>
+          <w:b/>
+          <w:color w:val="212529"/>
+          <w:shd w:val="clear" w:color="auto" w:fill="FFFFFF"/>
+        </w:rPr>
+        <w:t>aggregate approach</w:t>
+      </w:r>
+      <w:r>
+        <w:rPr>
+          <w:rFonts w:ascii="Segoe UI" w:hAnsi="Segoe UI" w:cs="Segoe UI"/>
+          <w:color w:val="212529"/>
+          <w:shd w:val="clear" w:color="auto" w:fill="FFFFFF"/>
+        </w:rPr>
+        <w:t xml:space="preserve"> towards the </w:t>
+      </w:r>
+      <w:r>
+        <w:rPr>
+          <w:rFonts w:ascii="Segoe UI" w:hAnsi="Segoe UI" w:cs="Segoe UI"/>
+          <w:b/>
+          <w:color w:val="212529"/>
+          <w:shd w:val="clear" w:color="auto" w:fill="FFFFFF"/>
+        </w:rPr>
+        <w:t>conclusions</w:t>
+      </w:r>
+      <w:r>
+        <w:rPr>
+          <w:rFonts w:ascii="Segoe UI" w:hAnsi="Segoe UI" w:cs="Segoe UI"/>
+          <w:color w:val="212529"/>
+          <w:shd w:val="clear" w:color="auto" w:fill="FFFFFF"/>
+        </w:rPr>
+        <w:t xml:space="preserve"> made based on data, as these tests are aimed at understanding population parameters (which are aggregate population values). </w:t>
+      </w:r>
+    </w:p>
+    <w:p>
+      <w:pPr>
+        <w:spacing w:after="120"/>
+        <w:rPr>
+          <w:rFonts w:ascii="Segoe UI" w:hAnsi="Segoe UI" w:cs="Segoe UI"/>
+          <w:color w:val="212529"/>
+          <w:shd w:val="clear" w:color="auto" w:fill="FFFFFF"/>
+        </w:rPr>
+      </w:pPr>
+      <w:r>
+        <w:rPr>
+          <w:rFonts w:ascii="Segoe UI" w:hAnsi="Segoe UI" w:cs="Segoe UI"/>
+          <w:color w:val="212529"/>
+          <w:shd w:val="clear" w:color="auto" w:fill="FFFFFF"/>
+        </w:rPr>
+        <w:t xml:space="preserve">Alternatively, </w:t>
+      </w:r>
+      <w:r>
+        <w:rPr>
+          <w:rFonts w:ascii="Segoe UI" w:hAnsi="Segoe UI" w:cs="Segoe UI"/>
+          <w:b/>
+          <w:color w:val="212529"/>
+          <w:shd w:val="clear" w:color="auto" w:fill="FFFFFF"/>
+        </w:rPr>
+        <w:t>machine learning</w:t>
+      </w:r>
+      <w:r>
+        <w:rPr>
+          <w:rFonts w:ascii="Segoe UI" w:hAnsi="Segoe UI" w:cs="Segoe UI"/>
+          <w:color w:val="212529"/>
+          <w:shd w:val="clear" w:color="auto" w:fill="FFFFFF"/>
+        </w:rPr>
+        <w:t xml:space="preserve"> techniques take </w:t>
+      </w:r>
+      <w:r>
+        <w:rPr>
+          <w:rFonts w:ascii="Segoe UI" w:hAnsi="Segoe UI" w:cs="Segoe UI"/>
+          <w:b/>
+          <w:color w:val="212529"/>
+          <w:shd w:val="clear" w:color="auto" w:fill="FFFFFF"/>
+        </w:rPr>
+        <w:t>an individual approach</w:t>
+      </w:r>
+      <w:r>
+        <w:rPr>
+          <w:rFonts w:ascii="Segoe UI" w:hAnsi="Segoe UI" w:cs="Segoe UI"/>
+          <w:color w:val="212529"/>
+          <w:shd w:val="clear" w:color="auto" w:fill="FFFFFF"/>
+        </w:rPr>
+        <w:t xml:space="preserve"> towards making </w:t>
+      </w:r>
+      <w:r>
+        <w:rPr>
+          <w:rFonts w:ascii="Segoe UI" w:hAnsi="Segoe UI" w:cs="Segoe UI"/>
+          <w:b/>
+          <w:color w:val="212529"/>
+          <w:shd w:val="clear" w:color="auto" w:fill="FFFFFF"/>
+        </w:rPr>
+        <w:t>conclusions,</w:t>
+      </w:r>
+      <w:r>
+        <w:rPr>
+          <w:rFonts w:ascii="Segoe UI" w:hAnsi="Segoe UI" w:cs="Segoe UI"/>
+          <w:color w:val="212529"/>
+          <w:shd w:val="clear" w:color="auto" w:fill="FFFFFF"/>
+        </w:rPr>
+        <w:t xml:space="preserve"> as they attempt to predict an outcome for each specific data point. </w:t>
+      </w:r>
+    </w:p>
+    <w:p>
+      <w:pPr>
+        <w:pStyle w:val="Subtitle"/>
+        <w:rPr>
+          <w:color w:val="8064A2" w:themeColor="accent4"/>
+        </w:rPr>
+      </w:pPr>
+      <w:r>
+        <w:rPr>
+          <w:color w:val="8064A2" w:themeColor="accent4"/>
+        </w:rPr>
+        <w:t>Multiple Tests</w:t>
+      </w:r>
+    </w:p>
+    <w:p>
+      <w:pPr>
+        <w:spacing w:after="120"/>
+        <w:rPr>
+          <w:rFonts w:ascii="Segoe UI" w:hAnsi="Segoe UI" w:cs="Segoe UI"/>
+        </w:rPr>
+      </w:pPr>
+      <w:r>
+        <w:rPr>
+          <w:rFonts w:ascii="Segoe UI" w:hAnsi="Segoe UI" w:cs="Segoe UI"/>
+        </w:rPr>
+        <w:t xml:space="preserve">When we perform </w:t>
+      </w:r>
+      <w:r>
+        <w:rPr>
+          <w:rFonts w:ascii="Segoe UI" w:hAnsi="Segoe UI" w:cs="Segoe UI"/>
+          <w:b/>
+        </w:rPr>
+        <w:t>multiple tests</w:t>
+      </w:r>
+      <w:r>
+        <w:rPr>
+          <w:rFonts w:ascii="Segoe UI" w:hAnsi="Segoe UI" w:cs="Segoe UI"/>
+        </w:rPr>
+        <w:t xml:space="preserve"> on same data, the </w:t>
+      </w:r>
+      <w:r>
+        <w:rPr>
+          <w:rFonts w:ascii="Segoe UI" w:hAnsi="Segoe UI" w:cs="Segoe UI"/>
+          <w:highlight w:val="lightGray"/>
+        </w:rPr>
+        <w:t xml:space="preserve">chances that our result came from </w:t>
+      </w:r>
+      <w:r>
+        <w:rPr>
+          <w:rFonts w:ascii="Segoe UI" w:hAnsi="Segoe UI" w:cs="Segoe UI"/>
+          <w:b/>
+          <w:highlight w:val="lightGray"/>
+        </w:rPr>
+        <w:t>null hypothesis increases</w:t>
+      </w:r>
+      <w:r>
+        <w:rPr>
+          <w:rFonts w:ascii="Segoe UI" w:hAnsi="Segoe UI" w:cs="Segoe UI"/>
+        </w:rPr>
+        <w:t xml:space="preserve"> and depends on </w:t>
+      </w:r>
+      <w:r>
+        <w:rPr>
+          <w:rFonts w:ascii="Segoe UI" w:hAnsi="Segoe UI" w:cs="Segoe UI"/>
+          <w:b/>
+        </w:rPr>
+        <w:t>alpha</w:t>
+      </w:r>
+      <w:r>
+        <w:rPr>
+          <w:rFonts w:ascii="Segoe UI" w:hAnsi="Segoe UI" w:cs="Segoe UI"/>
+        </w:rPr>
+        <w:t xml:space="preserve"> </w:t>
+      </w:r>
+    </w:p>
+    <w:p>
+      <w:pPr>
+        <w:spacing w:after="120"/>
+        <w:rPr>
+          <w:rFonts w:ascii="Segoe UI" w:hAnsi="Segoe UI" w:cs="Segoe UI"/>
+          <w:color w:val="212529"/>
+          <w:sz w:val="24"/>
+          <w:shd w:val="clear" w:color="auto" w:fill="FFFFFF"/>
+        </w:rPr>
+      </w:pPr>
+      <w:r>
+        <w:rPr>
+          <w:rFonts w:ascii="Segoe UI" w:hAnsi="Segoe UI" w:cs="Segoe UI"/>
+          <w:color w:val="212529"/>
+          <w:shd w:val="clear" w:color="auto" w:fill="FFFFFF"/>
+        </w:rPr>
+        <w:t>When performing more than one hypothesis test, your type I error compounds. In order to correct for this, a common technique is called the </w:t>
       </w:r>
       <w:r>
         <w:rPr>
@@ -8091,290 +8174,23 @@
           <w:color w:val="212529"/>
           <w:shd w:val="clear" w:color="auto" w:fill="FFFFFF"/>
         </w:rPr>
-        <w:t>statistically significant</w:t>
-      </w:r>
-      <w:r>
-        <w:rPr>
-          <w:rFonts w:ascii="Segoe UI" w:hAnsi="Segoe UI" w:cs="Segoe UI"/>
-          <w:color w:val="212529"/>
-          <w:shd w:val="clear" w:color="auto" w:fill="FFFFFF"/>
-        </w:rPr>
-        <w:t>. However, these findings might not be practically significant at all.</w:t>
-      </w:r>
-      <w:r>
-        <w:rPr>
-          <w:rFonts w:ascii="Segoe UI" w:hAnsi="Segoe UI" w:cs="Segoe UI"/>
-          <w:color w:val="212529"/>
-          <w:shd w:val="clear" w:color="auto" w:fill="FFFFFF"/>
-        </w:rPr>
-        <w:t xml:space="preserve"> </w:t>
-      </w:r>
-    </w:p>
-    <w:p>
-      <w:pPr>
-        <w:spacing w:after="120"/>
-        <w:rPr>
-          <w:rFonts w:ascii="Segoe UI" w:hAnsi="Segoe UI" w:cs="Segoe UI"/>
-          <w:color w:val="212529"/>
-          <w:shd w:val="clear" w:color="auto" w:fill="FFFFFF"/>
-        </w:rPr>
-      </w:pPr>
-      <w:r>
-        <w:rPr>
-          <w:rFonts w:ascii="Segoe UI" w:hAnsi="Segoe UI" w:cs="Segoe UI"/>
-          <w:color w:val="212529"/>
-          <w:highlight w:val="lightGray"/>
-          <w:shd w:val="clear" w:color="auto" w:fill="FFFFFF"/>
-        </w:rPr>
-        <w:t>With larger sample sizes we can do better than estimating the parameter of the population</w:t>
-      </w:r>
-      <w:r>
-        <w:rPr>
-          <w:rFonts w:ascii="Segoe UI" w:hAnsi="Segoe UI" w:cs="Segoe UI"/>
-          <w:color w:val="212529"/>
-          <w:shd w:val="clear" w:color="auto" w:fill="FFFFFF"/>
-        </w:rPr>
-        <w:t xml:space="preserve"> </w:t>
-      </w:r>
-    </w:p>
-    <w:p>
-      <w:pPr>
-        <w:spacing w:after="120"/>
-        <w:rPr>
-          <w:rFonts w:ascii="Segoe UI" w:hAnsi="Segoe UI" w:cs="Segoe UI"/>
-          <w:color w:val="212529"/>
-          <w:shd w:val="clear" w:color="auto" w:fill="FFFFFF"/>
-        </w:rPr>
-      </w:pPr>
-      <w:r>
-        <w:rPr>
-          <w:rFonts w:ascii="Segoe UI" w:hAnsi="Segoe UI" w:cs="Segoe UI"/>
-          <w:b/>
-          <w:color w:val="212529"/>
-          <w:shd w:val="clear" w:color="auto" w:fill="FFFFFF"/>
-        </w:rPr>
-        <w:t>Hypothesis testing</w:t>
-      </w:r>
-      <w:r>
-        <w:rPr>
-          <w:rFonts w:ascii="Segoe UI" w:hAnsi="Segoe UI" w:cs="Segoe UI"/>
-          <w:color w:val="212529"/>
-          <w:shd w:val="clear" w:color="auto" w:fill="FFFFFF"/>
-        </w:rPr>
-        <w:t xml:space="preserve"> takes an </w:t>
-      </w:r>
-      <w:r>
-        <w:rPr>
-          <w:rFonts w:ascii="Segoe UI" w:hAnsi="Segoe UI" w:cs="Segoe UI"/>
-          <w:b/>
-          <w:color w:val="212529"/>
-          <w:shd w:val="clear" w:color="auto" w:fill="FFFFFF"/>
-        </w:rPr>
-        <w:t>aggregate approach</w:t>
-      </w:r>
-      <w:r>
-        <w:rPr>
-          <w:rFonts w:ascii="Segoe UI" w:hAnsi="Segoe UI" w:cs="Segoe UI"/>
-          <w:color w:val="212529"/>
-          <w:shd w:val="clear" w:color="auto" w:fill="FFFFFF"/>
-        </w:rPr>
-        <w:t xml:space="preserve"> towards the </w:t>
-      </w:r>
-      <w:r>
-        <w:rPr>
-          <w:rFonts w:ascii="Segoe UI" w:hAnsi="Segoe UI" w:cs="Segoe UI"/>
-          <w:b/>
-          <w:color w:val="212529"/>
-          <w:shd w:val="clear" w:color="auto" w:fill="FFFFFF"/>
-        </w:rPr>
-        <w:t>conclusions</w:t>
-      </w:r>
-      <w:r>
-        <w:rPr>
-          <w:rFonts w:ascii="Segoe UI" w:hAnsi="Segoe UI" w:cs="Segoe UI"/>
-          <w:color w:val="212529"/>
-          <w:shd w:val="clear" w:color="auto" w:fill="FFFFFF"/>
-        </w:rPr>
-        <w:t xml:space="preserve"> made based on data, as these tests are aimed at understanding population parameters (which are aggregate population values).</w:t>
-      </w:r>
-      <w:r>
-        <w:rPr>
-          <w:rFonts w:ascii="Segoe UI" w:hAnsi="Segoe UI" w:cs="Segoe UI"/>
-          <w:color w:val="212529"/>
-          <w:shd w:val="clear" w:color="auto" w:fill="FFFFFF"/>
-        </w:rPr>
-        <w:t xml:space="preserve"> </w:t>
-      </w:r>
-    </w:p>
-    <w:p>
-      <w:pPr>
-        <w:spacing w:after="120"/>
-        <w:rPr>
-          <w:rFonts w:ascii="Segoe UI" w:hAnsi="Segoe UI" w:cs="Segoe UI"/>
-          <w:color w:val="212529"/>
-          <w:shd w:val="clear" w:color="auto" w:fill="FFFFFF"/>
-        </w:rPr>
-      </w:pPr>
-      <w:r>
-        <w:rPr>
-          <w:rFonts w:ascii="Segoe UI" w:hAnsi="Segoe UI" w:cs="Segoe UI"/>
-          <w:color w:val="212529"/>
-          <w:shd w:val="clear" w:color="auto" w:fill="FFFFFF"/>
-        </w:rPr>
-        <w:t xml:space="preserve">Alternatively, </w:t>
-      </w:r>
-      <w:r>
-        <w:rPr>
-          <w:rFonts w:ascii="Segoe UI" w:hAnsi="Segoe UI" w:cs="Segoe UI"/>
-          <w:b/>
-          <w:color w:val="212529"/>
-          <w:shd w:val="clear" w:color="auto" w:fill="FFFFFF"/>
-        </w:rPr>
-        <w:t>machine learning</w:t>
-      </w:r>
-      <w:r>
-        <w:rPr>
-          <w:rFonts w:ascii="Segoe UI" w:hAnsi="Segoe UI" w:cs="Segoe UI"/>
-          <w:color w:val="212529"/>
-          <w:shd w:val="clear" w:color="auto" w:fill="FFFFFF"/>
-        </w:rPr>
-        <w:t xml:space="preserve"> techniques take </w:t>
-      </w:r>
-      <w:r>
-        <w:rPr>
-          <w:rFonts w:ascii="Segoe UI" w:hAnsi="Segoe UI" w:cs="Segoe UI"/>
-          <w:b/>
-          <w:color w:val="212529"/>
-          <w:shd w:val="clear" w:color="auto" w:fill="FFFFFF"/>
-        </w:rPr>
-        <w:t>an individual approach</w:t>
-      </w:r>
-      <w:r>
-        <w:rPr>
-          <w:rFonts w:ascii="Segoe UI" w:hAnsi="Segoe UI" w:cs="Segoe UI"/>
-          <w:color w:val="212529"/>
-          <w:shd w:val="clear" w:color="auto" w:fill="FFFFFF"/>
-        </w:rPr>
-        <w:t xml:space="preserve"> towards making </w:t>
-      </w:r>
-      <w:r>
-        <w:rPr>
-          <w:rFonts w:ascii="Segoe UI" w:hAnsi="Segoe UI" w:cs="Segoe UI"/>
-          <w:b/>
-          <w:color w:val="212529"/>
-          <w:shd w:val="clear" w:color="auto" w:fill="FFFFFF"/>
-        </w:rPr>
-        <w:t>conclusions,</w:t>
-      </w:r>
-      <w:r>
-        <w:rPr>
-          <w:rFonts w:ascii="Segoe UI" w:hAnsi="Segoe UI" w:cs="Segoe UI"/>
-          <w:color w:val="212529"/>
-          <w:shd w:val="clear" w:color="auto" w:fill="FFFFFF"/>
-        </w:rPr>
-        <w:t xml:space="preserve"> as they attempt to predict an outcome for each specific data point.</w:t>
-      </w:r>
-      <w:r>
-        <w:rPr>
-          <w:rFonts w:ascii="Segoe UI" w:hAnsi="Segoe UI" w:cs="Segoe UI"/>
-          <w:color w:val="212529"/>
-          <w:shd w:val="clear" w:color="auto" w:fill="FFFFFF"/>
-        </w:rPr>
-        <w:t xml:space="preserve"> </w:t>
-      </w:r>
-    </w:p>
-    <w:p>
-      <w:pPr>
-        <w:pStyle w:val="Subtitle"/>
-        <w:rPr>
-          <w:color w:val="8064A2" w:themeColor="accent4"/>
-        </w:rPr>
-      </w:pPr>
-      <w:r>
-        <w:rPr>
-          <w:color w:val="8064A2" w:themeColor="accent4"/>
-        </w:rPr>
-        <w:t>Multiple Tests</w:t>
-      </w:r>
-    </w:p>
-    <w:p>
-      <w:pPr>
-        <w:spacing w:after="120"/>
-        <w:rPr>
-          <w:rFonts w:ascii="Segoe UI" w:hAnsi="Segoe UI" w:cs="Segoe UI"/>
-        </w:rPr>
-      </w:pPr>
-      <w:r>
-        <w:rPr>
-          <w:rFonts w:ascii="Segoe UI" w:hAnsi="Segoe UI" w:cs="Segoe UI"/>
-        </w:rPr>
-        <w:t xml:space="preserve">When we perform </w:t>
-      </w:r>
-      <w:r>
-        <w:rPr>
-          <w:rFonts w:ascii="Segoe UI" w:hAnsi="Segoe UI" w:cs="Segoe UI"/>
-          <w:b/>
-        </w:rPr>
-        <w:t>multiple tests</w:t>
-      </w:r>
-      <w:r>
-        <w:rPr>
-          <w:rFonts w:ascii="Segoe UI" w:hAnsi="Segoe UI" w:cs="Segoe UI"/>
-        </w:rPr>
-        <w:t xml:space="preserve"> on same data, the </w:t>
-      </w:r>
-      <w:r>
-        <w:rPr>
-          <w:rFonts w:ascii="Segoe UI" w:hAnsi="Segoe UI" w:cs="Segoe UI"/>
-          <w:highlight w:val="lightGray"/>
-        </w:rPr>
-        <w:t xml:space="preserve">chances that our result came from </w:t>
-      </w:r>
-      <w:r>
-        <w:rPr>
-          <w:rFonts w:ascii="Segoe UI" w:hAnsi="Segoe UI" w:cs="Segoe UI"/>
-          <w:b/>
-          <w:highlight w:val="lightGray"/>
-        </w:rPr>
-        <w:t>null hypothesis increases</w:t>
-      </w:r>
-      <w:r>
-        <w:rPr>
-          <w:rFonts w:ascii="Segoe UI" w:hAnsi="Segoe UI" w:cs="Segoe UI"/>
-        </w:rPr>
-        <w:t xml:space="preserve"> and depends on </w:t>
-      </w:r>
-      <w:r>
-        <w:rPr>
-          <w:rFonts w:ascii="Segoe UI" w:hAnsi="Segoe UI" w:cs="Segoe UI"/>
-          <w:b/>
-        </w:rPr>
-        <w:t>alpha</w:t>
-      </w:r>
-      <w:r>
-        <w:rPr>
-          <w:rFonts w:ascii="Segoe UI" w:hAnsi="Segoe UI" w:cs="Segoe UI"/>
-        </w:rPr>
-        <w:t xml:space="preserve"> </w:t>
-      </w:r>
-    </w:p>
-    <w:p>
-      <w:pPr>
-        <w:spacing w:after="120"/>
-        <w:rPr>
-          <w:rFonts w:ascii="Segoe UI" w:hAnsi="Segoe UI" w:cs="Segoe UI"/>
-          <w:color w:val="212529"/>
-          <w:sz w:val="24"/>
-          <w:shd w:val="clear" w:color="auto" w:fill="FFFFFF"/>
-        </w:rPr>
-      </w:pPr>
-      <w:r>
-        <w:rPr>
-          <w:rFonts w:ascii="Segoe UI" w:hAnsi="Segoe UI" w:cs="Segoe UI"/>
-          <w:color w:val="212529"/>
-          <w:shd w:val="clear" w:color="auto" w:fill="FFFFFF"/>
-        </w:rPr>
-        <w:t>When performing more than one hypothesis test, your type I error compounds. In order to correct for this, a common technique is called the </w:t>
+        <w:t>Bonferroni</w:t>
+      </w:r>
+      <w:r>
+        <w:rPr>
+          <w:rFonts w:ascii="Segoe UI" w:hAnsi="Segoe UI" w:cs="Segoe UI"/>
+          <w:color w:val="212529"/>
+          <w:shd w:val="clear" w:color="auto" w:fill="FFFFFF"/>
+        </w:rPr>
+        <w:t xml:space="preserve">correction. </w:t>
+      </w:r>
+      <w:r>
+        <w:rPr>
+          <w:rFonts w:ascii="Segoe UI" w:hAnsi="Segoe UI" w:cs="Segoe UI"/>
+          <w:color w:val="212529"/>
+          <w:shd w:val="clear" w:color="auto" w:fill="FFFFFF"/>
+        </w:rPr>
+        <w:t>This correction is </w:t>
       </w:r>
       <w:r>
         <w:rPr>
@@ -8383,31 +8199,6 @@
           <w:color w:val="212529"/>
           <w:shd w:val="clear" w:color="auto" w:fill="FFFFFF"/>
         </w:rPr>
-        <w:t>Bonferroni</w:t>
-      </w:r>
-      <w:r>
-        <w:rPr>
-          <w:rFonts w:ascii="Segoe UI" w:hAnsi="Segoe UI" w:cs="Segoe UI"/>
-          <w:color w:val="212529"/>
-          <w:shd w:val="clear" w:color="auto" w:fill="FFFFFF"/>
-        </w:rPr>
-        <w:t xml:space="preserve">correction. </w:t>
-      </w:r>
-      <w:r>
-        <w:rPr>
-          <w:rFonts w:ascii="Segoe UI" w:hAnsi="Segoe UI" w:cs="Segoe UI"/>
-          <w:color w:val="212529"/>
-          <w:shd w:val="clear" w:color="auto" w:fill="FFFFFF"/>
-        </w:rPr>
-        <w:t>This correction is </w:t>
-      </w:r>
-      <w:r>
-        <w:rPr>
-          <w:rStyle w:val="Strong"/>
-          <w:rFonts w:ascii="Segoe UI" w:hAnsi="Segoe UI" w:cs="Segoe UI"/>
-          <w:color w:val="212529"/>
-          <w:shd w:val="clear" w:color="auto" w:fill="FFFFFF"/>
-        </w:rPr>
         <w:t>very conservative</w:t>
       </w:r>
       <w:r>
@@ -8416,15 +8207,7 @@
           <w:color w:val="212529"/>
           <w:shd w:val="clear" w:color="auto" w:fill="FFFFFF"/>
         </w:rPr>
-        <w:t>, but says that your new type I error rate should be the error rate you actually want divided by the number of tests you are performing.</w:t>
-      </w:r>
-      <w:r>
-        <w:rPr>
-          <w:rFonts w:ascii="Segoe UI" w:hAnsi="Segoe UI" w:cs="Segoe UI"/>
-          <w:color w:val="212529"/>
-          <w:shd w:val="clear" w:color="auto" w:fill="FFFFFF"/>
-        </w:rPr>
-        <w:t xml:space="preserve"> </w:t>
+        <w:t xml:space="preserve">, but says that your new type I error rate should be the error rate you actually want divided by the number of tests you are performing. </w:t>
       </w:r>
     </w:p>
     <w:p>
@@ -8631,18 +8414,1941 @@
         </w:rPr>
         <w:t xml:space="preserve"> </w:t>
       </w:r>
+    </w:p>
+    <w:p>
+      <w:pPr>
+        <w:pStyle w:val="Subtitle"/>
+        <w:rPr>
+          <w:rFonts w:eastAsia="Times New Roman"/>
+        </w:rPr>
+      </w:pPr>
+      <w:r>
+        <w:rPr>
+          <w:rFonts w:eastAsia="Times New Roman"/>
+        </w:rPr>
+        <w:t xml:space="preserve">A/B Testing in Jupyter notebooks </w:t>
+      </w:r>
+    </w:p>
+    <w:p/>
+    <w:p>
+      <w:pPr>
+        <w:pStyle w:val="Heading1"/>
+      </w:pPr>
+      <w:r>
+        <w:t>Regression</w:t>
+      </w:r>
+    </w:p>
+    <w:p>
+      <w:pPr>
+        <w:pStyle w:val="Subtitle"/>
+      </w:pPr>
+      <w:r>
+        <w:t>Machine Learning</w:t>
+      </w:r>
+    </w:p>
+    <w:p>
+      <w:pPr>
+        <w:spacing w:after="120"/>
+        <w:rPr>
+          <w:rFonts w:ascii="Segoe UI" w:hAnsi="Segoe UI" w:cs="Segoe UI"/>
+          <w:color w:val="212529"/>
+          <w:shd w:val="clear" w:color="auto" w:fill="FFFFFF"/>
+        </w:rPr>
+      </w:pPr>
+      <w:r>
+        <w:rPr>
+          <w:rStyle w:val="Strong"/>
+          <w:rFonts w:ascii="Segoe UI" w:hAnsi="Segoe UI" w:cs="Segoe UI"/>
+          <w:color w:val="212529"/>
+          <w:shd w:val="clear" w:color="auto" w:fill="FFFFFF"/>
+        </w:rPr>
+        <w:t>Machine Learning</w:t>
+      </w:r>
+      <w:r>
+        <w:rPr>
+          <w:rFonts w:ascii="Segoe UI" w:hAnsi="Segoe UI" w:cs="Segoe UI"/>
+          <w:color w:val="212529"/>
+          <w:shd w:val="clear" w:color="auto" w:fill="FFFFFF"/>
+        </w:rPr>
+        <w:t> is frequently split into </w:t>
+      </w:r>
+      <w:r>
+        <w:rPr>
+          <w:rStyle w:val="Strong"/>
+          <w:rFonts w:ascii="Segoe UI" w:hAnsi="Segoe UI" w:cs="Segoe UI"/>
+          <w:color w:val="212529"/>
+          <w:shd w:val="clear" w:color="auto" w:fill="FFFFFF"/>
+        </w:rPr>
+        <w:t>supervised</w:t>
+      </w:r>
+      <w:r>
+        <w:rPr>
+          <w:rFonts w:ascii="Segoe UI" w:hAnsi="Segoe UI" w:cs="Segoe UI"/>
+          <w:color w:val="212529"/>
+          <w:shd w:val="clear" w:color="auto" w:fill="FFFFFF"/>
+        </w:rPr>
+        <w:t> and </w:t>
+      </w:r>
+      <w:r>
+        <w:rPr>
+          <w:rStyle w:val="Strong"/>
+          <w:rFonts w:ascii="Segoe UI" w:hAnsi="Segoe UI" w:cs="Segoe UI"/>
+          <w:color w:val="212529"/>
+          <w:shd w:val="clear" w:color="auto" w:fill="FFFFFF"/>
+        </w:rPr>
+        <w:t>unsupervised</w:t>
+      </w:r>
+      <w:r>
+        <w:rPr>
+          <w:rFonts w:ascii="Segoe UI" w:hAnsi="Segoe UI" w:cs="Segoe UI"/>
+          <w:color w:val="212529"/>
+          <w:shd w:val="clear" w:color="auto" w:fill="FFFFFF"/>
+        </w:rPr>
+        <w:t> learning. Regression, which you will be learning about in this lesson (and its extensions in later lessons), is an example of supervised machine learning.</w:t>
+      </w:r>
+      <w:r>
+        <w:rPr>
+          <w:rFonts w:ascii="Segoe UI" w:hAnsi="Segoe UI" w:cs="Segoe UI"/>
+          <w:color w:val="212529"/>
+          <w:shd w:val="clear" w:color="auto" w:fill="FFFFFF"/>
+        </w:rPr>
+        <w:t xml:space="preserve"> </w:t>
+      </w:r>
+    </w:p>
+    <w:p>
+      <w:pPr>
+        <w:shd w:val="clear" w:color="auto" w:fill="FFFFFF"/>
+        <w:spacing w:after="120" w:line="240" w:lineRule="auto"/>
+        <w:rPr>
+          <w:rFonts w:ascii="Segoe UI" w:eastAsia="Times New Roman" w:hAnsi="Segoe UI" w:cs="Segoe UI"/>
+          <w:color w:val="212529"/>
+          <w:szCs w:val="24"/>
+        </w:rPr>
+      </w:pPr>
+      <w:r>
+        <w:rPr>
+          <w:rFonts w:ascii="Segoe UI" w:eastAsia="Times New Roman" w:hAnsi="Segoe UI" w:cs="Segoe UI"/>
+          <w:b/>
+          <w:color w:val="212529"/>
+          <w:szCs w:val="24"/>
+        </w:rPr>
+        <w:t>In supervised machine learning,</w:t>
+      </w:r>
+      <w:r>
+        <w:rPr>
+          <w:rFonts w:ascii="Segoe UI" w:eastAsia="Times New Roman" w:hAnsi="Segoe UI" w:cs="Segoe UI"/>
+          <w:color w:val="212529"/>
+          <w:szCs w:val="24"/>
+        </w:rPr>
+        <w:t xml:space="preserve"> you are interested in predicting a label for your data. Commonly, you might want to predict fraud, customers that will buy a product, or home values in an area.</w:t>
+      </w:r>
+      <w:r>
+        <w:rPr>
+          <w:rFonts w:ascii="Segoe UI" w:eastAsia="Times New Roman" w:hAnsi="Segoe UI" w:cs="Segoe UI"/>
+          <w:color w:val="212529"/>
+          <w:szCs w:val="24"/>
+        </w:rPr>
+        <w:t xml:space="preserve"> </w:t>
+      </w:r>
+    </w:p>
+    <w:p>
+      <w:pPr>
+        <w:shd w:val="clear" w:color="auto" w:fill="FFFFFF"/>
+        <w:spacing w:after="200" w:line="240" w:lineRule="auto"/>
+        <w:rPr>
+          <w:rFonts w:ascii="Segoe UI" w:hAnsi="Segoe UI" w:cs="Segoe UI"/>
+          <w:color w:val="212529"/>
+          <w:shd w:val="clear" w:color="auto" w:fill="FFFFFF"/>
+        </w:rPr>
+      </w:pPr>
+      <w:r>
+        <w:rPr>
+          <w:rFonts w:ascii="Segoe UI" w:hAnsi="Segoe UI" w:cs="Segoe UI"/>
+          <w:b/>
+          <w:color w:val="212529"/>
+          <w:shd w:val="clear" w:color="auto" w:fill="FFFFFF"/>
+        </w:rPr>
+        <w:t>In unsupervised machine learning,</w:t>
+      </w:r>
+      <w:r>
+        <w:rPr>
+          <w:rFonts w:ascii="Segoe UI" w:hAnsi="Segoe UI" w:cs="Segoe UI"/>
+          <w:color w:val="212529"/>
+          <w:shd w:val="clear" w:color="auto" w:fill="FFFFFF"/>
+        </w:rPr>
+        <w:t xml:space="preserve"> you are interested in clustering data together that isn't already labeled.</w:t>
+      </w:r>
+      <w:r>
+        <w:rPr>
+          <w:rFonts w:ascii="Segoe UI" w:hAnsi="Segoe UI" w:cs="Segoe UI"/>
+          <w:color w:val="212529"/>
+          <w:shd w:val="clear" w:color="auto" w:fill="FFFFFF"/>
+        </w:rPr>
+        <w:t xml:space="preserve"> </w:t>
+      </w:r>
+    </w:p>
+    <w:p>
+      <w:pPr>
+        <w:pStyle w:val="Subtitle"/>
+        <w:rPr>
+          <w:rFonts w:eastAsia="Times New Roman"/>
+          <w:color w:val="8064A2" w:themeColor="accent4"/>
+        </w:rPr>
+      </w:pPr>
+      <w:r>
+        <w:rPr>
+          <w:rFonts w:eastAsia="Times New Roman"/>
+          <w:color w:val="8064A2" w:themeColor="accent4"/>
+        </w:rPr>
+        <w:t>Intro to Linear Regression</w:t>
+      </w:r>
+    </w:p>
+    <w:p>
+      <w:pPr>
+        <w:spacing w:after="120"/>
+        <w:rPr>
+          <w:rFonts w:ascii="Segoe UI" w:hAnsi="Segoe UI" w:cs="Segoe UI"/>
+          <w:color w:val="212529"/>
+          <w:shd w:val="clear" w:color="auto" w:fill="FFFFFF"/>
+        </w:rPr>
+      </w:pPr>
+      <w:r>
+        <w:rPr>
+          <w:rFonts w:ascii="Segoe UI" w:hAnsi="Segoe UI" w:cs="Segoe UI"/>
+          <w:color w:val="212529"/>
+          <w:shd w:val="clear" w:color="auto" w:fill="FFFFFF"/>
+        </w:rPr>
+        <w:t>In simple linear regression, we compare two quantitative variables to one another.</w:t>
+      </w:r>
+      <w:r>
+        <w:rPr>
+          <w:rFonts w:ascii="Segoe UI" w:hAnsi="Segoe UI" w:cs="Segoe UI"/>
+          <w:color w:val="212529"/>
+          <w:shd w:val="clear" w:color="auto" w:fill="FFFFFF"/>
+        </w:rPr>
+        <w:t xml:space="preserve"> </w:t>
+      </w:r>
+    </w:p>
+    <w:p>
+      <w:pPr>
+        <w:spacing w:after="120"/>
+        <w:rPr>
+          <w:rFonts w:ascii="Segoe UI" w:hAnsi="Segoe UI" w:cs="Segoe UI"/>
+          <w:color w:val="212529"/>
+          <w:shd w:val="clear" w:color="auto" w:fill="FFFFFF"/>
+        </w:rPr>
+      </w:pPr>
+      <w:r>
+        <w:rPr>
+          <w:rFonts w:ascii="Segoe UI" w:hAnsi="Segoe UI" w:cs="Segoe UI"/>
+          <w:color w:val="212529"/>
+          <w:shd w:val="clear" w:color="auto" w:fill="FFFFFF"/>
+        </w:rPr>
+        <w:t>The </w:t>
+      </w:r>
+      <w:r>
+        <w:rPr>
+          <w:rStyle w:val="Strong"/>
+          <w:rFonts w:ascii="Segoe UI" w:hAnsi="Segoe UI" w:cs="Segoe UI"/>
+          <w:color w:val="212529"/>
+          <w:shd w:val="clear" w:color="auto" w:fill="FFFFFF"/>
+        </w:rPr>
+        <w:t>response</w:t>
+      </w:r>
+      <w:r>
+        <w:rPr>
+          <w:rFonts w:ascii="Segoe UI" w:hAnsi="Segoe UI" w:cs="Segoe UI"/>
+          <w:color w:val="212529"/>
+          <w:shd w:val="clear" w:color="auto" w:fill="FFFFFF"/>
+        </w:rPr>
+        <w:t> variable is what you want to predict, while the </w:t>
+      </w:r>
+      <w:r>
+        <w:rPr>
+          <w:rStyle w:val="Strong"/>
+          <w:rFonts w:ascii="Segoe UI" w:hAnsi="Segoe UI" w:cs="Segoe UI"/>
+          <w:color w:val="212529"/>
+          <w:shd w:val="clear" w:color="auto" w:fill="FFFFFF"/>
+        </w:rPr>
+        <w:t>explanatory</w:t>
+      </w:r>
+      <w:r>
+        <w:rPr>
+          <w:rFonts w:ascii="Segoe UI" w:hAnsi="Segoe UI" w:cs="Segoe UI"/>
+          <w:color w:val="212529"/>
+          <w:shd w:val="clear" w:color="auto" w:fill="FFFFFF"/>
+        </w:rPr>
+        <w:t> variable is the variable you use to predict the response. A common way to visualize the relationship between two variables in linear regression is using a scatterplot.</w:t>
+      </w:r>
+      <w:r>
+        <w:rPr>
+          <w:rFonts w:ascii="Segoe UI" w:hAnsi="Segoe UI" w:cs="Segoe UI"/>
+          <w:color w:val="212529"/>
+          <w:shd w:val="clear" w:color="auto" w:fill="FFFFFF"/>
+        </w:rPr>
+        <w:t xml:space="preserve"> </w:t>
+      </w:r>
+    </w:p>
+    <w:p>
+      <w:pPr>
+        <w:spacing w:after="120"/>
+      </w:pPr>
+      <w:r>
+        <w:rPr>
+          <w:rFonts w:ascii="Segoe UI" w:hAnsi="Segoe UI" w:cs="Segoe UI"/>
+          <w:color w:val="212529"/>
+          <w:highlight w:val="lightGray"/>
+          <w:shd w:val="clear" w:color="auto" w:fill="FFFFFF"/>
+        </w:rPr>
+        <w:t xml:space="preserve">The </w:t>
+      </w:r>
+      <w:r>
+        <w:rPr>
+          <w:rFonts w:ascii="Segoe UI" w:hAnsi="Segoe UI" w:cs="Segoe UI"/>
+          <w:b/>
+          <w:color w:val="212529"/>
+          <w:highlight w:val="lightGray"/>
+          <w:shd w:val="clear" w:color="auto" w:fill="FFFFFF"/>
+        </w:rPr>
+        <w:t>response or dependent</w:t>
+      </w:r>
+      <w:r>
+        <w:rPr>
+          <w:rFonts w:ascii="Segoe UI" w:hAnsi="Segoe UI" w:cs="Segoe UI"/>
+          <w:color w:val="212529"/>
+          <w:highlight w:val="lightGray"/>
+          <w:shd w:val="clear" w:color="auto" w:fill="FFFFFF"/>
+        </w:rPr>
+        <w:t xml:space="preserve"> variable is on </w:t>
+      </w:r>
+      <w:r>
+        <w:rPr>
+          <w:rFonts w:ascii="Segoe UI" w:hAnsi="Segoe UI" w:cs="Segoe UI"/>
+          <w:b/>
+          <w:color w:val="212529"/>
+          <w:highlight w:val="lightGray"/>
+          <w:shd w:val="clear" w:color="auto" w:fill="FFFFFF"/>
+        </w:rPr>
+        <w:t>y axis</w:t>
+      </w:r>
+      <w:r>
+        <w:rPr>
+          <w:rFonts w:ascii="Segoe UI" w:hAnsi="Segoe UI" w:cs="Segoe UI"/>
+          <w:color w:val="212529"/>
+          <w:highlight w:val="lightGray"/>
+          <w:shd w:val="clear" w:color="auto" w:fill="FFFFFF"/>
+        </w:rPr>
+        <w:t xml:space="preserve"> and </w:t>
+      </w:r>
+      <w:r>
+        <w:rPr>
+          <w:rFonts w:ascii="Segoe UI" w:hAnsi="Segoe UI" w:cs="Segoe UI"/>
+          <w:b/>
+          <w:color w:val="212529"/>
+          <w:highlight w:val="lightGray"/>
+          <w:shd w:val="clear" w:color="auto" w:fill="FFFFFF"/>
+        </w:rPr>
+        <w:t>explanatory or independent</w:t>
+      </w:r>
+      <w:r>
+        <w:rPr>
+          <w:rFonts w:ascii="Segoe UI" w:hAnsi="Segoe UI" w:cs="Segoe UI"/>
+          <w:color w:val="212529"/>
+          <w:highlight w:val="lightGray"/>
+          <w:shd w:val="clear" w:color="auto" w:fill="FFFFFF"/>
+        </w:rPr>
+        <w:t xml:space="preserve"> variable is on </w:t>
+      </w:r>
+      <w:r>
+        <w:rPr>
+          <w:rFonts w:ascii="Segoe UI" w:hAnsi="Segoe UI" w:cs="Segoe UI"/>
+          <w:b/>
+          <w:color w:val="212529"/>
+          <w:highlight w:val="lightGray"/>
+          <w:shd w:val="clear" w:color="auto" w:fill="FFFFFF"/>
+        </w:rPr>
+        <w:t>x axis</w:t>
+      </w:r>
+      <w:r>
+        <w:rPr>
+          <w:rFonts w:ascii="Segoe UI" w:hAnsi="Segoe UI" w:cs="Segoe UI"/>
+          <w:color w:val="212529"/>
+          <w:shd w:val="clear" w:color="auto" w:fill="FFFFFF"/>
+        </w:rPr>
+        <w:t xml:space="preserve"> </w:t>
+      </w:r>
+    </w:p>
+    <w:p>
+      <w:pPr>
+        <w:spacing w:after="120"/>
+        <w:rPr>
+          <w:rFonts w:ascii="Segoe UI" w:hAnsi="Segoe UI" w:cs="Segoe UI"/>
+          <w:color w:val="212529"/>
+          <w:shd w:val="clear" w:color="auto" w:fill="FFFFFF"/>
+        </w:rPr>
+      </w:pPr>
+      <w:r>
+        <w:rPr>
+          <w:rFonts w:ascii="Segoe UI" w:hAnsi="Segoe UI" w:cs="Segoe UI"/>
+          <w:color w:val="212529"/>
+          <w:shd w:val="clear" w:color="auto" w:fill="FFFFFF"/>
+        </w:rPr>
+        <w:t>In simple linear regression we compare two</w:t>
+      </w:r>
+      <w:r>
+        <w:rPr>
+          <w:rFonts w:ascii="Segoe UI" w:hAnsi="Segoe UI" w:cs="Segoe UI"/>
+          <w:color w:val="212529"/>
+          <w:shd w:val="clear" w:color="auto" w:fill="FFFFFF"/>
+        </w:rPr>
+        <w:t xml:space="preserve"> variables of quantitative types </w:t>
+      </w:r>
+    </w:p>
+    <w:p>
+      <w:pPr>
+        <w:spacing w:after="120"/>
+        <w:rPr>
+          <w:rFonts w:ascii="Segoe UI" w:hAnsi="Segoe UI" w:cs="Segoe UI"/>
+          <w:color w:val="212529"/>
+          <w:shd w:val="clear" w:color="auto" w:fill="FFFFFF"/>
+        </w:rPr>
+      </w:pPr>
+    </w:p>
+    <w:p>
+      <w:pPr>
+        <w:spacing w:after="120"/>
+        <w:rPr>
+          <w:rFonts w:ascii="Segoe UI" w:hAnsi="Segoe UI" w:cs="Segoe UI"/>
+          <w:color w:val="212529"/>
+          <w:shd w:val="clear" w:color="auto" w:fill="FFFFFF"/>
+        </w:rPr>
+      </w:pPr>
+    </w:p>
+    <w:p>
+      <w:pPr>
+        <w:pStyle w:val="Subtitle"/>
+        <w:rPr>
+          <w:color w:val="8064A2" w:themeColor="accent4"/>
+          <w:shd w:val="clear" w:color="auto" w:fill="FFFFFF"/>
+        </w:rPr>
+      </w:pPr>
+      <w:r>
+        <w:rPr>
+          <w:color w:val="8064A2" w:themeColor="accent4"/>
+          <w:shd w:val="clear" w:color="auto" w:fill="FFFFFF"/>
+        </w:rPr>
+        <w:lastRenderedPageBreak/>
+        <w:t>Scatter plots</w:t>
+      </w:r>
+    </w:p>
+    <w:p>
+      <w:pPr>
+        <w:spacing w:after="120"/>
+        <w:rPr>
+          <w:rFonts w:ascii="Segoe UI" w:hAnsi="Segoe UI" w:cs="Segoe UI"/>
+          <w:color w:val="212529"/>
+          <w:shd w:val="clear" w:color="auto" w:fill="FFFFFF"/>
+        </w:rPr>
+      </w:pPr>
+      <w:r>
+        <w:rPr>
+          <w:rFonts w:ascii="Segoe UI" w:hAnsi="Segoe UI" w:cs="Segoe UI"/>
+          <w:color w:val="212529"/>
+          <w:shd w:val="clear" w:color="auto" w:fill="FFFFFF"/>
+        </w:rPr>
+        <w:t>Scatter plots are a common visual for comparing two quantitative variables. A common summary statistic that relates to a scatter plot is the </w:t>
+      </w:r>
+      <w:r>
+        <w:rPr>
+          <w:rStyle w:val="Strong"/>
+          <w:rFonts w:ascii="Segoe UI" w:hAnsi="Segoe UI" w:cs="Segoe UI"/>
+          <w:color w:val="212529"/>
+          <w:shd w:val="clear" w:color="auto" w:fill="FFFFFF"/>
+        </w:rPr>
+        <w:t>correlation coefficient</w:t>
+      </w:r>
+      <w:r>
+        <w:rPr>
+          <w:rFonts w:ascii="Segoe UI" w:hAnsi="Segoe UI" w:cs="Segoe UI"/>
+          <w:color w:val="212529"/>
+          <w:shd w:val="clear" w:color="auto" w:fill="FFFFFF"/>
+        </w:rPr>
+        <w:t> commonly denoted by </w:t>
+      </w:r>
+      <w:r>
+        <w:rPr>
+          <w:rStyle w:val="Strong"/>
+          <w:rFonts w:ascii="Segoe UI" w:hAnsi="Segoe UI" w:cs="Segoe UI"/>
+          <w:color w:val="212529"/>
+          <w:shd w:val="clear" w:color="auto" w:fill="FFFFFF"/>
+        </w:rPr>
+        <w:t>r</w:t>
+      </w:r>
+      <w:r>
+        <w:rPr>
+          <w:rFonts w:ascii="Segoe UI" w:hAnsi="Segoe UI" w:cs="Segoe UI"/>
+          <w:color w:val="212529"/>
+          <w:shd w:val="clear" w:color="auto" w:fill="FFFFFF"/>
+        </w:rPr>
+        <w:t>.</w:t>
+      </w:r>
+      <w:r>
+        <w:rPr>
+          <w:rFonts w:ascii="Segoe UI" w:hAnsi="Segoe UI" w:cs="Segoe UI"/>
+          <w:color w:val="212529"/>
+          <w:shd w:val="clear" w:color="auto" w:fill="FFFFFF"/>
+        </w:rPr>
+        <w:t xml:space="preserve"> </w:t>
+      </w:r>
+    </w:p>
+    <w:p>
+      <w:pPr>
+        <w:pStyle w:val="NormalWeb"/>
+        <w:shd w:val="clear" w:color="auto" w:fill="FFFFFF"/>
+        <w:spacing w:before="0" w:beforeAutospacing="0" w:after="0" w:afterAutospacing="0"/>
+        <w:rPr>
+          <w:rFonts w:ascii="Segoe UI" w:hAnsi="Segoe UI" w:cs="Segoe UI"/>
+          <w:color w:val="212529"/>
+          <w:sz w:val="28"/>
+        </w:rPr>
+      </w:pPr>
+      <w:r>
+        <w:rPr>
+          <w:rFonts w:ascii="Segoe UI" w:hAnsi="Segoe UI" w:cs="Segoe UI"/>
+          <w:color w:val="212529"/>
+          <w:sz w:val="28"/>
+        </w:rPr>
+        <w:t>Though there are a </w:t>
+      </w:r>
+      <w:hyperlink r:id="rId13" w:tgtFrame="_blank" w:history="1">
+        <w:r>
+          <w:rPr>
+            <w:rStyle w:val="Hyperlink"/>
+            <w:rFonts w:ascii="Segoe UI" w:eastAsiaTheme="majorEastAsia" w:hAnsi="Segoe UI" w:cs="Segoe UI"/>
+            <w:color w:val="007BFF"/>
+            <w:sz w:val="28"/>
+          </w:rPr>
+          <w:t>few different ways</w:t>
+        </w:r>
+      </w:hyperlink>
+      <w:r>
+        <w:rPr>
+          <w:rFonts w:ascii="Segoe UI" w:hAnsi="Segoe UI" w:cs="Segoe UI"/>
+          <w:color w:val="212529"/>
+          <w:sz w:val="28"/>
+        </w:rPr>
+        <w:t> to measure correlation between two variables, the most common way is with </w:t>
+      </w:r>
+      <w:hyperlink r:id="rId14" w:tgtFrame="_blank" w:history="1">
+        <w:r>
+          <w:rPr>
+            <w:rStyle w:val="Hyperlink"/>
+            <w:rFonts w:ascii="Segoe UI" w:eastAsiaTheme="majorEastAsia" w:hAnsi="Segoe UI" w:cs="Segoe UI"/>
+            <w:color w:val="007BFF"/>
+            <w:sz w:val="28"/>
+          </w:rPr>
+          <w:t>Pearson's correlation coefficient</w:t>
+        </w:r>
+      </w:hyperlink>
+      <w:r>
+        <w:rPr>
+          <w:rFonts w:ascii="Segoe UI" w:hAnsi="Segoe UI" w:cs="Segoe UI"/>
+          <w:color w:val="212529"/>
+          <w:sz w:val="28"/>
+        </w:rPr>
+        <w:t>. Pearson's correlation coefficient provides the:</w:t>
+      </w:r>
+    </w:p>
+    <w:p>
+      <w:pPr>
+        <w:numPr>
+          <w:ilvl w:val="0"/>
+          <w:numId w:val="20"/>
+        </w:numPr>
+        <w:shd w:val="clear" w:color="auto" w:fill="FFFFFF"/>
+        <w:spacing w:before="100" w:beforeAutospacing="1" w:after="100" w:afterAutospacing="1" w:line="240" w:lineRule="auto"/>
+        <w:rPr>
+          <w:rFonts w:ascii="Segoe UI" w:hAnsi="Segoe UI" w:cs="Segoe UI"/>
+          <w:color w:val="212529"/>
+        </w:rPr>
+      </w:pPr>
+      <w:r>
+        <w:rPr>
+          <w:rFonts w:ascii="Segoe UI" w:hAnsi="Segoe UI" w:cs="Segoe UI"/>
+          <w:color w:val="212529"/>
+        </w:rPr>
+        <w:t>Strength</w:t>
+      </w:r>
+    </w:p>
+    <w:p>
+      <w:pPr>
+        <w:numPr>
+          <w:ilvl w:val="0"/>
+          <w:numId w:val="20"/>
+        </w:numPr>
+        <w:shd w:val="clear" w:color="auto" w:fill="FFFFFF"/>
+        <w:spacing w:before="100" w:beforeAutospacing="1" w:line="240" w:lineRule="auto"/>
+        <w:rPr>
+          <w:rFonts w:ascii="Segoe UI" w:hAnsi="Segoe UI" w:cs="Segoe UI"/>
+          <w:color w:val="212529"/>
+        </w:rPr>
+      </w:pPr>
+      <w:r>
+        <w:rPr>
+          <w:rFonts w:ascii="Segoe UI" w:hAnsi="Segoe UI" w:cs="Segoe UI"/>
+          <w:color w:val="212529"/>
+        </w:rPr>
+        <w:t>Direction</w:t>
+      </w:r>
+      <w:r>
+        <w:rPr>
+          <w:rFonts w:ascii="Segoe UI" w:hAnsi="Segoe UI" w:cs="Segoe UI"/>
+          <w:color w:val="212529"/>
+        </w:rPr>
+        <w:t xml:space="preserve"> </w:t>
+      </w:r>
+    </w:p>
+    <w:p>
+      <w:pPr>
+        <w:shd w:val="clear" w:color="auto" w:fill="FFFFFF"/>
+        <w:spacing w:before="100" w:beforeAutospacing="1" w:line="240" w:lineRule="auto"/>
+        <w:ind w:left="360"/>
+        <w:rPr>
+          <w:rFonts w:ascii="Segoe UI" w:hAnsi="Segoe UI" w:cs="Segoe UI"/>
+          <w:color w:val="212529"/>
+          <w:shd w:val="clear" w:color="auto" w:fill="FFFFFF"/>
+        </w:rPr>
+      </w:pPr>
+      <w:r>
+        <w:rPr>
+          <w:rFonts w:ascii="Segoe UI" w:hAnsi="Segoe UI" w:cs="Segoe UI"/>
+          <w:color w:val="212529"/>
+          <w:shd w:val="clear" w:color="auto" w:fill="FFFFFF"/>
+        </w:rPr>
+        <w:t>of a </w:t>
+      </w:r>
+      <w:r>
+        <w:rPr>
+          <w:rStyle w:val="Strong"/>
+          <w:rFonts w:ascii="Segoe UI" w:hAnsi="Segoe UI" w:cs="Segoe UI"/>
+          <w:color w:val="212529"/>
+          <w:shd w:val="clear" w:color="auto" w:fill="FFFFFF"/>
+        </w:rPr>
+        <w:t>linear relationship</w:t>
+      </w:r>
+      <w:r>
+        <w:rPr>
+          <w:rFonts w:ascii="Segoe UI" w:hAnsi="Segoe UI" w:cs="Segoe UI"/>
+          <w:color w:val="212529"/>
+          <w:shd w:val="clear" w:color="auto" w:fill="FFFFFF"/>
+        </w:rPr>
+        <w:t>. </w:t>
+      </w:r>
+      <w:hyperlink r:id="rId15" w:tgtFrame="_blank" w:history="1">
+        <w:r>
+          <w:rPr>
+            <w:rStyle w:val="Hyperlink"/>
+            <w:rFonts w:ascii="Segoe UI" w:hAnsi="Segoe UI" w:cs="Segoe UI"/>
+            <w:color w:val="007BFF"/>
+            <w:shd w:val="clear" w:color="auto" w:fill="FFFFFF"/>
+          </w:rPr>
+          <w:t>Spearman's Correlation Coefficient</w:t>
+        </w:r>
+      </w:hyperlink>
+      <w:r>
+        <w:rPr>
+          <w:rFonts w:ascii="Segoe UI" w:hAnsi="Segoe UI" w:cs="Segoe UI"/>
+          <w:color w:val="212529"/>
+          <w:shd w:val="clear" w:color="auto" w:fill="FFFFFF"/>
+        </w:rPr>
+        <w:t> does not measure linear relationships specifically, and it might be more appropriate for certain cases of associating two variables.</w:t>
+      </w:r>
+      <w:r>
+        <w:rPr>
+          <w:rFonts w:ascii="Segoe UI" w:hAnsi="Segoe UI" w:cs="Segoe UI"/>
+          <w:color w:val="212529"/>
+          <w:shd w:val="clear" w:color="auto" w:fill="FFFFFF"/>
+        </w:rPr>
+        <w:t xml:space="preserve"> </w:t>
+      </w:r>
+    </w:p>
+    <w:p>
+      <w:pPr>
+        <w:shd w:val="clear" w:color="auto" w:fill="FFFFFF"/>
+        <w:spacing w:before="100" w:beforeAutospacing="1" w:after="120" w:line="240" w:lineRule="auto"/>
+        <w:rPr>
+          <w:rFonts w:ascii="Segoe UI" w:hAnsi="Segoe UI" w:cs="Segoe UI"/>
+          <w:color w:val="212529"/>
+          <w:shd w:val="clear" w:color="auto" w:fill="FFFFFF"/>
+        </w:rPr>
+      </w:pPr>
+      <w:r>
+        <w:rPr>
+          <w:rFonts w:ascii="Segoe UI" w:hAnsi="Segoe UI" w:cs="Segoe UI"/>
+          <w:color w:val="212529"/>
+          <w:shd w:val="clear" w:color="auto" w:fill="FFFFFF"/>
+        </w:rPr>
+        <w:t>Correlation coefficients provide a measure of the </w:t>
+      </w:r>
+      <w:r>
+        <w:rPr>
+          <w:rStyle w:val="Strong"/>
+          <w:rFonts w:ascii="Segoe UI" w:hAnsi="Segoe UI" w:cs="Segoe UI"/>
+          <w:color w:val="212529"/>
+          <w:shd w:val="clear" w:color="auto" w:fill="FFFFFF"/>
+        </w:rPr>
+        <w:t>strength</w:t>
+      </w:r>
+      <w:r>
+        <w:rPr>
+          <w:rFonts w:ascii="Segoe UI" w:hAnsi="Segoe UI" w:cs="Segoe UI"/>
+          <w:color w:val="212529"/>
+          <w:shd w:val="clear" w:color="auto" w:fill="FFFFFF"/>
+        </w:rPr>
+        <w:t> and </w:t>
+      </w:r>
+      <w:r>
+        <w:rPr>
+          <w:rStyle w:val="Strong"/>
+          <w:rFonts w:ascii="Segoe UI" w:hAnsi="Segoe UI" w:cs="Segoe UI"/>
+          <w:color w:val="212529"/>
+          <w:shd w:val="clear" w:color="auto" w:fill="FFFFFF"/>
+        </w:rPr>
+        <w:t>direction</w:t>
+      </w:r>
+      <w:r>
+        <w:rPr>
+          <w:rFonts w:ascii="Segoe UI" w:hAnsi="Segoe UI" w:cs="Segoe UI"/>
+          <w:color w:val="212529"/>
+          <w:shd w:val="clear" w:color="auto" w:fill="FFFFFF"/>
+        </w:rPr>
+        <w:t> of a </w:t>
+      </w:r>
+      <w:r>
+        <w:rPr>
+          <w:rStyle w:val="Strong"/>
+          <w:rFonts w:ascii="Segoe UI" w:hAnsi="Segoe UI" w:cs="Segoe UI"/>
+          <w:color w:val="212529"/>
+          <w:shd w:val="clear" w:color="auto" w:fill="FFFFFF"/>
+        </w:rPr>
+        <w:t>linear</w:t>
+      </w:r>
+      <w:r>
+        <w:rPr>
+          <w:rFonts w:ascii="Segoe UI" w:hAnsi="Segoe UI" w:cs="Segoe UI"/>
+          <w:color w:val="212529"/>
+          <w:shd w:val="clear" w:color="auto" w:fill="FFFFFF"/>
+        </w:rPr>
+        <w:t> relationship.</w:t>
+      </w:r>
+      <w:r>
+        <w:rPr>
+          <w:rFonts w:ascii="Segoe UI" w:hAnsi="Segoe UI" w:cs="Segoe UI"/>
+          <w:color w:val="212529"/>
+          <w:shd w:val="clear" w:color="auto" w:fill="FFFFFF"/>
+        </w:rPr>
+        <w:t xml:space="preserve"> </w:t>
+      </w:r>
+    </w:p>
+    <w:p>
+      <w:pPr>
+        <w:shd w:val="clear" w:color="auto" w:fill="FFFFFF"/>
+        <w:spacing w:after="200" w:line="240" w:lineRule="auto"/>
+        <w:rPr>
+          <w:rStyle w:val="mord"/>
+          <w:rFonts w:ascii="KaTeX_Main" w:hAnsi="KaTeX_Main" w:cs="Segoe UI"/>
+          <w:color w:val="212529"/>
+          <w:sz w:val="29"/>
+          <w:szCs w:val="29"/>
+          <w:shd w:val="clear" w:color="auto" w:fill="FFFFFF"/>
+        </w:rPr>
+      </w:pPr>
+      <w:r>
+        <w:rPr>
+          <w:rStyle w:val="mord"/>
+          <w:rFonts w:ascii="KaTeX_Main" w:hAnsi="KaTeX_Main" w:cs="Segoe UI"/>
+          <w:color w:val="212529"/>
+          <w:sz w:val="29"/>
+          <w:szCs w:val="29"/>
+          <w:shd w:val="clear" w:color="auto" w:fill="FFFFFF"/>
+        </w:rPr>
+        <w:t>0.7</w:t>
+      </w:r>
+      <w:r>
+        <w:rPr>
+          <w:rStyle w:val="mrel"/>
+          <w:rFonts w:ascii="KaTeX_Main" w:hAnsi="KaTeX_Main" w:cs="Segoe UI"/>
+          <w:color w:val="212529"/>
+          <w:sz w:val="29"/>
+          <w:szCs w:val="29"/>
+          <w:shd w:val="clear" w:color="auto" w:fill="FFFFFF"/>
+        </w:rPr>
+        <w:t>≤</w:t>
+      </w:r>
+      <w:r>
+        <w:rPr>
+          <w:rStyle w:val="mord"/>
+          <w:rFonts w:ascii="Cambria Math" w:hAnsi="Cambria Math" w:cs="Cambria Math"/>
+          <w:color w:val="212529"/>
+          <w:sz w:val="29"/>
+          <w:szCs w:val="29"/>
+          <w:shd w:val="clear" w:color="auto" w:fill="FFFFFF"/>
+        </w:rPr>
+        <w:t>∣</w:t>
+      </w:r>
+      <w:r>
+        <w:rPr>
+          <w:rStyle w:val="mord"/>
+          <w:rFonts w:ascii="KaTeX_Math" w:hAnsi="KaTeX_Math" w:cs="Segoe UI"/>
+          <w:i/>
+          <w:iCs/>
+          <w:color w:val="212529"/>
+          <w:sz w:val="29"/>
+          <w:szCs w:val="29"/>
+          <w:shd w:val="clear" w:color="auto" w:fill="FFFFFF"/>
+        </w:rPr>
+        <w:t>r</w:t>
+      </w:r>
+      <w:r>
+        <w:rPr>
+          <w:rStyle w:val="mord"/>
+          <w:rFonts w:ascii="Cambria Math" w:hAnsi="Cambria Math" w:cs="Cambria Math"/>
+          <w:color w:val="212529"/>
+          <w:sz w:val="29"/>
+          <w:szCs w:val="29"/>
+          <w:shd w:val="clear" w:color="auto" w:fill="FFFFFF"/>
+        </w:rPr>
+        <w:t>∣</w:t>
+      </w:r>
+      <w:r>
+        <w:rPr>
+          <w:rStyle w:val="mrel"/>
+          <w:rFonts w:ascii="KaTeX_Main" w:hAnsi="KaTeX_Main" w:cs="Segoe UI"/>
+          <w:color w:val="212529"/>
+          <w:sz w:val="29"/>
+          <w:szCs w:val="29"/>
+          <w:shd w:val="clear" w:color="auto" w:fill="FFFFFF"/>
+        </w:rPr>
+        <w:t>≤</w:t>
+      </w:r>
+      <w:r>
+        <w:rPr>
+          <w:rStyle w:val="mord"/>
+          <w:rFonts w:ascii="KaTeX_Main" w:hAnsi="KaTeX_Main" w:cs="Segoe UI"/>
+          <w:color w:val="212529"/>
+          <w:sz w:val="29"/>
+          <w:szCs w:val="29"/>
+          <w:shd w:val="clear" w:color="auto" w:fill="FFFFFF"/>
+        </w:rPr>
+        <w:t>1.0</w:t>
+      </w:r>
+      <w:r>
+        <w:rPr>
+          <w:rStyle w:val="mord"/>
+          <w:rFonts w:ascii="KaTeX_Main" w:hAnsi="KaTeX_Main" w:cs="Segoe UI"/>
+          <w:color w:val="212529"/>
+          <w:sz w:val="29"/>
+          <w:szCs w:val="29"/>
+          <w:shd w:val="clear" w:color="auto" w:fill="FFFFFF"/>
+        </w:rPr>
+        <w:t xml:space="preserve"> </w:t>
+      </w:r>
+      <w:r>
+        <w:rPr>
+          <w:rStyle w:val="mord"/>
+          <w:rFonts w:ascii="KaTeX_Main" w:hAnsi="KaTeX_Main" w:cs="Segoe UI"/>
+          <w:color w:val="212529"/>
+          <w:sz w:val="29"/>
+          <w:szCs w:val="29"/>
+          <w:shd w:val="clear" w:color="auto" w:fill="FFFFFF"/>
+        </w:rPr>
+        <w:sym w:font="Wingdings" w:char="F0E0"/>
+      </w:r>
+      <w:r>
+        <w:rPr>
+          <w:rStyle w:val="mord"/>
+          <w:rFonts w:ascii="KaTeX_Main" w:hAnsi="KaTeX_Main" w:cs="Segoe UI"/>
+          <w:color w:val="212529"/>
+          <w:sz w:val="29"/>
+          <w:szCs w:val="29"/>
+          <w:shd w:val="clear" w:color="auto" w:fill="FFFFFF"/>
+        </w:rPr>
+        <w:t xml:space="preserve"> Strong     </w:t>
+      </w:r>
+      <w:r>
+        <w:rPr>
+          <w:rFonts w:ascii="Segoe UI" w:hAnsi="Segoe UI" w:cs="Segoe UI"/>
+          <w:color w:val="212529"/>
+          <w:shd w:val="clear" w:color="auto" w:fill="FFFFFF"/>
+        </w:rPr>
+        <w:t>      </w:t>
+      </w:r>
+      <w:r>
+        <w:rPr>
+          <w:rStyle w:val="mord"/>
+          <w:rFonts w:ascii="KaTeX_Main" w:hAnsi="KaTeX_Main" w:cs="Segoe UI"/>
+          <w:color w:val="212529"/>
+          <w:sz w:val="29"/>
+          <w:szCs w:val="29"/>
+          <w:shd w:val="clear" w:color="auto" w:fill="FFFFFF"/>
+        </w:rPr>
+        <w:t>0.3</w:t>
+      </w:r>
+      <w:r>
+        <w:rPr>
+          <w:rStyle w:val="mrel"/>
+          <w:rFonts w:ascii="KaTeX_Main" w:hAnsi="KaTeX_Main" w:cs="Segoe UI"/>
+          <w:color w:val="212529"/>
+          <w:sz w:val="29"/>
+          <w:szCs w:val="29"/>
+          <w:shd w:val="clear" w:color="auto" w:fill="FFFFFF"/>
+        </w:rPr>
+        <w:t>≤</w:t>
+      </w:r>
+      <w:r>
+        <w:rPr>
+          <w:rStyle w:val="mord"/>
+          <w:rFonts w:ascii="Cambria Math" w:hAnsi="Cambria Math" w:cs="Cambria Math"/>
+          <w:color w:val="212529"/>
+          <w:sz w:val="29"/>
+          <w:szCs w:val="29"/>
+          <w:shd w:val="clear" w:color="auto" w:fill="FFFFFF"/>
+        </w:rPr>
+        <w:t>∣</w:t>
+      </w:r>
+      <w:r>
+        <w:rPr>
+          <w:rStyle w:val="mord"/>
+          <w:rFonts w:ascii="KaTeX_Math" w:hAnsi="KaTeX_Math" w:cs="Segoe UI"/>
+          <w:i/>
+          <w:iCs/>
+          <w:color w:val="212529"/>
+          <w:sz w:val="29"/>
+          <w:szCs w:val="29"/>
+          <w:shd w:val="clear" w:color="auto" w:fill="FFFFFF"/>
+        </w:rPr>
+        <w:t>r</w:t>
+      </w:r>
+      <w:r>
+        <w:rPr>
+          <w:rStyle w:val="mord"/>
+          <w:rFonts w:ascii="Cambria Math" w:hAnsi="Cambria Math" w:cs="Cambria Math"/>
+          <w:color w:val="212529"/>
+          <w:sz w:val="29"/>
+          <w:szCs w:val="29"/>
+          <w:shd w:val="clear" w:color="auto" w:fill="FFFFFF"/>
+        </w:rPr>
+        <w:t>∣</w:t>
+      </w:r>
+      <w:r>
+        <w:rPr>
+          <w:rStyle w:val="mrel"/>
+          <w:rFonts w:ascii="KaTeX_Main" w:hAnsi="KaTeX_Main" w:cs="Segoe UI"/>
+          <w:color w:val="212529"/>
+          <w:sz w:val="29"/>
+          <w:szCs w:val="29"/>
+          <w:shd w:val="clear" w:color="auto" w:fill="FFFFFF"/>
+        </w:rPr>
+        <w:t>&lt;</w:t>
+      </w:r>
+      <w:r>
+        <w:rPr>
+          <w:rStyle w:val="mord"/>
+          <w:rFonts w:ascii="KaTeX_Main" w:hAnsi="KaTeX_Main" w:cs="Segoe UI"/>
+          <w:color w:val="212529"/>
+          <w:sz w:val="29"/>
+          <w:szCs w:val="29"/>
+          <w:shd w:val="clear" w:color="auto" w:fill="FFFFFF"/>
+        </w:rPr>
+        <w:t>0.7</w:t>
+      </w:r>
+      <w:r>
+        <w:rPr>
+          <w:rStyle w:val="mord"/>
+          <w:rFonts w:ascii="KaTeX_Main" w:hAnsi="KaTeX_Main" w:cs="Segoe UI"/>
+          <w:color w:val="212529"/>
+          <w:sz w:val="29"/>
+          <w:szCs w:val="29"/>
+          <w:shd w:val="clear" w:color="auto" w:fill="FFFFFF"/>
+        </w:rPr>
+        <w:t xml:space="preserve"> </w:t>
+      </w:r>
+      <w:r>
+        <w:rPr>
+          <w:rStyle w:val="mord"/>
+          <w:rFonts w:ascii="KaTeX_Main" w:hAnsi="KaTeX_Main" w:cs="Segoe UI"/>
+          <w:color w:val="212529"/>
+          <w:sz w:val="29"/>
+          <w:szCs w:val="29"/>
+          <w:shd w:val="clear" w:color="auto" w:fill="FFFFFF"/>
+        </w:rPr>
+        <w:sym w:font="Wingdings" w:char="F0E0"/>
+      </w:r>
+      <w:r>
+        <w:rPr>
+          <w:rStyle w:val="mord"/>
+          <w:rFonts w:ascii="KaTeX_Main" w:hAnsi="KaTeX_Main" w:cs="Segoe UI"/>
+          <w:color w:val="212529"/>
+          <w:sz w:val="29"/>
+          <w:szCs w:val="29"/>
+          <w:shd w:val="clear" w:color="auto" w:fill="FFFFFF"/>
+        </w:rPr>
+        <w:t xml:space="preserve"> Moderate</w:t>
+      </w:r>
+      <w:r>
+        <w:rPr>
+          <w:rFonts w:ascii="Segoe UI" w:hAnsi="Segoe UI" w:cs="Segoe UI"/>
+          <w:color w:val="212529"/>
+          <w:shd w:val="clear" w:color="auto" w:fill="FFFFFF"/>
+        </w:rPr>
+        <w:t>           </w:t>
+      </w:r>
+      <w:r>
+        <w:rPr>
+          <w:rStyle w:val="mord"/>
+          <w:rFonts w:ascii="KaTeX_Main" w:hAnsi="KaTeX_Main" w:cs="Segoe UI"/>
+          <w:color w:val="212529"/>
+          <w:sz w:val="29"/>
+          <w:szCs w:val="29"/>
+          <w:shd w:val="clear" w:color="auto" w:fill="FFFFFF"/>
+        </w:rPr>
+        <w:t>0</w:t>
+      </w:r>
+      <w:r>
+        <w:rPr>
+          <w:rStyle w:val="mrel"/>
+          <w:rFonts w:ascii="KaTeX_Main" w:hAnsi="KaTeX_Main" w:cs="Segoe UI"/>
+          <w:color w:val="212529"/>
+          <w:sz w:val="29"/>
+          <w:szCs w:val="29"/>
+          <w:shd w:val="clear" w:color="auto" w:fill="FFFFFF"/>
+        </w:rPr>
+        <w:t>≤</w:t>
+      </w:r>
+      <w:r>
+        <w:rPr>
+          <w:rStyle w:val="mord"/>
+          <w:rFonts w:ascii="Cambria Math" w:hAnsi="Cambria Math" w:cs="Cambria Math"/>
+          <w:color w:val="212529"/>
+          <w:sz w:val="29"/>
+          <w:szCs w:val="29"/>
+          <w:shd w:val="clear" w:color="auto" w:fill="FFFFFF"/>
+        </w:rPr>
+        <w:t>∣</w:t>
+      </w:r>
+      <w:r>
+        <w:rPr>
+          <w:rStyle w:val="mord"/>
+          <w:rFonts w:ascii="KaTeX_Math" w:hAnsi="KaTeX_Math" w:cs="Segoe UI"/>
+          <w:i/>
+          <w:iCs/>
+          <w:color w:val="212529"/>
+          <w:sz w:val="29"/>
+          <w:szCs w:val="29"/>
+          <w:shd w:val="clear" w:color="auto" w:fill="FFFFFF"/>
+        </w:rPr>
+        <w:t>r</w:t>
+      </w:r>
+      <w:r>
+        <w:rPr>
+          <w:rStyle w:val="mord"/>
+          <w:rFonts w:ascii="Cambria Math" w:hAnsi="Cambria Math" w:cs="Cambria Math"/>
+          <w:color w:val="212529"/>
+          <w:sz w:val="29"/>
+          <w:szCs w:val="29"/>
+          <w:shd w:val="clear" w:color="auto" w:fill="FFFFFF"/>
+        </w:rPr>
+        <w:t>∣</w:t>
+      </w:r>
+      <w:r>
+        <w:rPr>
+          <w:rStyle w:val="mrel"/>
+          <w:rFonts w:ascii="KaTeX_Main" w:hAnsi="KaTeX_Main" w:cs="Segoe UI"/>
+          <w:color w:val="212529"/>
+          <w:sz w:val="29"/>
+          <w:szCs w:val="29"/>
+          <w:shd w:val="clear" w:color="auto" w:fill="FFFFFF"/>
+        </w:rPr>
+        <w:t>&lt;</w:t>
+      </w:r>
+      <w:r>
+        <w:rPr>
+          <w:rStyle w:val="mord"/>
+          <w:rFonts w:ascii="KaTeX_Main" w:hAnsi="KaTeX_Main" w:cs="Segoe UI"/>
+          <w:color w:val="212529"/>
+          <w:sz w:val="29"/>
+          <w:szCs w:val="29"/>
+          <w:shd w:val="clear" w:color="auto" w:fill="FFFFFF"/>
+        </w:rPr>
+        <w:t>0.3</w:t>
+      </w:r>
+      <w:r>
+        <w:rPr>
+          <w:rStyle w:val="mord"/>
+          <w:rFonts w:ascii="KaTeX_Main" w:hAnsi="KaTeX_Main" w:cs="Segoe UI"/>
+          <w:color w:val="212529"/>
+          <w:sz w:val="29"/>
+          <w:szCs w:val="29"/>
+          <w:shd w:val="clear" w:color="auto" w:fill="FFFFFF"/>
+        </w:rPr>
+        <w:t xml:space="preserve"> </w:t>
+      </w:r>
+      <w:r>
+        <w:rPr>
+          <w:rStyle w:val="mord"/>
+          <w:rFonts w:ascii="KaTeX_Main" w:hAnsi="KaTeX_Main" w:cs="Segoe UI"/>
+          <w:color w:val="212529"/>
+          <w:sz w:val="29"/>
+          <w:szCs w:val="29"/>
+          <w:shd w:val="clear" w:color="auto" w:fill="FFFFFF"/>
+        </w:rPr>
+        <w:sym w:font="Wingdings" w:char="F0E0"/>
+      </w:r>
+      <w:r>
+        <w:rPr>
+          <w:rStyle w:val="mord"/>
+          <w:rFonts w:ascii="KaTeX_Main" w:hAnsi="KaTeX_Main" w:cs="Segoe UI"/>
+          <w:color w:val="212529"/>
+          <w:sz w:val="29"/>
+          <w:szCs w:val="29"/>
+          <w:shd w:val="clear" w:color="auto" w:fill="FFFFFF"/>
+        </w:rPr>
+        <w:t xml:space="preserve"> Weak </w:t>
+      </w:r>
+    </w:p>
+    <w:p>
+      <w:pPr>
+        <w:pStyle w:val="Subtitle"/>
+        <w:rPr>
+          <w:color w:val="8064A2" w:themeColor="accent4"/>
+          <w:shd w:val="clear" w:color="auto" w:fill="FFFFFF"/>
+        </w:rPr>
+      </w:pPr>
+      <w:r>
+        <w:rPr>
+          <w:color w:val="8064A2" w:themeColor="accent4"/>
+          <w:shd w:val="clear" w:color="auto" w:fill="FFFFFF"/>
+        </w:rPr>
+        <w:t>What Defines a Line</w:t>
+      </w:r>
+    </w:p>
+    <w:p>
+      <w:pPr>
+        <w:spacing w:after="120"/>
+        <w:rPr>
+          <w:rFonts w:ascii="Segoe UI" w:hAnsi="Segoe UI" w:cs="Segoe UI"/>
+          <w:shd w:val="clear" w:color="auto" w:fill="FFFFFF"/>
+        </w:rPr>
+      </w:pPr>
+      <w:r>
+        <w:rPr>
+          <w:rFonts w:ascii="Segoe UI" w:hAnsi="Segoe UI" w:cs="Segoe UI"/>
+          <w:color w:val="212529"/>
+          <w:shd w:val="clear" w:color="auto" w:fill="FFFFFF"/>
+        </w:rPr>
+        <w:t>A line is commonly identified by an </w:t>
+      </w:r>
+      <w:r>
+        <w:rPr>
+          <w:rStyle w:val="Strong"/>
+          <w:rFonts w:ascii="Segoe UI" w:hAnsi="Segoe UI" w:cs="Segoe UI"/>
+          <w:color w:val="212529"/>
+          <w:shd w:val="clear" w:color="auto" w:fill="FFFFFF"/>
+        </w:rPr>
+        <w:t>intercept</w:t>
+      </w:r>
+      <w:r>
+        <w:rPr>
+          <w:rFonts w:ascii="Segoe UI" w:hAnsi="Segoe UI" w:cs="Segoe UI"/>
+          <w:color w:val="212529"/>
+          <w:shd w:val="clear" w:color="auto" w:fill="FFFFFF"/>
+        </w:rPr>
+        <w:t> and a </w:t>
+      </w:r>
+      <w:r>
+        <w:rPr>
+          <w:rStyle w:val="Strong"/>
+          <w:rFonts w:ascii="Segoe UI" w:hAnsi="Segoe UI" w:cs="Segoe UI"/>
+          <w:color w:val="212529"/>
+          <w:shd w:val="clear" w:color="auto" w:fill="FFFFFF"/>
+        </w:rPr>
+        <w:t>slope</w:t>
+      </w:r>
+      <w:r>
+        <w:rPr>
+          <w:rFonts w:ascii="Segoe UI" w:hAnsi="Segoe UI" w:cs="Segoe UI"/>
+          <w:color w:val="212529"/>
+          <w:shd w:val="clear" w:color="auto" w:fill="FFFFFF"/>
+        </w:rPr>
+        <w:t>.</w:t>
+      </w:r>
+      <w:r>
+        <w:rPr>
+          <w:rFonts w:ascii="Segoe UI" w:hAnsi="Segoe UI" w:cs="Segoe UI"/>
+          <w:color w:val="212529"/>
+          <w:shd w:val="clear" w:color="auto" w:fill="FFFFFF"/>
+        </w:rPr>
+        <w:t xml:space="preserve"> </w:t>
+      </w:r>
+    </w:p>
+    <w:p>
+      <w:pPr>
+        <w:rPr>
+          <w:rFonts w:ascii="Segoe UI" w:hAnsi="Segoe UI" w:cs="Segoe UI"/>
+          <w:color w:val="212529"/>
+          <w:shd w:val="clear" w:color="auto" w:fill="FFFFFF"/>
+        </w:rPr>
+      </w:pPr>
+      <w:r>
+        <w:rPr>
+          <w:rFonts w:ascii="Segoe UI" w:hAnsi="Segoe UI" w:cs="Segoe UI"/>
+          <w:color w:val="212529"/>
+          <w:shd w:val="clear" w:color="auto" w:fill="FFFFFF"/>
+        </w:rPr>
+        <w:t>The </w:t>
+      </w:r>
+      <w:r>
+        <w:rPr>
+          <w:rStyle w:val="Strong"/>
+          <w:rFonts w:ascii="Segoe UI" w:hAnsi="Segoe UI" w:cs="Segoe UI"/>
+          <w:color w:val="212529"/>
+          <w:shd w:val="clear" w:color="auto" w:fill="FFFFFF"/>
+        </w:rPr>
+        <w:t>intercept</w:t>
+      </w:r>
+      <w:r>
+        <w:rPr>
+          <w:rFonts w:ascii="Segoe UI" w:hAnsi="Segoe UI" w:cs="Segoe UI"/>
+          <w:color w:val="212529"/>
+          <w:shd w:val="clear" w:color="auto" w:fill="FFFFFF"/>
+        </w:rPr>
+        <w:t> is defined as </w:t>
+      </w:r>
+      <w:r>
+        <w:rPr>
+          <w:rStyle w:val="Strong"/>
+          <w:rFonts w:ascii="Segoe UI" w:hAnsi="Segoe UI" w:cs="Segoe UI"/>
+          <w:color w:val="212529"/>
+          <w:shd w:val="clear" w:color="auto" w:fill="FFFFFF"/>
+        </w:rPr>
+        <w:t>the predicted value of the response when the x-variable is zero</w:t>
+      </w:r>
+      <w:r>
+        <w:rPr>
+          <w:rFonts w:ascii="Segoe UI" w:hAnsi="Segoe UI" w:cs="Segoe UI"/>
+          <w:color w:val="212529"/>
+          <w:shd w:val="clear" w:color="auto" w:fill="FFFFFF"/>
+        </w:rPr>
+        <w:t>.</w:t>
+      </w:r>
+      <w:r>
+        <w:rPr>
+          <w:rFonts w:ascii="Segoe UI" w:hAnsi="Segoe UI" w:cs="Segoe UI"/>
+          <w:color w:val="212529"/>
+          <w:shd w:val="clear" w:color="auto" w:fill="FFFFFF"/>
+        </w:rPr>
+        <w:t xml:space="preserve"> </w:t>
+      </w:r>
+    </w:p>
+    <w:p>
+      <w:pPr>
+        <w:spacing w:after="120"/>
+        <w:rPr>
+          <w:rFonts w:ascii="Segoe UI" w:hAnsi="Segoe UI" w:cs="Segoe UI"/>
+          <w:color w:val="212529"/>
+          <w:shd w:val="clear" w:color="auto" w:fill="FFFFFF"/>
+        </w:rPr>
+      </w:pPr>
+      <w:r>
+        <w:rPr>
+          <w:rFonts w:ascii="Segoe UI" w:hAnsi="Segoe UI" w:cs="Segoe UI"/>
+          <w:color w:val="212529"/>
+          <w:shd w:val="clear" w:color="auto" w:fill="FFFFFF"/>
+        </w:rPr>
+        <w:t>The </w:t>
+      </w:r>
+      <w:r>
+        <w:rPr>
+          <w:rStyle w:val="Strong"/>
+          <w:rFonts w:ascii="Segoe UI" w:hAnsi="Segoe UI" w:cs="Segoe UI"/>
+          <w:color w:val="212529"/>
+          <w:shd w:val="clear" w:color="auto" w:fill="FFFFFF"/>
+        </w:rPr>
+        <w:t>slope</w:t>
+      </w:r>
+      <w:r>
+        <w:rPr>
+          <w:rFonts w:ascii="Segoe UI" w:hAnsi="Segoe UI" w:cs="Segoe UI"/>
+          <w:color w:val="212529"/>
+          <w:shd w:val="clear" w:color="auto" w:fill="FFFFFF"/>
+        </w:rPr>
+        <w:t> is defined as </w:t>
+      </w:r>
+      <w:r>
+        <w:rPr>
+          <w:rStyle w:val="Strong"/>
+          <w:rFonts w:ascii="Segoe UI" w:hAnsi="Segoe UI" w:cs="Segoe UI"/>
+          <w:color w:val="212529"/>
+          <w:shd w:val="clear" w:color="auto" w:fill="FFFFFF"/>
+        </w:rPr>
+        <w:t>the predicted change in the response for every one unit increase in the x-variable</w:t>
+      </w:r>
+      <w:r>
+        <w:rPr>
+          <w:rFonts w:ascii="Segoe UI" w:hAnsi="Segoe UI" w:cs="Segoe UI"/>
+          <w:color w:val="212529"/>
+          <w:shd w:val="clear" w:color="auto" w:fill="FFFFFF"/>
+        </w:rPr>
+        <w:t>.</w:t>
+      </w:r>
+      <w:r>
+        <w:rPr>
+          <w:rFonts w:ascii="Segoe UI" w:hAnsi="Segoe UI" w:cs="Segoe UI"/>
+          <w:color w:val="212529"/>
+          <w:shd w:val="clear" w:color="auto" w:fill="FFFFFF"/>
+        </w:rPr>
+        <w:t xml:space="preserve"> </w:t>
+      </w:r>
+    </w:p>
+    <w:p>
+      <w:pPr>
+        <w:rPr>
+          <w:rFonts w:ascii="KaTeX_Main" w:hAnsi="KaTeX_Main"/>
+          <w:color w:val="212529"/>
+          <w:sz w:val="29"/>
+          <w:szCs w:val="29"/>
+          <w:shd w:val="clear" w:color="auto" w:fill="FFFFFF"/>
+        </w:rPr>
+      </w:pPr>
+      <w:r>
+        <w:rPr>
+          <w:rFonts w:ascii="Segoe UI" w:hAnsi="Segoe UI" w:cs="Segoe UI"/>
+          <w:color w:val="212529"/>
+          <w:shd w:val="clear" w:color="auto" w:fill="FFFFFF"/>
+        </w:rPr>
+        <w:t xml:space="preserve">Linear regression line </w:t>
+      </w:r>
+      <w:r>
+        <w:rPr>
+          <w:rFonts w:ascii="Segoe UI" w:hAnsi="Segoe UI" w:cs="Segoe UI"/>
+          <w:color w:val="212529"/>
+          <w:shd w:val="clear" w:color="auto" w:fill="FFFFFF"/>
+        </w:rPr>
+        <w:sym w:font="Wingdings" w:char="F0E0"/>
+      </w:r>
+      <w:r>
+        <w:rPr>
+          <w:rFonts w:ascii="Segoe UI" w:hAnsi="Segoe UI" w:cs="Segoe UI"/>
+          <w:color w:val="212529"/>
+          <w:shd w:val="clear" w:color="auto" w:fill="FFFFFF"/>
+        </w:rPr>
+        <w:t xml:space="preserve"> </w:t>
+      </w:r>
+      <w:r>
+        <w:rPr>
+          <w:rStyle w:val="mord"/>
+          <w:rFonts w:ascii="KaTeX_Math" w:hAnsi="KaTeX_Math"/>
+          <w:i/>
+          <w:iCs/>
+          <w:sz w:val="32"/>
+        </w:rPr>
+        <w:t>y</w:t>
+      </w:r>
+      <w:r>
+        <w:rPr>
+          <w:rStyle w:val="accent-body"/>
+          <w:sz w:val="36"/>
+        </w:rPr>
+        <w:t>^</w:t>
+      </w:r>
+      <w:r>
+        <w:rPr>
+          <w:rStyle w:val="vlist-s"/>
+          <w:sz w:val="6"/>
+          <w:szCs w:val="2"/>
+        </w:rPr>
+        <w:t>​</w:t>
+      </w:r>
+      <w:r>
+        <w:rPr>
+          <w:rStyle w:val="mrel"/>
+          <w:sz w:val="36"/>
+        </w:rPr>
+        <w:t>=</w:t>
+      </w:r>
+      <w:r>
+        <w:rPr>
+          <w:rStyle w:val="mord"/>
+          <w:rFonts w:ascii="KaTeX_Math" w:hAnsi="KaTeX_Math"/>
+          <w:i/>
+          <w:iCs/>
+          <w:sz w:val="32"/>
+        </w:rPr>
+        <w:t>b</w:t>
+      </w:r>
+      <w:r>
+        <w:rPr>
+          <w:rStyle w:val="mord"/>
+          <w:sz w:val="20"/>
+          <w:szCs w:val="17"/>
+        </w:rPr>
+        <w:t>0</w:t>
+      </w:r>
+      <w:r>
+        <w:rPr>
+          <w:rStyle w:val="vlist-s"/>
+          <w:sz w:val="6"/>
+          <w:szCs w:val="2"/>
+        </w:rPr>
+        <w:t>​</w:t>
+      </w:r>
+      <w:r>
+        <w:rPr>
+          <w:rStyle w:val="mbin"/>
+          <w:sz w:val="36"/>
+        </w:rPr>
+        <w:t>+</w:t>
+      </w:r>
+      <w:r>
+        <w:rPr>
+          <w:rStyle w:val="mord"/>
+          <w:rFonts w:ascii="KaTeX_Math" w:hAnsi="KaTeX_Math"/>
+          <w:i/>
+          <w:iCs/>
+          <w:sz w:val="32"/>
+        </w:rPr>
+        <w:t>b</w:t>
+      </w:r>
+      <w:r>
+        <w:rPr>
+          <w:rStyle w:val="mord"/>
+          <w:sz w:val="20"/>
+          <w:szCs w:val="17"/>
+        </w:rPr>
+        <w:t>1</w:t>
+      </w:r>
+      <w:r>
+        <w:rPr>
+          <w:rStyle w:val="vlist-s"/>
+          <w:sz w:val="6"/>
+          <w:szCs w:val="2"/>
+        </w:rPr>
+        <w:t>​</w:t>
+      </w:r>
+      <w:r>
+        <w:rPr>
+          <w:rStyle w:val="mord"/>
+          <w:rFonts w:ascii="KaTeX_Math" w:hAnsi="KaTeX_Math"/>
+          <w:i/>
+          <w:iCs/>
+          <w:sz w:val="32"/>
+        </w:rPr>
+        <w:t>x</w:t>
+      </w:r>
+      <w:r>
+        <w:rPr>
+          <w:rStyle w:val="mord"/>
+          <w:rFonts w:ascii="KaTeX_Main" w:hAnsi="KaTeX_Main"/>
+          <w:color w:val="212529"/>
+          <w:sz w:val="24"/>
+          <w:szCs w:val="20"/>
+          <w:shd w:val="clear" w:color="auto" w:fill="FFFFFF"/>
+        </w:rPr>
+        <w:t>1</w:t>
+      </w:r>
+      <w:r>
+        <w:rPr>
+          <w:rStyle w:val="vlist-s"/>
+          <w:rFonts w:ascii="KaTeX_Main" w:hAnsi="KaTeX_Main"/>
+          <w:color w:val="212529"/>
+          <w:sz w:val="6"/>
+          <w:szCs w:val="2"/>
+          <w:shd w:val="clear" w:color="auto" w:fill="FFFFFF"/>
+        </w:rPr>
+        <w:t>​</w:t>
+      </w:r>
+      <w:r>
+        <w:rPr>
+          <w:rFonts w:ascii="KaTeX_Main" w:hAnsi="KaTeX_Main"/>
+          <w:color w:val="212529"/>
+          <w:sz w:val="29"/>
+          <w:szCs w:val="29"/>
+          <w:shd w:val="clear" w:color="auto" w:fill="FFFFFF"/>
+        </w:rPr>
+        <w:t xml:space="preserve"> </w:t>
+      </w:r>
+    </w:p>
+    <w:p>
+      <w:pPr>
+        <w:rPr>
+          <w:rFonts w:ascii="Segoe UI" w:hAnsi="Segoe UI" w:cs="Segoe UI"/>
+          <w:color w:val="212529"/>
+          <w:szCs w:val="28"/>
+          <w:shd w:val="clear" w:color="auto" w:fill="FFFFFF"/>
+        </w:rPr>
+      </w:pPr>
+      <w:r>
+        <w:rPr>
+          <w:rFonts w:ascii="Segoe UI" w:hAnsi="Segoe UI" w:cs="Segoe UI"/>
+          <w:color w:val="212529"/>
+          <w:szCs w:val="28"/>
+          <w:shd w:val="clear" w:color="auto" w:fill="FFFFFF"/>
+        </w:rPr>
+        <w:t xml:space="preserve">Where y^ is the predicted value </w:t>
+      </w:r>
+    </w:p>
+    <w:p>
+      <w:pPr>
+        <w:rPr>
+          <w:rFonts w:ascii="Segoe UI" w:hAnsi="Segoe UI" w:cs="Segoe UI"/>
+          <w:color w:val="212529"/>
+          <w:szCs w:val="28"/>
+          <w:shd w:val="clear" w:color="auto" w:fill="FFFFFF"/>
+        </w:rPr>
+      </w:pPr>
+      <w:r>
+        <w:rPr>
+          <w:rFonts w:ascii="Segoe UI" w:hAnsi="Segoe UI" w:cs="Segoe UI"/>
+          <w:color w:val="212529"/>
+          <w:szCs w:val="28"/>
+          <w:shd w:val="clear" w:color="auto" w:fill="FFFFFF"/>
+        </w:rPr>
+        <w:t xml:space="preserve">           b</w:t>
+      </w:r>
+      <w:r>
+        <w:rPr>
+          <w:rFonts w:ascii="Segoe UI" w:hAnsi="Segoe UI" w:cs="Segoe UI"/>
+          <w:color w:val="212529"/>
+          <w:szCs w:val="28"/>
+          <w:shd w:val="clear" w:color="auto" w:fill="FFFFFF"/>
+          <w:vertAlign w:val="subscript"/>
+        </w:rPr>
+        <w:t>o</w:t>
+      </w:r>
+      <w:r>
+        <w:rPr>
+          <w:rFonts w:ascii="Segoe UI" w:hAnsi="Segoe UI" w:cs="Segoe UI"/>
+          <w:color w:val="212529"/>
+          <w:szCs w:val="28"/>
+          <w:shd w:val="clear" w:color="auto" w:fill="FFFFFF"/>
+        </w:rPr>
+        <w:t xml:space="preserve"> is intercept, b</w:t>
+      </w:r>
+      <w:r>
+        <w:rPr>
+          <w:rFonts w:ascii="Segoe UI" w:hAnsi="Segoe UI" w:cs="Segoe UI"/>
+          <w:color w:val="212529"/>
+          <w:szCs w:val="28"/>
+          <w:shd w:val="clear" w:color="auto" w:fill="FFFFFF"/>
+          <w:vertAlign w:val="subscript"/>
+        </w:rPr>
+        <w:t>1</w:t>
+      </w:r>
+      <w:r>
+        <w:rPr>
+          <w:rFonts w:ascii="Segoe UI" w:hAnsi="Segoe UI" w:cs="Segoe UI"/>
+          <w:color w:val="212529"/>
+          <w:szCs w:val="28"/>
+          <w:shd w:val="clear" w:color="auto" w:fill="FFFFFF"/>
+        </w:rPr>
+        <w:t xml:space="preserve"> is slope</w:t>
+      </w:r>
+    </w:p>
+    <w:p>
+      <w:pPr>
+        <w:rPr>
+          <w:rFonts w:ascii="Segoe UI" w:hAnsi="Segoe UI" w:cs="Segoe UI"/>
+          <w:color w:val="212529"/>
+          <w:szCs w:val="28"/>
+          <w:shd w:val="clear" w:color="auto" w:fill="FFFFFF"/>
+        </w:rPr>
+      </w:pPr>
+      <w:r>
+        <w:rPr>
+          <w:rFonts w:ascii="Segoe UI" w:hAnsi="Segoe UI" w:cs="Segoe UI"/>
+          <w:color w:val="212529"/>
+          <w:szCs w:val="28"/>
+          <w:shd w:val="clear" w:color="auto" w:fill="FFFFFF"/>
+        </w:rPr>
+        <w:t xml:space="preserve">           x</w:t>
+      </w:r>
+      <w:r>
+        <w:rPr>
+          <w:rFonts w:ascii="Segoe UI" w:hAnsi="Segoe UI" w:cs="Segoe UI"/>
+          <w:color w:val="212529"/>
+          <w:szCs w:val="28"/>
+          <w:shd w:val="clear" w:color="auto" w:fill="FFFFFF"/>
+          <w:vertAlign w:val="subscript"/>
+        </w:rPr>
+        <w:t>1</w:t>
+      </w:r>
+      <w:r>
+        <w:rPr>
+          <w:rFonts w:ascii="Segoe UI" w:hAnsi="Segoe UI" w:cs="Segoe UI"/>
+          <w:color w:val="212529"/>
+          <w:szCs w:val="28"/>
+          <w:shd w:val="clear" w:color="auto" w:fill="FFFFFF"/>
+        </w:rPr>
+        <w:t xml:space="preserve"> is the explanatory variable </w:t>
+      </w:r>
+    </w:p>
+    <w:p>
+      <w:pPr>
+        <w:spacing w:after="200"/>
+        <w:rPr>
+          <w:rFonts w:ascii="Segoe UI" w:hAnsi="Segoe UI" w:cs="Segoe UI"/>
+          <w:color w:val="212529"/>
+          <w:szCs w:val="28"/>
+          <w:shd w:val="clear" w:color="auto" w:fill="FFFFFF"/>
+        </w:rPr>
+      </w:pPr>
+      <w:r>
+        <w:rPr>
+          <w:rFonts w:ascii="Segoe UI" w:hAnsi="Segoe UI" w:cs="Segoe UI"/>
+          <w:color w:val="212529"/>
+          <w:szCs w:val="28"/>
+          <w:shd w:val="clear" w:color="auto" w:fill="FFFFFF"/>
+        </w:rPr>
+        <w:t xml:space="preserve">y is an actual response value for a data point in our dataset </w:t>
+      </w:r>
+    </w:p>
+    <w:p>
+      <w:pPr>
+        <w:pStyle w:val="Subtitle"/>
+        <w:rPr>
+          <w:color w:val="8064A2" w:themeColor="accent4"/>
+          <w:shd w:val="clear" w:color="auto" w:fill="FFFFFF"/>
+        </w:rPr>
+      </w:pPr>
+      <w:r>
+        <w:rPr>
+          <w:color w:val="8064A2" w:themeColor="accent4"/>
+          <w:shd w:val="clear" w:color="auto" w:fill="FFFFFF"/>
+        </w:rPr>
+        <w:t>Fitting A Regression Line</w:t>
+      </w:r>
+    </w:p>
+    <w:p>
+      <w:pPr>
+        <w:rPr>
+          <w:rFonts w:ascii="Segoe UI" w:eastAsiaTheme="minorEastAsia" w:hAnsi="Segoe UI" w:cs="Segoe UI"/>
+          <w:shd w:val="clear" w:color="auto" w:fill="FFFFFF"/>
+        </w:rPr>
+      </w:pPr>
+      <w:r>
+        <w:rPr>
+          <w:rFonts w:ascii="Segoe UI" w:hAnsi="Segoe UI" w:cs="Segoe UI"/>
+          <w:shd w:val="clear" w:color="auto" w:fill="FFFFFF"/>
+        </w:rPr>
+        <w:t>The main algorithm used to find the best fit line is called the </w:t>
+      </w:r>
+      <w:r>
+        <w:rPr>
+          <w:rStyle w:val="Strong"/>
+          <w:rFonts w:ascii="Segoe UI" w:hAnsi="Segoe UI" w:cs="Segoe UI"/>
+          <w:color w:val="212529"/>
+          <w:shd w:val="clear" w:color="auto" w:fill="FFFFFF"/>
+        </w:rPr>
+        <w:t xml:space="preserve">least </w:t>
+      </w:r>
+      <w:r>
+        <w:rPr>
+          <w:rStyle w:val="Strong"/>
+          <w:rFonts w:ascii="Segoe UI" w:hAnsi="Segoe UI" w:cs="Segoe UI"/>
+          <w:color w:val="212529"/>
+          <w:shd w:val="clear" w:color="auto" w:fill="FFFFFF"/>
+        </w:rPr>
+        <w:t>squares</w:t>
+      </w:r>
+      <w:r>
+        <w:rPr>
+          <w:rFonts w:ascii="Segoe UI" w:hAnsi="Segoe UI" w:cs="Segoe UI"/>
+          <w:b/>
+          <w:shd w:val="clear" w:color="auto" w:fill="FFFFFF"/>
+        </w:rPr>
+        <w:t xml:space="preserve"> algorithm, </w:t>
+      </w:r>
+      <w:r>
+        <w:rPr>
+          <w:rFonts w:ascii="Segoe UI" w:hAnsi="Segoe UI" w:cs="Segoe UI"/>
+          <w:shd w:val="clear" w:color="auto" w:fill="FFFFFF"/>
+        </w:rPr>
+        <w:t>which finds the line that minimizes </w:t>
+      </w:r>
+      <m:oMath>
+        <m:sSub>
+          <m:sSubPr>
+            <m:ctrlPr>
+              <w:rPr>
+                <w:rFonts w:ascii="Cambria Math" w:hAnsi="Cambria Math" w:cs="Segoe UI"/>
+                <w:b/>
+                <w:i/>
+                <w:shd w:val="clear" w:color="auto" w:fill="FFFFFF"/>
+              </w:rPr>
+            </m:ctrlPr>
+          </m:sSubPr>
+          <m:e>
+            <m:nary>
+              <m:naryPr>
+                <m:chr m:val="∑"/>
+                <m:limLoc m:val="undOvr"/>
+                <m:ctrlPr>
+                  <w:rPr>
+                    <w:rFonts w:ascii="Cambria Math" w:hAnsi="Cambria Math" w:cs="Segoe UI"/>
+                    <w:b/>
+                    <w:i/>
+                    <w:shd w:val="clear" w:color="auto" w:fill="FFFFFF"/>
+                  </w:rPr>
+                </m:ctrlPr>
+              </m:naryPr>
+              <m:sub>
+                <m:r>
+                  <m:rPr>
+                    <m:sty m:val="bi"/>
+                  </m:rPr>
+                  <w:rPr>
+                    <w:rFonts w:ascii="Cambria Math" w:hAnsi="Cambria Math" w:cs="Segoe UI"/>
+                    <w:shd w:val="clear" w:color="auto" w:fill="FFFFFF"/>
+                  </w:rPr>
+                  <m:t>i=1</m:t>
+                </m:r>
+              </m:sub>
+              <m:sup>
+                <m:r>
+                  <m:rPr>
+                    <m:sty m:val="bi"/>
+                  </m:rPr>
+                  <w:rPr>
+                    <w:rFonts w:ascii="Cambria Math" w:hAnsi="Cambria Math" w:cs="Segoe UI"/>
+                    <w:shd w:val="clear" w:color="auto" w:fill="FFFFFF"/>
+                  </w:rPr>
+                  <m:t>n</m:t>
+                </m:r>
+              </m:sup>
+              <m:e>
+                <m:r>
+                  <m:rPr>
+                    <m:sty m:val="bi"/>
+                  </m:rPr>
+                  <w:rPr>
+                    <w:rFonts w:ascii="Cambria Math" w:hAnsi="Cambria Math" w:cs="Segoe UI"/>
+                    <w:shd w:val="clear" w:color="auto" w:fill="FFFFFF"/>
+                  </w:rPr>
+                  <m:t>(</m:t>
+                </m:r>
+                <m:sSub>
+                  <m:sSubPr>
+                    <m:ctrlPr>
+                      <w:rPr>
+                        <w:rFonts w:ascii="Cambria Math" w:hAnsi="Cambria Math" w:cs="Segoe UI"/>
+                        <w:b/>
+                        <w:i/>
+                        <w:shd w:val="clear" w:color="auto" w:fill="FFFFFF"/>
+                      </w:rPr>
+                    </m:ctrlPr>
+                  </m:sSubPr>
+                  <m:e>
+                    <m:r>
+                      <m:rPr>
+                        <m:sty m:val="bi"/>
+                      </m:rPr>
+                      <w:rPr>
+                        <w:rFonts w:ascii="Cambria Math" w:hAnsi="Cambria Math" w:cs="Segoe UI"/>
+                        <w:shd w:val="clear" w:color="auto" w:fill="FFFFFF"/>
+                      </w:rPr>
+                      <m:t>y</m:t>
+                    </m:r>
+                  </m:e>
+                  <m:sub>
+                    <m:r>
+                      <m:rPr>
+                        <m:sty m:val="bi"/>
+                      </m:rPr>
+                      <w:rPr>
+                        <w:rFonts w:ascii="Cambria Math" w:hAnsi="Cambria Math" w:cs="Segoe UI"/>
+                        <w:shd w:val="clear" w:color="auto" w:fill="FFFFFF"/>
+                      </w:rPr>
+                      <m:t>i</m:t>
+                    </m:r>
+                  </m:sub>
+                </m:sSub>
+                <m:r>
+                  <m:rPr>
+                    <m:sty m:val="bi"/>
+                  </m:rPr>
+                  <w:rPr>
+                    <w:rFonts w:ascii="Cambria Math" w:hAnsi="Cambria Math" w:cs="Segoe UI"/>
+                    <w:shd w:val="clear" w:color="auto" w:fill="FFFFFF"/>
+                  </w:rPr>
+                  <m:t>-</m:t>
+                </m:r>
+                <m:acc>
+                  <m:accPr>
+                    <m:ctrlPr>
+                      <w:rPr>
+                        <w:rFonts w:ascii="Cambria Math" w:hAnsi="Cambria Math" w:cs="Segoe UI"/>
+                        <w:b/>
+                        <w:i/>
+                        <w:shd w:val="clear" w:color="auto" w:fill="FFFFFF"/>
+                      </w:rPr>
+                    </m:ctrlPr>
+                  </m:accPr>
+                  <m:e>
+                    <m:r>
+                      <m:rPr>
+                        <m:sty m:val="bi"/>
+                      </m:rPr>
+                      <w:rPr>
+                        <w:rFonts w:ascii="Cambria Math" w:hAnsi="Cambria Math" w:cs="Segoe UI"/>
+                        <w:shd w:val="clear" w:color="auto" w:fill="FFFFFF"/>
+                      </w:rPr>
+                      <m:t>y</m:t>
+                    </m:r>
+                  </m:e>
+                </m:acc>
+              </m:e>
+            </m:nary>
+          </m:e>
+          <m:sub>
+            <m:r>
+              <m:rPr>
+                <m:sty m:val="bi"/>
+              </m:rPr>
+              <w:rPr>
+                <w:rFonts w:ascii="Cambria Math" w:hAnsi="Cambria Math" w:cs="Segoe UI"/>
+                <w:shd w:val="clear" w:color="auto" w:fill="FFFFFF"/>
+              </w:rPr>
+              <m:t>i</m:t>
+            </m:r>
+          </m:sub>
+        </m:sSub>
+        <m:r>
+          <m:rPr>
+            <m:sty m:val="bi"/>
+          </m:rPr>
+          <w:rPr>
+            <w:rFonts w:ascii="Cambria Math" w:hAnsi="Cambria Math" w:cs="Segoe UI"/>
+            <w:shd w:val="clear" w:color="auto" w:fill="FFFFFF"/>
+          </w:rPr>
+          <m:t>)^2</m:t>
+        </m:r>
+      </m:oMath>
+    </w:p>
+    <w:p>
+      <w:pPr>
+        <w:spacing w:after="120"/>
+        <w:rPr>
+          <w:rFonts w:ascii="Segoe UI" w:eastAsiaTheme="minorEastAsia" w:hAnsi="Segoe UI" w:cs="Segoe UI"/>
+          <w:shd w:val="clear" w:color="auto" w:fill="FFFFFF"/>
+        </w:rPr>
+      </w:pPr>
+      <m:oMathPara>
+        <m:oMath>
+          <m:r>
+            <w:rPr>
+              <w:rFonts w:ascii="Cambria Math" w:hAnsi="Cambria Math" w:cs="Segoe UI"/>
+              <w:shd w:val="clear" w:color="auto" w:fill="FFFFFF"/>
+            </w:rPr>
+            <w:br/>
+          </m:r>
+        </m:oMath>
+      </m:oMathPara>
+      <w:r>
+        <w:rPr>
+          <w:rFonts w:ascii="Segoe UI" w:hAnsi="Segoe UI" w:cs="Segoe UI"/>
+          <w:color w:val="212529"/>
+          <w:shd w:val="clear" w:color="auto" w:fill="FFFFFF"/>
+        </w:rPr>
+        <w:t>There are other ways we might choose a "best" line, but this algorithm tends to do a good job in many scenarios.</w:t>
+      </w:r>
+      <w:r>
+        <w:rPr>
+          <w:rFonts w:ascii="Segoe UI" w:hAnsi="Segoe UI" w:cs="Segoe UI"/>
+          <w:color w:val="212529"/>
+          <w:shd w:val="clear" w:color="auto" w:fill="FFFFFF"/>
+        </w:rPr>
+        <w:t xml:space="preserve"> </w:t>
+      </w:r>
+    </w:p>
+    <w:p>
+      <w:pPr>
+        <w:spacing w:after="120"/>
+        <w:rPr>
+          <w:rFonts w:ascii="Segoe UI" w:hAnsi="Segoe UI" w:cs="Segoe UI"/>
+          <w:color w:val="212529"/>
+          <w:shd w:val="clear" w:color="auto" w:fill="FFFFFF"/>
+        </w:rPr>
+      </w:pPr>
+      <w:r>
+        <w:rPr>
+          <w:rFonts w:ascii="Segoe UI" w:hAnsi="Segoe UI" w:cs="Segoe UI"/>
+          <w:noProof/>
+          <w:color w:val="212529"/>
+          <w:shd w:val="clear" w:color="auto" w:fill="FFFFFF"/>
+        </w:rPr>
+        <w:lastRenderedPageBreak/>
+        <w:drawing>
+          <wp:inline distT="0" distB="0" distL="0" distR="0">
+            <wp:extent cx="6645910" cy="2967355"/>
+            <wp:effectExtent l="0" t="0" r="0" b="0"/>
+            <wp:docPr id="3" name="Picture 3"/>
+            <wp:cNvGraphicFramePr>
+              <a:graphicFrameLocks xmlns:a="http://schemas.openxmlformats.org/drawingml/2006/main" noChangeAspect="1"/>
+            </wp:cNvGraphicFramePr>
+            <a:graphic xmlns:a="http://schemas.openxmlformats.org/drawingml/2006/main">
+              <a:graphicData uri="http://schemas.openxmlformats.org/drawingml/2006/picture">
+                <pic:pic xmlns:pic="http://schemas.openxmlformats.org/drawingml/2006/picture">
+                  <pic:nvPicPr>
+                    <pic:cNvPr id="3" name="Screenshot (652).png"/>
+                    <pic:cNvPicPr/>
+                  </pic:nvPicPr>
+                  <pic:blipFill>
+                    <a:blip r:embed="rId16">
+                      <a:extLst>
+                        <a:ext uri="{28A0092B-C50C-407E-A947-70E740481C1C}">
+                          <a14:useLocalDpi xmlns:a14="http://schemas.microsoft.com/office/drawing/2010/main" val="0"/>
+                        </a:ext>
+                      </a:extLst>
+                    </a:blip>
+                    <a:stretch>
+                      <a:fillRect/>
+                    </a:stretch>
+                  </pic:blipFill>
+                  <pic:spPr>
+                    <a:xfrm>
+                      <a:off x="0" y="0"/>
+                      <a:ext cx="6645910" cy="2967355"/>
+                    </a:xfrm>
+                    <a:prstGeom prst="rect">
+                      <a:avLst/>
+                    </a:prstGeom>
+                  </pic:spPr>
+                </pic:pic>
+              </a:graphicData>
+            </a:graphic>
+          </wp:inline>
+        </w:drawing>
+      </w:r>
+    </w:p>
+    <w:p>
+      <w:pPr>
+        <w:spacing w:after="120"/>
+        <w:rPr>
+          <w:rFonts w:ascii="Segoe UI" w:hAnsi="Segoe UI" w:cs="Segoe UI"/>
+          <w:color w:val="212529"/>
+          <w:shd w:val="clear" w:color="auto" w:fill="FFFFFF"/>
+        </w:rPr>
+      </w:pPr>
+      <w:r>
+        <w:rPr>
+          <w:rFonts w:ascii="Segoe UI" w:hAnsi="Segoe UI" w:cs="Segoe UI"/>
+          <w:color w:val="212529"/>
+          <w:shd w:val="clear" w:color="auto" w:fill="FFFFFF"/>
+        </w:rPr>
+        <w:t xml:space="preserve">Jupyter notebooks </w:t>
+      </w:r>
       <w:bookmarkStart w:id="0" w:name="_GoBack"/>
       <w:bookmarkEnd w:id="0"/>
-    </w:p>
-    <w:p>
-      <w:pPr>
-        <w:spacing w:after="120"/>
-        <w:rPr>
-          <w:rFonts w:ascii="Segoe UI" w:hAnsi="Segoe UI" w:cs="Segoe UI"/>
-          <w:color w:val="212529"/>
-          <w:shd w:val="clear" w:color="auto" w:fill="FFFFFF"/>
-        </w:rPr>
-      </w:pPr>
     </w:p>
     <w:p>
       <w:pPr>
@@ -9014,6 +10720,119 @@
     </w:lvl>
   </w:abstractNum>
   <w:abstractNum w:abstractNumId="2" w15:restartNumberingAfterBreak="0">
+    <w:nsid w:val="11896BED"/>
+    <w:multiLevelType w:val="multilevel"/>
+    <w:tmpl w:val="86388BF6"/>
+    <w:lvl w:ilvl="0">
+      <w:start w:val="1"/>
+      <w:numFmt w:val="decimal"/>
+      <w:lvlText w:val="%1."/>
+      <w:lvlJc w:val="left"/>
+      <w:pPr>
+        <w:tabs>
+          <w:tab w:val="num" w:pos="720"/>
+        </w:tabs>
+        <w:ind w:left="720" w:hanging="360"/>
+      </w:pPr>
+    </w:lvl>
+    <w:lvl w:ilvl="1" w:tentative="1">
+      <w:start w:val="1"/>
+      <w:numFmt w:val="decimal"/>
+      <w:lvlText w:val="%2."/>
+      <w:lvlJc w:val="left"/>
+      <w:pPr>
+        <w:tabs>
+          <w:tab w:val="num" w:pos="1440"/>
+        </w:tabs>
+        <w:ind w:left="1440" w:hanging="360"/>
+      </w:pPr>
+    </w:lvl>
+    <w:lvl w:ilvl="2" w:tentative="1">
+      <w:start w:val="1"/>
+      <w:numFmt w:val="decimal"/>
+      <w:lvlText w:val="%3."/>
+      <w:lvlJc w:val="left"/>
+      <w:pPr>
+        <w:tabs>
+          <w:tab w:val="num" w:pos="2160"/>
+        </w:tabs>
+        <w:ind w:left="2160" w:hanging="360"/>
+      </w:pPr>
+    </w:lvl>
+    <w:lvl w:ilvl="3" w:tentative="1">
+      <w:start w:val="1"/>
+      <w:numFmt w:val="decimal"/>
+      <w:lvlText w:val="%4."/>
+      <w:lvlJc w:val="left"/>
+      <w:pPr>
+        <w:tabs>
+          <w:tab w:val="num" w:pos="2880"/>
+        </w:tabs>
+        <w:ind w:left="2880" w:hanging="360"/>
+      </w:pPr>
+    </w:lvl>
+    <w:lvl w:ilvl="4" w:tentative="1">
+      <w:start w:val="1"/>
+      <w:numFmt w:val="decimal"/>
+      <w:lvlText w:val="%5."/>
+      <w:lvlJc w:val="left"/>
+      <w:pPr>
+        <w:tabs>
+          <w:tab w:val="num" w:pos="3600"/>
+        </w:tabs>
+        <w:ind w:left="3600" w:hanging="360"/>
+      </w:pPr>
+    </w:lvl>
+    <w:lvl w:ilvl="5" w:tentative="1">
+      <w:start w:val="1"/>
+      <w:numFmt w:val="decimal"/>
+      <w:lvlText w:val="%6."/>
+      <w:lvlJc w:val="left"/>
+      <w:pPr>
+        <w:tabs>
+          <w:tab w:val="num" w:pos="4320"/>
+        </w:tabs>
+        <w:ind w:left="4320" w:hanging="360"/>
+      </w:pPr>
+    </w:lvl>
+    <w:lvl w:ilvl="6" w:tentative="1">
+      <w:start w:val="1"/>
+      <w:numFmt w:val="decimal"/>
+      <w:lvlText w:val="%7."/>
+      <w:lvlJc w:val="left"/>
+      <w:pPr>
+        <w:tabs>
+          <w:tab w:val="num" w:pos="5040"/>
+        </w:tabs>
+        <w:ind w:left="5040" w:hanging="360"/>
+      </w:pPr>
+    </w:lvl>
+    <w:lvl w:ilvl="7" w:tentative="1">
+      <w:start w:val="1"/>
+      <w:numFmt w:val="decimal"/>
+      <w:lvlText w:val="%8."/>
+      <w:lvlJc w:val="left"/>
+      <w:pPr>
+        <w:tabs>
+          <w:tab w:val="num" w:pos="5760"/>
+        </w:tabs>
+        <w:ind w:left="5760" w:hanging="360"/>
+      </w:pPr>
+    </w:lvl>
+    <w:lvl w:ilvl="8" w:tentative="1">
+      <w:start w:val="1"/>
+      <w:numFmt w:val="decimal"/>
+      <w:lvlText w:val="%9."/>
+      <w:lvlJc w:val="left"/>
+      <w:pPr>
+        <w:tabs>
+          <w:tab w:val="num" w:pos="6480"/>
+        </w:tabs>
+        <w:ind w:left="6480" w:hanging="360"/>
+      </w:pPr>
+    </w:lvl>
+  </w:abstractNum>
+  <w:abstractNum w:abstractNumId="3" w15:restartNumberingAfterBreak="0">
     <w:nsid w:val="1304417F"/>
     <w:multiLevelType w:val="multilevel"/>
     <w:tmpl w:val="C39E1628"/>
@@ -9126,7 +10945,7 @@
       </w:pPr>
     </w:lvl>
   </w:abstractNum>
-  <w:abstractNum w:abstractNumId="3" w15:restartNumberingAfterBreak="0">
+  <w:abstractNum w:abstractNumId="4" w15:restartNumberingAfterBreak="0">
     <w:nsid w:val="25806084"/>
     <w:multiLevelType w:val="multilevel"/>
     <w:tmpl w:val="C5FA9254"/>
@@ -9239,7 +11058,7 @@
       </w:pPr>
     </w:lvl>
   </w:abstractNum>
-  <w:abstractNum w:abstractNumId="4" w15:restartNumberingAfterBreak="0">
+  <w:abstractNum w:abstractNumId="5" w15:restartNumberingAfterBreak="0">
     <w:nsid w:val="25E80134"/>
     <w:multiLevelType w:val="multilevel"/>
     <w:tmpl w:val="8738D7B8"/>
@@ -9352,7 +11171,7 @@
       </w:pPr>
     </w:lvl>
   </w:abstractNum>
-  <w:abstractNum w:abstractNumId="5" w15:restartNumberingAfterBreak="0">
+  <w:abstractNum w:abstractNumId="6" w15:restartNumberingAfterBreak="0">
     <w:nsid w:val="2E885AD0"/>
     <w:multiLevelType w:val="hybridMultilevel"/>
     <w:tmpl w:val="6FF47062"/>
@@ -9465,7 +11284,7 @@
       </w:rPr>
     </w:lvl>
   </w:abstractNum>
-  <w:abstractNum w:abstractNumId="6" w15:restartNumberingAfterBreak="0">
+  <w:abstractNum w:abstractNumId="7" w15:restartNumberingAfterBreak="0">
     <w:nsid w:val="32536011"/>
     <w:multiLevelType w:val="multilevel"/>
     <w:tmpl w:val="5DBEC380"/>
@@ -9614,7 +11433,7 @@
       </w:rPr>
     </w:lvl>
   </w:abstractNum>
-  <w:abstractNum w:abstractNumId="7" w15:restartNumberingAfterBreak="0">
+  <w:abstractNum w:abstractNumId="8" w15:restartNumberingAfterBreak="0">
     <w:nsid w:val="32AA6E31"/>
     <w:multiLevelType w:val="multilevel"/>
     <w:tmpl w:val="544C424C"/>
@@ -9727,7 +11546,7 @@
       </w:pPr>
     </w:lvl>
   </w:abstractNum>
-  <w:abstractNum w:abstractNumId="8" w15:restartNumberingAfterBreak="0">
+  <w:abstractNum w:abstractNumId="9" w15:restartNumberingAfterBreak="0">
     <w:nsid w:val="41190F7F"/>
     <w:multiLevelType w:val="multilevel"/>
     <w:tmpl w:val="3932C2C2"/>
@@ -9840,7 +11659,7 @@
       </w:pPr>
     </w:lvl>
   </w:abstractNum>
-  <w:abstractNum w:abstractNumId="9" w15:restartNumberingAfterBreak="0">
+  <w:abstractNum w:abstractNumId="10" w15:restartNumberingAfterBreak="0">
     <w:nsid w:val="49772BE2"/>
     <w:multiLevelType w:val="hybridMultilevel"/>
     <w:tmpl w:val="7AA2FD3A"/>
@@ -9926,7 +11745,7 @@
       </w:pPr>
     </w:lvl>
   </w:abstractNum>
-  <w:abstractNum w:abstractNumId="10" w15:restartNumberingAfterBreak="0">
+  <w:abstractNum w:abstractNumId="11" w15:restartNumberingAfterBreak="0">
     <w:nsid w:val="522F1385"/>
     <w:multiLevelType w:val="multilevel"/>
     <w:tmpl w:val="2CE01C32"/>
@@ -10039,7 +11858,7 @@
       </w:pPr>
     </w:lvl>
   </w:abstractNum>
-  <w:abstractNum w:abstractNumId="11" w15:restartNumberingAfterBreak="0">
+  <w:abstractNum w:abstractNumId="12" w15:restartNumberingAfterBreak="0">
     <w:nsid w:val="592F1884"/>
     <w:multiLevelType w:val="multilevel"/>
     <w:tmpl w:val="530EA8DA"/>
@@ -10152,7 +11971,7 @@
       </w:pPr>
     </w:lvl>
   </w:abstractNum>
-  <w:abstractNum w:abstractNumId="12" w15:restartNumberingAfterBreak="0">
+  <w:abstractNum w:abstractNumId="13" w15:restartNumberingAfterBreak="0">
     <w:nsid w:val="59CF3057"/>
     <w:multiLevelType w:val="multilevel"/>
     <w:tmpl w:val="8D5680E0"/>
@@ -10265,7 +12084,7 @@
       </w:pPr>
     </w:lvl>
   </w:abstractNum>
-  <w:abstractNum w:abstractNumId="13" w15:restartNumberingAfterBreak="0">
+  <w:abstractNum w:abstractNumId="14" w15:restartNumberingAfterBreak="0">
     <w:nsid w:val="604A5280"/>
     <w:multiLevelType w:val="multilevel"/>
     <w:tmpl w:val="A1ACECF4"/>
@@ -10414,7 +12233,7 @@
       </w:rPr>
     </w:lvl>
   </w:abstractNum>
-  <w:abstractNum w:abstractNumId="14" w15:restartNumberingAfterBreak="0">
+  <w:abstractNum w:abstractNumId="15" w15:restartNumberingAfterBreak="0">
     <w:nsid w:val="62873236"/>
     <w:multiLevelType w:val="multilevel"/>
     <w:tmpl w:val="175CAB26"/>
@@ -10527,7 +12346,7 @@
       </w:pPr>
     </w:lvl>
   </w:abstractNum>
-  <w:abstractNum w:abstractNumId="15" w15:restartNumberingAfterBreak="0">
+  <w:abstractNum w:abstractNumId="16" w15:restartNumberingAfterBreak="0">
     <w:nsid w:val="682F226D"/>
     <w:multiLevelType w:val="multilevel"/>
     <w:tmpl w:val="F1608148"/>
@@ -10640,7 +12459,7 @@
       </w:pPr>
     </w:lvl>
   </w:abstractNum>
-  <w:abstractNum w:abstractNumId="16" w15:restartNumberingAfterBreak="0">
+  <w:abstractNum w:abstractNumId="17" w15:restartNumberingAfterBreak="0">
     <w:nsid w:val="6A0A5A88"/>
     <w:multiLevelType w:val="multilevel"/>
     <w:tmpl w:val="B8729632"/>
@@ -10753,7 +12572,7 @@
       </w:pPr>
     </w:lvl>
   </w:abstractNum>
-  <w:abstractNum w:abstractNumId="17" w15:restartNumberingAfterBreak="0">
+  <w:abstractNum w:abstractNumId="18" w15:restartNumberingAfterBreak="0">
     <w:nsid w:val="6E452A31"/>
     <w:multiLevelType w:val="hybridMultilevel"/>
     <w:tmpl w:val="DBE46C08"/>
@@ -10839,7 +12658,7 @@
       </w:pPr>
     </w:lvl>
   </w:abstractNum>
-  <w:abstractNum w:abstractNumId="18" w15:restartNumberingAfterBreak="0">
+  <w:abstractNum w:abstractNumId="19" w15:restartNumberingAfterBreak="0">
     <w:nsid w:val="723D6653"/>
     <w:multiLevelType w:val="multilevel"/>
     <w:tmpl w:val="85EC2AD4"/>
@@ -10953,61 +12772,64 @@
     </w:lvl>
   </w:abstractNum>
   <w:num w:numId="1">
-    <w:abstractNumId w:val="9"/>
+    <w:abstractNumId w:val="10"/>
   </w:num>
   <w:num w:numId="2">
     <w:abstractNumId w:val="1"/>
   </w:num>
   <w:num w:numId="3">
-    <w:abstractNumId w:val="14"/>
+    <w:abstractNumId w:val="15"/>
   </w:num>
   <w:num w:numId="4">
-    <w:abstractNumId w:val="6"/>
+    <w:abstractNumId w:val="7"/>
   </w:num>
   <w:num w:numId="5">
-    <w:abstractNumId w:val="4"/>
+    <w:abstractNumId w:val="5"/>
   </w:num>
   <w:num w:numId="6">
-    <w:abstractNumId w:val="15"/>
+    <w:abstractNumId w:val="16"/>
   </w:num>
   <w:num w:numId="7">
-    <w:abstractNumId w:val="18"/>
+    <w:abstractNumId w:val="19"/>
   </w:num>
   <w:num w:numId="8">
-    <w:abstractNumId w:val="5"/>
+    <w:abstractNumId w:val="6"/>
   </w:num>
   <w:num w:numId="9">
     <w:abstractNumId w:val="0"/>
   </w:num>
   <w:num w:numId="10">
+    <w:abstractNumId w:val="4"/>
+  </w:num>
+  <w:num w:numId="11">
+    <w:abstractNumId w:val="14"/>
+  </w:num>
+  <w:num w:numId="12">
+    <w:abstractNumId w:val="9"/>
+  </w:num>
+  <w:num w:numId="13">
+    <w:abstractNumId w:val="12"/>
+  </w:num>
+  <w:num w:numId="14">
     <w:abstractNumId w:val="3"/>
   </w:num>
-  <w:num w:numId="11">
+  <w:num w:numId="15">
+    <w:abstractNumId w:val="11"/>
+  </w:num>
+  <w:num w:numId="16">
+    <w:abstractNumId w:val="17"/>
+  </w:num>
+  <w:num w:numId="17">
     <w:abstractNumId w:val="13"/>
   </w:num>
-  <w:num w:numId="12">
+  <w:num w:numId="18">
+    <w:abstractNumId w:val="18"/>
+  </w:num>
+  <w:num w:numId="19">
     <w:abstractNumId w:val="8"/>
   </w:num>
-  <w:num w:numId="13">
-    <w:abstractNumId w:val="11"/>
-  </w:num>
-  <w:num w:numId="14">
+  <w:num w:numId="20">
     <w:abstractNumId w:val="2"/>
-  </w:num>
-  <w:num w:numId="15">
-    <w:abstractNumId w:val="10"/>
-  </w:num>
-  <w:num w:numId="16">
-    <w:abstractNumId w:val="16"/>
-  </w:num>
-  <w:num w:numId="17">
-    <w:abstractNumId w:val="12"/>
-  </w:num>
-  <w:num w:numId="18">
-    <w:abstractNumId w:val="17"/>
-  </w:num>
-  <w:num w:numId="19">
-    <w:abstractNumId w:val="7"/>
   </w:num>
 </w:numbering>
 </file>
@@ -11744,6 +13566,31 @@
       <w:u w:val="single"/>
     </w:rPr>
   </w:style>
+  <w:style w:type="character" w:customStyle="1" w:styleId="mop">
+    <w:name w:val="mop"/>
+    <w:basedOn w:val="DefaultParagraphFont"/>
+    <w:rsid w:val="003B6525"/>
+  </w:style>
+  <w:style w:type="character" w:customStyle="1" w:styleId="mopen">
+    <w:name w:val="mopen"/>
+    <w:basedOn w:val="DefaultParagraphFont"/>
+    <w:rsid w:val="003B6525"/>
+  </w:style>
+  <w:style w:type="character" w:customStyle="1" w:styleId="mclose">
+    <w:name w:val="mclose"/>
+    <w:basedOn w:val="DefaultParagraphFont"/>
+    <w:rsid w:val="003B6525"/>
+  </w:style>
+  <w:style w:type="character" w:styleId="PlaceholderText">
+    <w:name w:val="Placeholder Text"/>
+    <w:basedOn w:val="DefaultParagraphFont"/>
+    <w:uiPriority w:val="99"/>
+    <w:semiHidden/>
+    <w:rsid w:val="003B6525"/>
+    <w:rPr>
+      <w:color w:val="808080"/>
+    </w:rPr>
+  </w:style>
 </w:styles>
 </file>
 
@@ -12035,7 +13882,7 @@
 </file>
 
 <file path=customXml/itemProps1.xml><?xml version="1.0" encoding="utf-8"?>
-<ds:datastoreItem xmlns:ds="http://schemas.openxmlformats.org/officeDocument/2006/customXml" ds:itemID="{F407558F-39A9-43C1-9F2A-017DFD57ECA4}">
+<ds:datastoreItem xmlns:ds="http://schemas.openxmlformats.org/officeDocument/2006/customXml" ds:itemID="{63473151-74AE-497A-8149-D9835664063E}">
   <ds:schemaRefs>
     <ds:schemaRef ds:uri="http://schemas.openxmlformats.org/officeDocument/2006/bibliography"/>
   </ds:schemaRefs>

</xml_diff>